<commit_message>
from wangyingche at 20191021
</commit_message>
<xml_diff>
--- a/Java Skills/Threads/java编程思想之并发.docx
+++ b/Java Skills/Threads/java编程思想之并发.docx
@@ -8843,18 +8843,1643 @@
       <w:pPr>
         <w:pStyle w:val="a3"/>
         <w:ind w:left="420" w:firstLineChars="0" w:firstLine="0"/>
-        <w:rPr>
-          <w:rFonts w:hint="eastAsia"/>
-        </w:rPr>
-      </w:pPr>
+      </w:pPr>
+      <w:r>
+        <w:rPr>
+          <w:rFonts w:hint="eastAsia"/>
+        </w:rPr>
+        <w:t>[</w:t>
+      </w:r>
+    </w:p>
+    <w:p>
+      <w:pPr>
+        <w:pStyle w:val="a3"/>
+        <w:ind w:left="420" w:firstLineChars="0" w:firstLine="0"/>
+      </w:pPr>
+      <w:r>
+        <w:rPr>
+          <w:rFonts w:hint="eastAsia"/>
+        </w:rPr>
+        <w:t xml:space="preserve">  参考</w:t>
+      </w:r>
+      <w:r>
+        <w:t>代码：</w:t>
+      </w:r>
+      <w:r>
+        <w:rPr>
+          <w:rFonts w:hint="eastAsia"/>
+        </w:rPr>
+        <w:t xml:space="preserve"> </w:t>
+      </w:r>
+      <w:proofErr w:type="gramStart"/>
+      <w:r>
+        <w:rPr>
+          <w:rFonts w:hint="eastAsia"/>
+        </w:rPr>
+        <w:t>exception</w:t>
+      </w:r>
+      <w:proofErr w:type="gramEnd"/>
+      <w:r>
+        <w:rPr>
+          <w:rFonts w:hint="eastAsia"/>
+        </w:rPr>
+        <w:t>/</w:t>
+      </w:r>
+      <w:r>
+        <w:t xml:space="preserve"> </w:t>
+      </w:r>
+      <w:r>
+        <w:rPr>
+          <w:rFonts w:hint="eastAsia"/>
+        </w:rPr>
+        <w:t>ExceptionThread.java</w:t>
+      </w:r>
+    </w:p>
+    <w:p>
+      <w:pPr>
+        <w:pStyle w:val="a4"/>
+        <w:shd w:val="clear" w:color="auto" w:fill="F8FAFC"/>
+        <w:spacing w:before="0" w:beforeAutospacing="0" w:after="0" w:afterAutospacing="0"/>
+        <w:rPr>
+          <w:rFonts w:ascii="微软雅黑" w:eastAsia="微软雅黑" w:hAnsi="微软雅黑"/>
+          <w:color w:val="1C1F21"/>
+          <w:sz w:val="21"/>
+          <w:szCs w:val="21"/>
+        </w:rPr>
+      </w:pPr>
+      <w:r>
+        <w:t xml:space="preserve">  </w:t>
+      </w:r>
+      <w:r>
+        <w:rPr>
+          <w:rFonts w:ascii="微软雅黑" w:eastAsia="微软雅黑" w:hAnsi="微软雅黑" w:hint="eastAsia"/>
+          <w:color w:val="1C1F21"/>
+          <w:sz w:val="21"/>
+          <w:szCs w:val="21"/>
+        </w:rPr>
+        <w:t>执行结果：</w:t>
+      </w:r>
+    </w:p>
+    <w:p>
+      <w:pPr>
+        <w:widowControl/>
+        <w:shd w:val="clear" w:color="auto" w:fill="F8FAFC"/>
+        <w:tabs>
+          <w:tab w:val="left" w:pos="916"/>
+          <w:tab w:val="left" w:pos="1832"/>
+          <w:tab w:val="left" w:pos="2748"/>
+          <w:tab w:val="left" w:pos="3664"/>
+          <w:tab w:val="left" w:pos="4580"/>
+          <w:tab w:val="left" w:pos="5496"/>
+          <w:tab w:val="left" w:pos="6412"/>
+          <w:tab w:val="left" w:pos="7328"/>
+          <w:tab w:val="left" w:pos="8244"/>
+          <w:tab w:val="left" w:pos="9160"/>
+          <w:tab w:val="left" w:pos="10076"/>
+          <w:tab w:val="left" w:pos="10992"/>
+          <w:tab w:val="left" w:pos="11908"/>
+          <w:tab w:val="left" w:pos="12824"/>
+          <w:tab w:val="left" w:pos="13740"/>
+          <w:tab w:val="left" w:pos="14656"/>
+        </w:tabs>
+        <w:jc w:val="left"/>
+        <w:rPr>
+          <w:rFonts w:ascii="宋体" w:eastAsia="宋体" w:hAnsi="宋体" w:cs="宋体"/>
+          <w:color w:val="000000"/>
+          <w:kern w:val="0"/>
+          <w:szCs w:val="21"/>
+        </w:rPr>
+      </w:pPr>
+      <w:r>
+        <w:rPr>
+          <w:rFonts w:ascii="宋体" w:eastAsia="宋体" w:hAnsi="宋体" w:cs="宋体"/>
+          <w:color w:val="660066"/>
+          <w:kern w:val="0"/>
+          <w:szCs w:val="21"/>
+        </w:rPr>
+        <w:t>Exception</w:t>
+      </w:r>
+      <w:r>
+        <w:rPr>
+          <w:rFonts w:ascii="宋体" w:eastAsia="宋体" w:hAnsi="宋体" w:cs="宋体"/>
+          <w:color w:val="000000"/>
+          <w:kern w:val="0"/>
+          <w:szCs w:val="21"/>
+        </w:rPr>
+        <w:t xml:space="preserve"> </w:t>
+      </w:r>
+      <w:r>
+        <w:rPr>
+          <w:rFonts w:ascii="宋体" w:eastAsia="宋体" w:hAnsi="宋体" w:cs="宋体"/>
+          <w:color w:val="000088"/>
+          <w:kern w:val="0"/>
+          <w:szCs w:val="21"/>
+        </w:rPr>
+        <w:t>in</w:t>
+      </w:r>
+      <w:r>
+        <w:rPr>
+          <w:rFonts w:ascii="宋体" w:eastAsia="宋体" w:hAnsi="宋体" w:cs="宋体"/>
+          <w:color w:val="000000"/>
+          <w:kern w:val="0"/>
+          <w:szCs w:val="21"/>
+        </w:rPr>
+        <w:t xml:space="preserve"> thread </w:t>
+      </w:r>
+      <w:r>
+        <w:rPr>
+          <w:rFonts w:ascii="宋体" w:eastAsia="宋体" w:hAnsi="宋体" w:cs="宋体"/>
+          <w:color w:val="008800"/>
+          <w:kern w:val="0"/>
+          <w:szCs w:val="21"/>
+        </w:rPr>
+        <w:t>"pool-1-thread-1"</w:t>
+      </w:r>
+      <w:r>
+        <w:rPr>
+          <w:rFonts w:ascii="宋体" w:eastAsia="宋体" w:hAnsi="宋体" w:cs="宋体"/>
+          <w:color w:val="000000"/>
+          <w:kern w:val="0"/>
+          <w:szCs w:val="21"/>
+        </w:rPr>
+        <w:t xml:space="preserve"> </w:t>
+      </w:r>
+      <w:proofErr w:type="spellStart"/>
+      <w:r>
+        <w:rPr>
+          <w:rFonts w:ascii="宋体" w:eastAsia="宋体" w:hAnsi="宋体" w:cs="宋体"/>
+          <w:color w:val="000000"/>
+          <w:kern w:val="0"/>
+          <w:szCs w:val="21"/>
+        </w:rPr>
+        <w:t>java</w:t>
+      </w:r>
+      <w:r>
+        <w:rPr>
+          <w:rFonts w:ascii="宋体" w:eastAsia="宋体" w:hAnsi="宋体" w:cs="宋体"/>
+          <w:color w:val="666600"/>
+          <w:kern w:val="0"/>
+          <w:szCs w:val="21"/>
+        </w:rPr>
+        <w:t>.</w:t>
+      </w:r>
+      <w:r>
+        <w:rPr>
+          <w:rFonts w:ascii="宋体" w:eastAsia="宋体" w:hAnsi="宋体" w:cs="宋体"/>
+          <w:color w:val="000000"/>
+          <w:kern w:val="0"/>
+          <w:szCs w:val="21"/>
+        </w:rPr>
+        <w:t>lang</w:t>
+      </w:r>
+      <w:r>
+        <w:rPr>
+          <w:rFonts w:ascii="宋体" w:eastAsia="宋体" w:hAnsi="宋体" w:cs="宋体"/>
+          <w:color w:val="666600"/>
+          <w:kern w:val="0"/>
+          <w:szCs w:val="21"/>
+        </w:rPr>
+        <w:t>.</w:t>
+      </w:r>
+      <w:r>
+        <w:rPr>
+          <w:rFonts w:ascii="宋体" w:eastAsia="宋体" w:hAnsi="宋体" w:cs="宋体"/>
+          <w:color w:val="660066"/>
+          <w:kern w:val="0"/>
+          <w:szCs w:val="21"/>
+        </w:rPr>
+        <w:t>RuntimeException</w:t>
+      </w:r>
+      <w:proofErr w:type="spellEnd"/>
+    </w:p>
+    <w:p>
+      <w:pPr>
+        <w:widowControl/>
+        <w:shd w:val="clear" w:color="auto" w:fill="F8FAFC"/>
+        <w:tabs>
+          <w:tab w:val="left" w:pos="916"/>
+          <w:tab w:val="left" w:pos="1832"/>
+          <w:tab w:val="left" w:pos="2748"/>
+          <w:tab w:val="left" w:pos="3664"/>
+          <w:tab w:val="left" w:pos="4580"/>
+          <w:tab w:val="left" w:pos="5496"/>
+          <w:tab w:val="left" w:pos="6412"/>
+          <w:tab w:val="left" w:pos="7328"/>
+          <w:tab w:val="left" w:pos="8244"/>
+          <w:tab w:val="left" w:pos="9160"/>
+          <w:tab w:val="left" w:pos="10076"/>
+          <w:tab w:val="left" w:pos="10992"/>
+          <w:tab w:val="left" w:pos="11908"/>
+          <w:tab w:val="left" w:pos="12824"/>
+          <w:tab w:val="left" w:pos="13740"/>
+          <w:tab w:val="left" w:pos="14656"/>
+        </w:tabs>
+        <w:jc w:val="left"/>
+        <w:rPr>
+          <w:rFonts w:ascii="宋体" w:eastAsia="宋体" w:hAnsi="宋体" w:cs="宋体"/>
+          <w:color w:val="000000"/>
+          <w:kern w:val="0"/>
+          <w:szCs w:val="21"/>
+        </w:rPr>
+      </w:pPr>
+      <w:r>
+        <w:rPr>
+          <w:rFonts w:ascii="宋体" w:eastAsia="宋体" w:hAnsi="宋体" w:cs="宋体"/>
+          <w:color w:val="000000"/>
+          <w:kern w:val="0"/>
+          <w:szCs w:val="21"/>
+        </w:rPr>
+        <w:t xml:space="preserve">    </w:t>
+      </w:r>
+      <w:proofErr w:type="gramStart"/>
+      <w:r>
+        <w:rPr>
+          <w:rFonts w:ascii="宋体" w:eastAsia="宋体" w:hAnsi="宋体" w:cs="宋体"/>
+          <w:color w:val="000000"/>
+          <w:kern w:val="0"/>
+          <w:szCs w:val="21"/>
+        </w:rPr>
+        <w:t>at</w:t>
+      </w:r>
+      <w:proofErr w:type="gramEnd"/>
+      <w:r>
+        <w:rPr>
+          <w:rFonts w:ascii="宋体" w:eastAsia="宋体" w:hAnsi="宋体" w:cs="宋体"/>
+          <w:color w:val="000000"/>
+          <w:kern w:val="0"/>
+          <w:szCs w:val="21"/>
+        </w:rPr>
+        <w:t xml:space="preserve"> </w:t>
+      </w:r>
+      <w:proofErr w:type="spellStart"/>
+      <w:r>
+        <w:rPr>
+          <w:rFonts w:ascii="宋体" w:eastAsia="宋体" w:hAnsi="宋体" w:cs="宋体"/>
+          <w:color w:val="000000"/>
+          <w:kern w:val="0"/>
+          <w:szCs w:val="21"/>
+        </w:rPr>
+        <w:t>concurrency</w:t>
+      </w:r>
+      <w:r>
+        <w:rPr>
+          <w:rFonts w:ascii="宋体" w:eastAsia="宋体" w:hAnsi="宋体" w:cs="宋体"/>
+          <w:color w:val="666600"/>
+          <w:kern w:val="0"/>
+          <w:szCs w:val="21"/>
+        </w:rPr>
+        <w:t>.</w:t>
+      </w:r>
+      <w:r>
+        <w:rPr>
+          <w:rFonts w:ascii="宋体" w:eastAsia="宋体" w:hAnsi="宋体" w:cs="宋体"/>
+          <w:color w:val="660066"/>
+          <w:kern w:val="0"/>
+          <w:szCs w:val="21"/>
+        </w:rPr>
+        <w:t>ExceptionThread</w:t>
+      </w:r>
+      <w:r>
+        <w:rPr>
+          <w:rFonts w:ascii="宋体" w:eastAsia="宋体" w:hAnsi="宋体" w:cs="宋体"/>
+          <w:color w:val="666600"/>
+          <w:kern w:val="0"/>
+          <w:szCs w:val="21"/>
+        </w:rPr>
+        <w:t>.</w:t>
+      </w:r>
+      <w:r>
+        <w:rPr>
+          <w:rFonts w:ascii="宋体" w:eastAsia="宋体" w:hAnsi="宋体" w:cs="宋体"/>
+          <w:color w:val="000000"/>
+          <w:kern w:val="0"/>
+          <w:szCs w:val="21"/>
+        </w:rPr>
+        <w:t>run</w:t>
+      </w:r>
+      <w:proofErr w:type="spellEnd"/>
+      <w:r>
+        <w:rPr>
+          <w:rFonts w:ascii="宋体" w:eastAsia="宋体" w:hAnsi="宋体" w:cs="宋体"/>
+          <w:color w:val="666600"/>
+          <w:kern w:val="0"/>
+          <w:szCs w:val="21"/>
+        </w:rPr>
+        <w:t>(</w:t>
+      </w:r>
+      <w:r>
+        <w:rPr>
+          <w:rFonts w:ascii="宋体" w:eastAsia="宋体" w:hAnsi="宋体" w:cs="宋体"/>
+          <w:color w:val="660066"/>
+          <w:kern w:val="0"/>
+          <w:szCs w:val="21"/>
+        </w:rPr>
+        <w:t>ExceptionThread</w:t>
+      </w:r>
+      <w:r>
+        <w:rPr>
+          <w:rFonts w:ascii="宋体" w:eastAsia="宋体" w:hAnsi="宋体" w:cs="宋体"/>
+          <w:color w:val="666600"/>
+          <w:kern w:val="0"/>
+          <w:szCs w:val="21"/>
+        </w:rPr>
+        <w:t>.</w:t>
+      </w:r>
+      <w:r>
+        <w:rPr>
+          <w:rFonts w:ascii="宋体" w:eastAsia="宋体" w:hAnsi="宋体" w:cs="宋体"/>
+          <w:color w:val="000000"/>
+          <w:kern w:val="0"/>
+          <w:szCs w:val="21"/>
+        </w:rPr>
+        <w:t>java</w:t>
+      </w:r>
+      <w:r>
+        <w:rPr>
+          <w:rFonts w:ascii="宋体" w:eastAsia="宋体" w:hAnsi="宋体" w:cs="宋体"/>
+          <w:color w:val="666600"/>
+          <w:kern w:val="0"/>
+          <w:szCs w:val="21"/>
+        </w:rPr>
+        <w:t>:</w:t>
+      </w:r>
+      <w:r>
+        <w:rPr>
+          <w:rFonts w:ascii="宋体" w:eastAsia="宋体" w:hAnsi="宋体" w:cs="宋体"/>
+          <w:color w:val="006666"/>
+          <w:kern w:val="0"/>
+          <w:szCs w:val="21"/>
+        </w:rPr>
+        <w:t>11</w:t>
+      </w:r>
+      <w:r>
+        <w:rPr>
+          <w:rFonts w:ascii="宋体" w:eastAsia="宋体" w:hAnsi="宋体" w:cs="宋体"/>
+          <w:color w:val="666600"/>
+          <w:kern w:val="0"/>
+          <w:szCs w:val="21"/>
+        </w:rPr>
+        <w:t>)</w:t>
+      </w:r>
+    </w:p>
+    <w:p>
+      <w:pPr>
+        <w:widowControl/>
+        <w:shd w:val="clear" w:color="auto" w:fill="F8FAFC"/>
+        <w:tabs>
+          <w:tab w:val="left" w:pos="916"/>
+          <w:tab w:val="left" w:pos="1832"/>
+          <w:tab w:val="left" w:pos="2748"/>
+          <w:tab w:val="left" w:pos="3664"/>
+          <w:tab w:val="left" w:pos="4580"/>
+          <w:tab w:val="left" w:pos="5496"/>
+          <w:tab w:val="left" w:pos="6412"/>
+          <w:tab w:val="left" w:pos="7328"/>
+          <w:tab w:val="left" w:pos="8244"/>
+          <w:tab w:val="left" w:pos="9160"/>
+          <w:tab w:val="left" w:pos="10076"/>
+          <w:tab w:val="left" w:pos="10992"/>
+          <w:tab w:val="left" w:pos="11908"/>
+          <w:tab w:val="left" w:pos="12824"/>
+          <w:tab w:val="left" w:pos="13740"/>
+          <w:tab w:val="left" w:pos="14656"/>
+        </w:tabs>
+        <w:jc w:val="left"/>
+        <w:rPr>
+          <w:rFonts w:ascii="宋体" w:eastAsia="宋体" w:hAnsi="宋体" w:cs="宋体"/>
+          <w:color w:val="000000"/>
+          <w:kern w:val="0"/>
+          <w:szCs w:val="21"/>
+        </w:rPr>
+      </w:pPr>
+      <w:r>
+        <w:rPr>
+          <w:rFonts w:ascii="宋体" w:eastAsia="宋体" w:hAnsi="宋体" w:cs="宋体"/>
+          <w:color w:val="000000"/>
+          <w:kern w:val="0"/>
+          <w:szCs w:val="21"/>
+        </w:rPr>
+        <w:t xml:space="preserve">    </w:t>
+      </w:r>
+      <w:proofErr w:type="gramStart"/>
+      <w:r>
+        <w:rPr>
+          <w:rFonts w:ascii="宋体" w:eastAsia="宋体" w:hAnsi="宋体" w:cs="宋体"/>
+          <w:color w:val="000000"/>
+          <w:kern w:val="0"/>
+          <w:szCs w:val="21"/>
+        </w:rPr>
+        <w:t>at</w:t>
+      </w:r>
+      <w:proofErr w:type="gramEnd"/>
+      <w:r>
+        <w:rPr>
+          <w:rFonts w:ascii="宋体" w:eastAsia="宋体" w:hAnsi="宋体" w:cs="宋体"/>
+          <w:color w:val="000000"/>
+          <w:kern w:val="0"/>
+          <w:szCs w:val="21"/>
+        </w:rPr>
+        <w:t xml:space="preserve"> java</w:t>
+      </w:r>
+      <w:r>
+        <w:rPr>
+          <w:rFonts w:ascii="宋体" w:eastAsia="宋体" w:hAnsi="宋体" w:cs="宋体"/>
+          <w:color w:val="666600"/>
+          <w:kern w:val="0"/>
+          <w:szCs w:val="21"/>
+        </w:rPr>
+        <w:t>.</w:t>
+      </w:r>
+      <w:r>
+        <w:rPr>
+          <w:rFonts w:ascii="宋体" w:eastAsia="宋体" w:hAnsi="宋体" w:cs="宋体"/>
+          <w:color w:val="000000"/>
+          <w:kern w:val="0"/>
+          <w:szCs w:val="21"/>
+        </w:rPr>
+        <w:t>util</w:t>
+      </w:r>
+      <w:r>
+        <w:rPr>
+          <w:rFonts w:ascii="宋体" w:eastAsia="宋体" w:hAnsi="宋体" w:cs="宋体"/>
+          <w:color w:val="666600"/>
+          <w:kern w:val="0"/>
+          <w:szCs w:val="21"/>
+        </w:rPr>
+        <w:t>.</w:t>
+      </w:r>
+      <w:r>
+        <w:rPr>
+          <w:rFonts w:ascii="宋体" w:eastAsia="宋体" w:hAnsi="宋体" w:cs="宋体"/>
+          <w:color w:val="000000"/>
+          <w:kern w:val="0"/>
+          <w:szCs w:val="21"/>
+        </w:rPr>
+        <w:t>concurrent</w:t>
+      </w:r>
+      <w:r>
+        <w:rPr>
+          <w:rFonts w:ascii="宋体" w:eastAsia="宋体" w:hAnsi="宋体" w:cs="宋体"/>
+          <w:color w:val="666600"/>
+          <w:kern w:val="0"/>
+          <w:szCs w:val="21"/>
+        </w:rPr>
+        <w:t>.</w:t>
+      </w:r>
+      <w:r>
+        <w:rPr>
+          <w:rFonts w:ascii="宋体" w:eastAsia="宋体" w:hAnsi="宋体" w:cs="宋体"/>
+          <w:color w:val="660066"/>
+          <w:kern w:val="0"/>
+          <w:szCs w:val="21"/>
+        </w:rPr>
+        <w:t>ThreadPoolExecutor</w:t>
+      </w:r>
+      <w:r>
+        <w:rPr>
+          <w:rFonts w:ascii="宋体" w:eastAsia="宋体" w:hAnsi="宋体" w:cs="宋体"/>
+          <w:color w:val="666600"/>
+          <w:kern w:val="0"/>
+          <w:szCs w:val="21"/>
+        </w:rPr>
+        <w:t>.</w:t>
+      </w:r>
+      <w:r>
+        <w:rPr>
+          <w:rFonts w:ascii="宋体" w:eastAsia="宋体" w:hAnsi="宋体" w:cs="宋体"/>
+          <w:color w:val="000000"/>
+          <w:kern w:val="0"/>
+          <w:szCs w:val="21"/>
+        </w:rPr>
+        <w:t>runWorker</w:t>
+      </w:r>
+      <w:r>
+        <w:rPr>
+          <w:rFonts w:ascii="宋体" w:eastAsia="宋体" w:hAnsi="宋体" w:cs="宋体"/>
+          <w:color w:val="666600"/>
+          <w:kern w:val="0"/>
+          <w:szCs w:val="21"/>
+        </w:rPr>
+        <w:t>(</w:t>
+      </w:r>
+      <w:r>
+        <w:rPr>
+          <w:rFonts w:ascii="宋体" w:eastAsia="宋体" w:hAnsi="宋体" w:cs="宋体"/>
+          <w:color w:val="660066"/>
+          <w:kern w:val="0"/>
+          <w:szCs w:val="21"/>
+        </w:rPr>
+        <w:t>ThreadPoolExecutor</w:t>
+      </w:r>
+      <w:r>
+        <w:rPr>
+          <w:rFonts w:ascii="宋体" w:eastAsia="宋体" w:hAnsi="宋体" w:cs="宋体"/>
+          <w:color w:val="666600"/>
+          <w:kern w:val="0"/>
+          <w:szCs w:val="21"/>
+        </w:rPr>
+        <w:t>.</w:t>
+      </w:r>
+      <w:r>
+        <w:rPr>
+          <w:rFonts w:ascii="宋体" w:eastAsia="宋体" w:hAnsi="宋体" w:cs="宋体"/>
+          <w:color w:val="000000"/>
+          <w:kern w:val="0"/>
+          <w:szCs w:val="21"/>
+        </w:rPr>
+        <w:t>java</w:t>
+      </w:r>
+      <w:r>
+        <w:rPr>
+          <w:rFonts w:ascii="宋体" w:eastAsia="宋体" w:hAnsi="宋体" w:cs="宋体"/>
+          <w:color w:val="666600"/>
+          <w:kern w:val="0"/>
+          <w:szCs w:val="21"/>
+        </w:rPr>
+        <w:t>:</w:t>
+      </w:r>
+      <w:r>
+        <w:rPr>
+          <w:rFonts w:ascii="宋体" w:eastAsia="宋体" w:hAnsi="宋体" w:cs="宋体"/>
+          <w:color w:val="006666"/>
+          <w:kern w:val="0"/>
+          <w:szCs w:val="21"/>
+        </w:rPr>
+        <w:t>1142</w:t>
+      </w:r>
+      <w:r>
+        <w:rPr>
+          <w:rFonts w:ascii="宋体" w:eastAsia="宋体" w:hAnsi="宋体" w:cs="宋体"/>
+          <w:color w:val="666600"/>
+          <w:kern w:val="0"/>
+          <w:szCs w:val="21"/>
+        </w:rPr>
+        <w:t>)</w:t>
+      </w:r>
+    </w:p>
+    <w:p>
+      <w:pPr>
+        <w:widowControl/>
+        <w:shd w:val="clear" w:color="auto" w:fill="F8FAFC"/>
+        <w:tabs>
+          <w:tab w:val="left" w:pos="916"/>
+          <w:tab w:val="left" w:pos="1832"/>
+          <w:tab w:val="left" w:pos="2748"/>
+          <w:tab w:val="left" w:pos="3664"/>
+          <w:tab w:val="left" w:pos="4580"/>
+          <w:tab w:val="left" w:pos="5496"/>
+          <w:tab w:val="left" w:pos="6412"/>
+          <w:tab w:val="left" w:pos="7328"/>
+          <w:tab w:val="left" w:pos="8244"/>
+          <w:tab w:val="left" w:pos="9160"/>
+          <w:tab w:val="left" w:pos="10076"/>
+          <w:tab w:val="left" w:pos="10992"/>
+          <w:tab w:val="left" w:pos="11908"/>
+          <w:tab w:val="left" w:pos="12824"/>
+          <w:tab w:val="left" w:pos="13740"/>
+          <w:tab w:val="left" w:pos="14656"/>
+        </w:tabs>
+        <w:jc w:val="left"/>
+        <w:rPr>
+          <w:rFonts w:ascii="宋体" w:eastAsia="宋体" w:hAnsi="宋体" w:cs="宋体"/>
+          <w:color w:val="000000"/>
+          <w:kern w:val="0"/>
+          <w:szCs w:val="21"/>
+        </w:rPr>
+      </w:pPr>
+      <w:r>
+        <w:rPr>
+          <w:rFonts w:ascii="宋体" w:eastAsia="宋体" w:hAnsi="宋体" w:cs="宋体"/>
+          <w:color w:val="000000"/>
+          <w:kern w:val="0"/>
+          <w:szCs w:val="21"/>
+        </w:rPr>
+        <w:t xml:space="preserve">    </w:t>
+      </w:r>
+      <w:proofErr w:type="gramStart"/>
+      <w:r>
+        <w:rPr>
+          <w:rFonts w:ascii="宋体" w:eastAsia="宋体" w:hAnsi="宋体" w:cs="宋体"/>
+          <w:color w:val="000000"/>
+          <w:kern w:val="0"/>
+          <w:szCs w:val="21"/>
+        </w:rPr>
+        <w:t>at</w:t>
+      </w:r>
+      <w:proofErr w:type="gramEnd"/>
+      <w:r>
+        <w:rPr>
+          <w:rFonts w:ascii="宋体" w:eastAsia="宋体" w:hAnsi="宋体" w:cs="宋体"/>
+          <w:color w:val="000000"/>
+          <w:kern w:val="0"/>
+          <w:szCs w:val="21"/>
+        </w:rPr>
+        <w:t xml:space="preserve"> java</w:t>
+      </w:r>
+      <w:r>
+        <w:rPr>
+          <w:rFonts w:ascii="宋体" w:eastAsia="宋体" w:hAnsi="宋体" w:cs="宋体"/>
+          <w:color w:val="666600"/>
+          <w:kern w:val="0"/>
+          <w:szCs w:val="21"/>
+        </w:rPr>
+        <w:t>.</w:t>
+      </w:r>
+      <w:r>
+        <w:rPr>
+          <w:rFonts w:ascii="宋体" w:eastAsia="宋体" w:hAnsi="宋体" w:cs="宋体"/>
+          <w:color w:val="000000"/>
+          <w:kern w:val="0"/>
+          <w:szCs w:val="21"/>
+        </w:rPr>
+        <w:t>util</w:t>
+      </w:r>
+      <w:r>
+        <w:rPr>
+          <w:rFonts w:ascii="宋体" w:eastAsia="宋体" w:hAnsi="宋体" w:cs="宋体"/>
+          <w:color w:val="666600"/>
+          <w:kern w:val="0"/>
+          <w:szCs w:val="21"/>
+        </w:rPr>
+        <w:t>.</w:t>
+      </w:r>
+      <w:r>
+        <w:rPr>
+          <w:rFonts w:ascii="宋体" w:eastAsia="宋体" w:hAnsi="宋体" w:cs="宋体"/>
+          <w:color w:val="000000"/>
+          <w:kern w:val="0"/>
+          <w:szCs w:val="21"/>
+        </w:rPr>
+        <w:t>concurrent</w:t>
+      </w:r>
+      <w:r>
+        <w:rPr>
+          <w:rFonts w:ascii="宋体" w:eastAsia="宋体" w:hAnsi="宋体" w:cs="宋体"/>
+          <w:color w:val="666600"/>
+          <w:kern w:val="0"/>
+          <w:szCs w:val="21"/>
+        </w:rPr>
+        <w:t>.</w:t>
+      </w:r>
+      <w:r>
+        <w:rPr>
+          <w:rFonts w:ascii="宋体" w:eastAsia="宋体" w:hAnsi="宋体" w:cs="宋体"/>
+          <w:color w:val="660066"/>
+          <w:kern w:val="0"/>
+          <w:szCs w:val="21"/>
+        </w:rPr>
+        <w:t>ThreadPoolExecutor$Worker</w:t>
+      </w:r>
+      <w:r>
+        <w:rPr>
+          <w:rFonts w:ascii="宋体" w:eastAsia="宋体" w:hAnsi="宋体" w:cs="宋体"/>
+          <w:color w:val="666600"/>
+          <w:kern w:val="0"/>
+          <w:szCs w:val="21"/>
+        </w:rPr>
+        <w:t>.</w:t>
+      </w:r>
+      <w:r>
+        <w:rPr>
+          <w:rFonts w:ascii="宋体" w:eastAsia="宋体" w:hAnsi="宋体" w:cs="宋体"/>
+          <w:color w:val="000000"/>
+          <w:kern w:val="0"/>
+          <w:szCs w:val="21"/>
+        </w:rPr>
+        <w:t>run</w:t>
+      </w:r>
+      <w:r>
+        <w:rPr>
+          <w:rFonts w:ascii="宋体" w:eastAsia="宋体" w:hAnsi="宋体" w:cs="宋体"/>
+          <w:color w:val="666600"/>
+          <w:kern w:val="0"/>
+          <w:szCs w:val="21"/>
+        </w:rPr>
+        <w:t>(</w:t>
+      </w:r>
+      <w:r>
+        <w:rPr>
+          <w:rFonts w:ascii="宋体" w:eastAsia="宋体" w:hAnsi="宋体" w:cs="宋体"/>
+          <w:color w:val="660066"/>
+          <w:kern w:val="0"/>
+          <w:szCs w:val="21"/>
+        </w:rPr>
+        <w:t>ThreadPoolExecutor</w:t>
+      </w:r>
+      <w:r>
+        <w:rPr>
+          <w:rFonts w:ascii="宋体" w:eastAsia="宋体" w:hAnsi="宋体" w:cs="宋体"/>
+          <w:color w:val="666600"/>
+          <w:kern w:val="0"/>
+          <w:szCs w:val="21"/>
+        </w:rPr>
+        <w:t>.</w:t>
+      </w:r>
+      <w:r>
+        <w:rPr>
+          <w:rFonts w:ascii="宋体" w:eastAsia="宋体" w:hAnsi="宋体" w:cs="宋体"/>
+          <w:color w:val="000000"/>
+          <w:kern w:val="0"/>
+          <w:szCs w:val="21"/>
+        </w:rPr>
+        <w:t>java</w:t>
+      </w:r>
+      <w:r>
+        <w:rPr>
+          <w:rFonts w:ascii="宋体" w:eastAsia="宋体" w:hAnsi="宋体" w:cs="宋体"/>
+          <w:color w:val="666600"/>
+          <w:kern w:val="0"/>
+          <w:szCs w:val="21"/>
+        </w:rPr>
+        <w:t>:</w:t>
+      </w:r>
+      <w:r>
+        <w:rPr>
+          <w:rFonts w:ascii="宋体" w:eastAsia="宋体" w:hAnsi="宋体" w:cs="宋体"/>
+          <w:color w:val="006666"/>
+          <w:kern w:val="0"/>
+          <w:szCs w:val="21"/>
+        </w:rPr>
+        <w:t>617</w:t>
+      </w:r>
+      <w:r>
+        <w:rPr>
+          <w:rFonts w:ascii="宋体" w:eastAsia="宋体" w:hAnsi="宋体" w:cs="宋体"/>
+          <w:color w:val="666600"/>
+          <w:kern w:val="0"/>
+          <w:szCs w:val="21"/>
+        </w:rPr>
+        <w:t>)</w:t>
+      </w:r>
+    </w:p>
+    <w:p>
+      <w:pPr>
+        <w:widowControl/>
+        <w:shd w:val="clear" w:color="auto" w:fill="F8FAFC"/>
+        <w:tabs>
+          <w:tab w:val="left" w:pos="916"/>
+          <w:tab w:val="left" w:pos="1832"/>
+          <w:tab w:val="left" w:pos="2748"/>
+          <w:tab w:val="left" w:pos="3664"/>
+          <w:tab w:val="left" w:pos="4580"/>
+          <w:tab w:val="left" w:pos="5496"/>
+          <w:tab w:val="left" w:pos="6412"/>
+          <w:tab w:val="left" w:pos="7328"/>
+          <w:tab w:val="left" w:pos="8244"/>
+          <w:tab w:val="left" w:pos="9160"/>
+          <w:tab w:val="left" w:pos="10076"/>
+          <w:tab w:val="left" w:pos="10992"/>
+          <w:tab w:val="left" w:pos="11908"/>
+          <w:tab w:val="left" w:pos="12824"/>
+          <w:tab w:val="left" w:pos="13740"/>
+          <w:tab w:val="left" w:pos="14656"/>
+        </w:tabs>
+        <w:jc w:val="left"/>
+        <w:rPr>
+          <w:rFonts w:ascii="宋体" w:eastAsia="宋体" w:hAnsi="宋体" w:cs="宋体" w:hint="eastAsia"/>
+          <w:color w:val="666600"/>
+          <w:kern w:val="0"/>
+          <w:szCs w:val="21"/>
+        </w:rPr>
+      </w:pPr>
+      <w:r>
+        <w:rPr>
+          <w:rFonts w:ascii="宋体" w:eastAsia="宋体" w:hAnsi="宋体" w:cs="宋体"/>
+          <w:color w:val="000000"/>
+          <w:kern w:val="0"/>
+          <w:szCs w:val="21"/>
+        </w:rPr>
+        <w:t xml:space="preserve">    </w:t>
+      </w:r>
+      <w:proofErr w:type="gramStart"/>
+      <w:r>
+        <w:rPr>
+          <w:rFonts w:ascii="宋体" w:eastAsia="宋体" w:hAnsi="宋体" w:cs="宋体"/>
+          <w:color w:val="000000"/>
+          <w:kern w:val="0"/>
+          <w:szCs w:val="21"/>
+        </w:rPr>
+        <w:t>at</w:t>
+      </w:r>
+      <w:proofErr w:type="gramEnd"/>
+      <w:r>
+        <w:rPr>
+          <w:rFonts w:ascii="宋体" w:eastAsia="宋体" w:hAnsi="宋体" w:cs="宋体"/>
+          <w:color w:val="000000"/>
+          <w:kern w:val="0"/>
+          <w:szCs w:val="21"/>
+        </w:rPr>
+        <w:t xml:space="preserve"> </w:t>
+      </w:r>
+      <w:proofErr w:type="spellStart"/>
+      <w:r>
+        <w:rPr>
+          <w:rFonts w:ascii="宋体" w:eastAsia="宋体" w:hAnsi="宋体" w:cs="宋体"/>
+          <w:color w:val="000000"/>
+          <w:kern w:val="0"/>
+          <w:szCs w:val="21"/>
+        </w:rPr>
+        <w:t>java</w:t>
+      </w:r>
+      <w:r>
+        <w:rPr>
+          <w:rFonts w:ascii="宋体" w:eastAsia="宋体" w:hAnsi="宋体" w:cs="宋体"/>
+          <w:color w:val="666600"/>
+          <w:kern w:val="0"/>
+          <w:szCs w:val="21"/>
+        </w:rPr>
+        <w:t>.</w:t>
+      </w:r>
+      <w:r>
+        <w:rPr>
+          <w:rFonts w:ascii="宋体" w:eastAsia="宋体" w:hAnsi="宋体" w:cs="宋体"/>
+          <w:color w:val="000000"/>
+          <w:kern w:val="0"/>
+          <w:szCs w:val="21"/>
+        </w:rPr>
+        <w:t>lang</w:t>
+      </w:r>
+      <w:r>
+        <w:rPr>
+          <w:rFonts w:ascii="宋体" w:eastAsia="宋体" w:hAnsi="宋体" w:cs="宋体"/>
+          <w:color w:val="666600"/>
+          <w:kern w:val="0"/>
+          <w:szCs w:val="21"/>
+        </w:rPr>
+        <w:t>.</w:t>
+      </w:r>
+      <w:r>
+        <w:rPr>
+          <w:rFonts w:ascii="宋体" w:eastAsia="宋体" w:hAnsi="宋体" w:cs="宋体"/>
+          <w:color w:val="660066"/>
+          <w:kern w:val="0"/>
+          <w:szCs w:val="21"/>
+        </w:rPr>
+        <w:t>Thread</w:t>
+      </w:r>
+      <w:r>
+        <w:rPr>
+          <w:rFonts w:ascii="宋体" w:eastAsia="宋体" w:hAnsi="宋体" w:cs="宋体"/>
+          <w:color w:val="666600"/>
+          <w:kern w:val="0"/>
+          <w:szCs w:val="21"/>
+        </w:rPr>
+        <w:t>.</w:t>
+      </w:r>
+      <w:r>
+        <w:rPr>
+          <w:rFonts w:ascii="宋体" w:eastAsia="宋体" w:hAnsi="宋体" w:cs="宋体"/>
+          <w:color w:val="000000"/>
+          <w:kern w:val="0"/>
+          <w:szCs w:val="21"/>
+        </w:rPr>
+        <w:t>run</w:t>
+      </w:r>
+      <w:proofErr w:type="spellEnd"/>
+      <w:r>
+        <w:rPr>
+          <w:rFonts w:ascii="宋体" w:eastAsia="宋体" w:hAnsi="宋体" w:cs="宋体"/>
+          <w:color w:val="666600"/>
+          <w:kern w:val="0"/>
+          <w:szCs w:val="21"/>
+        </w:rPr>
+        <w:t>(</w:t>
+      </w:r>
+      <w:r>
+        <w:rPr>
+          <w:rFonts w:ascii="宋体" w:eastAsia="宋体" w:hAnsi="宋体" w:cs="宋体"/>
+          <w:color w:val="660066"/>
+          <w:kern w:val="0"/>
+          <w:szCs w:val="21"/>
+        </w:rPr>
+        <w:t>Thread</w:t>
+      </w:r>
+      <w:r>
+        <w:rPr>
+          <w:rFonts w:ascii="宋体" w:eastAsia="宋体" w:hAnsi="宋体" w:cs="宋体"/>
+          <w:color w:val="666600"/>
+          <w:kern w:val="0"/>
+          <w:szCs w:val="21"/>
+        </w:rPr>
+        <w:t>.</w:t>
+      </w:r>
+      <w:r>
+        <w:rPr>
+          <w:rFonts w:ascii="宋体" w:eastAsia="宋体" w:hAnsi="宋体" w:cs="宋体"/>
+          <w:color w:val="000000"/>
+          <w:kern w:val="0"/>
+          <w:szCs w:val="21"/>
+        </w:rPr>
+        <w:t>java</w:t>
+      </w:r>
+      <w:r>
+        <w:rPr>
+          <w:rFonts w:ascii="宋体" w:eastAsia="宋体" w:hAnsi="宋体" w:cs="宋体"/>
+          <w:color w:val="666600"/>
+          <w:kern w:val="0"/>
+          <w:szCs w:val="21"/>
+        </w:rPr>
+        <w:t>:</w:t>
+      </w:r>
+      <w:r>
+        <w:rPr>
+          <w:rFonts w:ascii="宋体" w:eastAsia="宋体" w:hAnsi="宋体" w:cs="宋体"/>
+          <w:color w:val="006666"/>
+          <w:kern w:val="0"/>
+          <w:szCs w:val="21"/>
+        </w:rPr>
+        <w:t>745</w:t>
+      </w:r>
+      <w:r>
+        <w:rPr>
+          <w:rFonts w:ascii="宋体" w:eastAsia="宋体" w:hAnsi="宋体" w:cs="宋体"/>
+          <w:color w:val="666600"/>
+          <w:kern w:val="0"/>
+          <w:szCs w:val="21"/>
+        </w:rPr>
+        <w:t>)</w:t>
+      </w:r>
+    </w:p>
+    <w:p>
+      <w:pPr>
+        <w:pStyle w:val="a3"/>
+        <w:ind w:left="420" w:firstLineChars="0" w:firstLine="0"/>
+      </w:pPr>
+      <w:r>
+        <w:t>]</w:t>
+      </w:r>
+    </w:p>
+    <w:p>
+      <w:pPr>
+        <w:pStyle w:val="a3"/>
+        <w:ind w:left="420" w:firstLineChars="0" w:firstLine="0"/>
+      </w:pPr>
+      <w:r>
+        <w:rPr>
+          <w:rFonts w:hint="eastAsia"/>
+        </w:rPr>
+        <w:t>我们</w:t>
+      </w:r>
+      <w:r>
+        <w:t>把调用语句加入到</w:t>
+      </w:r>
+      <w:r>
+        <w:rPr>
+          <w:rFonts w:hint="eastAsia"/>
+        </w:rPr>
+        <w:t>try-catch语句</w:t>
+      </w:r>
+      <w:r>
+        <w:t>块中，产生的结果不会发生变化：未</w:t>
+      </w:r>
+      <w:r>
+        <w:rPr>
+          <w:rFonts w:hint="eastAsia"/>
+        </w:rPr>
+        <w:t>捕获</w:t>
+      </w:r>
+      <w:r>
+        <w:t>异常。</w:t>
+      </w:r>
+    </w:p>
+    <w:p>
+      <w:pPr>
+        <w:pStyle w:val="a3"/>
+        <w:ind w:left="420" w:firstLineChars="0" w:firstLine="0"/>
+      </w:pPr>
+      <w:r>
+        <w:rPr>
+          <w:rFonts w:hint="eastAsia"/>
+        </w:rPr>
+        <w:t>为</w:t>
+      </w:r>
+      <w:r>
+        <w:t>了能捕获异常，我们需要修改</w:t>
+      </w:r>
+      <w:r>
+        <w:rPr>
+          <w:rFonts w:hint="eastAsia"/>
+        </w:rPr>
+        <w:t>Executor产生</w:t>
+      </w:r>
+      <w:r>
+        <w:t>线程的方式。</w:t>
+      </w:r>
+      <w:proofErr w:type="spellStart"/>
+      <w:r>
+        <w:rPr>
+          <w:rFonts w:hint="eastAsia"/>
+        </w:rPr>
+        <w:t>T</w:t>
+      </w:r>
+      <w:r>
+        <w:t>hread.UncaughtExceptionHandler</w:t>
+      </w:r>
+      <w:proofErr w:type="spellEnd"/>
+      <w:r>
+        <w:rPr>
+          <w:rFonts w:hint="eastAsia"/>
+        </w:rPr>
+        <w:t>是J</w:t>
+      </w:r>
+      <w:r>
+        <w:t>ava SE5</w:t>
+      </w:r>
+      <w:r>
+        <w:rPr>
+          <w:rFonts w:hint="eastAsia"/>
+        </w:rPr>
+        <w:t>中</w:t>
+      </w:r>
+      <w:r>
+        <w:t>的新的接口，它允许你</w:t>
+      </w:r>
+      <w:proofErr w:type="gramStart"/>
+      <w:r>
+        <w:t>再每个</w:t>
+      </w:r>
+      <w:proofErr w:type="gramEnd"/>
+      <w:r>
+        <w:rPr>
+          <w:rFonts w:hint="eastAsia"/>
+        </w:rPr>
+        <w:t>Thread对象</w:t>
+      </w:r>
+      <w:r>
+        <w:t>上都附着一个异常处理器。它</w:t>
+      </w:r>
+      <w:r>
+        <w:rPr>
+          <w:rFonts w:hint="eastAsia"/>
+        </w:rPr>
+        <w:t>的</w:t>
+      </w:r>
+      <w:proofErr w:type="spellStart"/>
+      <w:r>
+        <w:rPr>
+          <w:rFonts w:hint="eastAsia"/>
+        </w:rPr>
+        <w:t>uncaughtException</w:t>
+      </w:r>
+      <w:proofErr w:type="spellEnd"/>
+      <w:r>
+        <w:rPr>
+          <w:rFonts w:hint="eastAsia"/>
+        </w:rPr>
+        <w:t>()会</w:t>
+      </w:r>
+      <w:r>
+        <w:t>在线程因</w:t>
+      </w:r>
+      <w:r>
+        <w:rPr>
+          <w:rFonts w:hint="eastAsia"/>
+        </w:rPr>
+        <w:t>未捕获</w:t>
+      </w:r>
+      <w:r>
+        <w:t>异常面临死亡时调用。</w:t>
+      </w:r>
+    </w:p>
+    <w:p>
+      <w:pPr>
+        <w:pStyle w:val="a3"/>
+        <w:ind w:left="420" w:firstLineChars="0" w:firstLine="0"/>
+      </w:pPr>
+      <w:r>
+        <w:rPr>
+          <w:rFonts w:hint="eastAsia"/>
+        </w:rPr>
+        <w:t>我们</w:t>
+      </w:r>
+      <w:r>
+        <w:t>创建一个</w:t>
+      </w:r>
+      <w:proofErr w:type="spellStart"/>
+      <w:r>
+        <w:rPr>
+          <w:rFonts w:hint="eastAsia"/>
+        </w:rPr>
+        <w:t>ThreadFactory</w:t>
+      </w:r>
+      <w:proofErr w:type="spellEnd"/>
+      <w:r>
+        <w:rPr>
+          <w:rFonts w:hint="eastAsia"/>
+        </w:rPr>
+        <w:t>，</w:t>
+      </w:r>
+      <w:r>
+        <w:t>它将在每一个新创建的</w:t>
+      </w:r>
+      <w:r>
+        <w:rPr>
+          <w:rFonts w:hint="eastAsia"/>
+        </w:rPr>
+        <w:t>Thread对象</w:t>
+      </w:r>
+      <w:r>
+        <w:t>上附着一个</w:t>
+      </w:r>
+      <w:proofErr w:type="spellStart"/>
+      <w:r>
+        <w:rPr>
+          <w:rFonts w:hint="eastAsia"/>
+        </w:rPr>
+        <w:t>Thread.UncaughtExceptionHandler</w:t>
+      </w:r>
+      <w:proofErr w:type="spellEnd"/>
+      <w:r>
+        <w:rPr>
+          <w:rFonts w:hint="eastAsia"/>
+        </w:rPr>
+        <w:t>。</w:t>
+      </w:r>
+    </w:p>
+    <w:p>
+      <w:pPr>
+        <w:pStyle w:val="a3"/>
+        <w:ind w:left="420" w:firstLineChars="0" w:firstLine="0"/>
+      </w:pPr>
+      <w:r>
+        <w:rPr>
+          <w:rFonts w:hint="eastAsia"/>
+        </w:rPr>
+        <w:t>[</w:t>
+      </w:r>
+    </w:p>
+    <w:p>
+      <w:pPr>
+        <w:pStyle w:val="a3"/>
+        <w:ind w:left="420" w:firstLineChars="0" w:firstLine="0"/>
+      </w:pPr>
+      <w:r>
+        <w:rPr>
+          <w:rFonts w:hint="eastAsia"/>
+        </w:rPr>
+        <w:t xml:space="preserve">  参考</w:t>
+      </w:r>
+      <w:r>
+        <w:t>代码：</w:t>
+      </w:r>
+      <w:r>
+        <w:rPr>
+          <w:rFonts w:hint="eastAsia"/>
+        </w:rPr>
+        <w:t>exception/</w:t>
+      </w:r>
+      <w:r>
+        <w:t>MyUncaughtExceptionHandler.java</w:t>
+      </w:r>
+      <w:r>
+        <w:rPr>
+          <w:rFonts w:hint="eastAsia"/>
+        </w:rPr>
+        <w:t>、</w:t>
+      </w:r>
+      <w:r>
+        <w:rPr>
+          <w:rFonts w:hint="eastAsia"/>
+        </w:rPr>
+        <w:lastRenderedPageBreak/>
+        <w:t>exception/</w:t>
+      </w:r>
+      <w:r>
+        <w:t>HandlerThreadFactory.java</w:t>
+      </w:r>
+      <w:r>
+        <w:rPr>
+          <w:rFonts w:hint="eastAsia"/>
+        </w:rPr>
+        <w:t>、exception/CaptureUncaughtException.</w:t>
+      </w:r>
+      <w:proofErr w:type="gramStart"/>
+      <w:r>
+        <w:rPr>
+          <w:rFonts w:hint="eastAsia"/>
+        </w:rPr>
+        <w:t>java</w:t>
+      </w:r>
+      <w:proofErr w:type="gramEnd"/>
+    </w:p>
+    <w:p>
+      <w:pPr>
+        <w:pStyle w:val="a4"/>
+        <w:shd w:val="clear" w:color="auto" w:fill="F8FAFC"/>
+        <w:spacing w:before="0" w:beforeAutospacing="0" w:after="0" w:afterAutospacing="0"/>
+        <w:rPr>
+          <w:rFonts w:ascii="微软雅黑" w:eastAsia="微软雅黑" w:hAnsi="微软雅黑"/>
+          <w:color w:val="1C1F21"/>
+          <w:sz w:val="21"/>
+          <w:szCs w:val="21"/>
+        </w:rPr>
+      </w:pPr>
+      <w:r>
+        <w:t xml:space="preserve">  </w:t>
+      </w:r>
+      <w:r>
+        <w:rPr>
+          <w:rFonts w:ascii="微软雅黑" w:eastAsia="微软雅黑" w:hAnsi="微软雅黑" w:hint="eastAsia"/>
+          <w:color w:val="1C1F21"/>
+          <w:sz w:val="21"/>
+          <w:szCs w:val="21"/>
+        </w:rPr>
+        <w:t>执行结果：</w:t>
+      </w:r>
+    </w:p>
+    <w:p>
+      <w:pPr>
+        <w:widowControl/>
+        <w:shd w:val="clear" w:color="auto" w:fill="F8FAFC"/>
+        <w:tabs>
+          <w:tab w:val="left" w:pos="916"/>
+          <w:tab w:val="left" w:pos="1832"/>
+          <w:tab w:val="left" w:pos="2748"/>
+          <w:tab w:val="left" w:pos="3664"/>
+          <w:tab w:val="left" w:pos="4580"/>
+          <w:tab w:val="left" w:pos="5496"/>
+          <w:tab w:val="left" w:pos="6412"/>
+          <w:tab w:val="left" w:pos="7328"/>
+          <w:tab w:val="left" w:pos="8244"/>
+          <w:tab w:val="left" w:pos="9160"/>
+          <w:tab w:val="left" w:pos="10076"/>
+          <w:tab w:val="left" w:pos="10992"/>
+          <w:tab w:val="left" w:pos="11908"/>
+          <w:tab w:val="left" w:pos="12824"/>
+          <w:tab w:val="left" w:pos="13740"/>
+          <w:tab w:val="left" w:pos="14656"/>
+        </w:tabs>
+        <w:jc w:val="left"/>
+        <w:rPr>
+          <w:rFonts w:ascii="宋体" w:eastAsia="宋体" w:hAnsi="宋体" w:cs="宋体"/>
+          <w:color w:val="000000"/>
+          <w:kern w:val="0"/>
+          <w:szCs w:val="21"/>
+        </w:rPr>
+      </w:pPr>
+      <w:r>
+        <w:rPr>
+          <w:rFonts w:ascii="宋体" w:eastAsia="宋体" w:hAnsi="宋体" w:cs="宋体"/>
+          <w:color w:val="666600"/>
+          <w:kern w:val="0"/>
+          <w:szCs w:val="21"/>
+        </w:rPr>
+        <w:t>创建一个新的线程</w:t>
+      </w:r>
+    </w:p>
+    <w:p>
+      <w:pPr>
+        <w:widowControl/>
+        <w:shd w:val="clear" w:color="auto" w:fill="F8FAFC"/>
+        <w:tabs>
+          <w:tab w:val="left" w:pos="916"/>
+          <w:tab w:val="left" w:pos="1832"/>
+          <w:tab w:val="left" w:pos="2748"/>
+          <w:tab w:val="left" w:pos="3664"/>
+          <w:tab w:val="left" w:pos="4580"/>
+          <w:tab w:val="left" w:pos="5496"/>
+          <w:tab w:val="left" w:pos="6412"/>
+          <w:tab w:val="left" w:pos="7328"/>
+          <w:tab w:val="left" w:pos="8244"/>
+          <w:tab w:val="left" w:pos="9160"/>
+          <w:tab w:val="left" w:pos="10076"/>
+          <w:tab w:val="left" w:pos="10992"/>
+          <w:tab w:val="left" w:pos="11908"/>
+          <w:tab w:val="left" w:pos="12824"/>
+          <w:tab w:val="left" w:pos="13740"/>
+          <w:tab w:val="left" w:pos="14656"/>
+        </w:tabs>
+        <w:jc w:val="left"/>
+        <w:rPr>
+          <w:rFonts w:ascii="宋体" w:eastAsia="宋体" w:hAnsi="宋体" w:cs="宋体"/>
+          <w:color w:val="000000"/>
+          <w:kern w:val="0"/>
+          <w:szCs w:val="21"/>
+        </w:rPr>
+      </w:pPr>
+      <w:r>
+        <w:rPr>
+          <w:rFonts w:ascii="宋体" w:eastAsia="宋体" w:hAnsi="宋体" w:cs="宋体"/>
+          <w:color w:val="666600"/>
+          <w:kern w:val="0"/>
+          <w:szCs w:val="21"/>
+        </w:rPr>
+        <w:t>添加异常捕获结束</w:t>
+      </w:r>
+    </w:p>
+    <w:p>
+      <w:pPr>
+        <w:widowControl/>
+        <w:shd w:val="clear" w:color="auto" w:fill="F8FAFC"/>
+        <w:tabs>
+          <w:tab w:val="left" w:pos="916"/>
+          <w:tab w:val="left" w:pos="1832"/>
+          <w:tab w:val="left" w:pos="2748"/>
+          <w:tab w:val="left" w:pos="3664"/>
+          <w:tab w:val="left" w:pos="4580"/>
+          <w:tab w:val="left" w:pos="5496"/>
+          <w:tab w:val="left" w:pos="6412"/>
+          <w:tab w:val="left" w:pos="7328"/>
+          <w:tab w:val="left" w:pos="8244"/>
+          <w:tab w:val="left" w:pos="9160"/>
+          <w:tab w:val="left" w:pos="10076"/>
+          <w:tab w:val="left" w:pos="10992"/>
+          <w:tab w:val="left" w:pos="11908"/>
+          <w:tab w:val="left" w:pos="12824"/>
+          <w:tab w:val="left" w:pos="13740"/>
+          <w:tab w:val="left" w:pos="14656"/>
+        </w:tabs>
+        <w:jc w:val="left"/>
+        <w:rPr>
+          <w:rFonts w:ascii="宋体" w:eastAsia="宋体" w:hAnsi="宋体" w:cs="宋体"/>
+          <w:color w:val="000000"/>
+          <w:kern w:val="0"/>
+          <w:szCs w:val="21"/>
+        </w:rPr>
+      </w:pPr>
+      <w:r>
+        <w:rPr>
+          <w:rFonts w:ascii="宋体" w:eastAsia="宋体" w:hAnsi="宋体" w:cs="宋体"/>
+          <w:color w:val="666600"/>
+          <w:kern w:val="0"/>
+          <w:szCs w:val="21"/>
+        </w:rPr>
+        <w:t>创建一个新的线程</w:t>
+      </w:r>
+    </w:p>
+    <w:p>
+      <w:pPr>
+        <w:widowControl/>
+        <w:shd w:val="clear" w:color="auto" w:fill="F8FAFC"/>
+        <w:tabs>
+          <w:tab w:val="left" w:pos="916"/>
+          <w:tab w:val="left" w:pos="1832"/>
+          <w:tab w:val="left" w:pos="2748"/>
+          <w:tab w:val="left" w:pos="3664"/>
+          <w:tab w:val="left" w:pos="4580"/>
+          <w:tab w:val="left" w:pos="5496"/>
+          <w:tab w:val="left" w:pos="6412"/>
+          <w:tab w:val="left" w:pos="7328"/>
+          <w:tab w:val="left" w:pos="8244"/>
+          <w:tab w:val="left" w:pos="9160"/>
+          <w:tab w:val="left" w:pos="10076"/>
+          <w:tab w:val="left" w:pos="10992"/>
+          <w:tab w:val="left" w:pos="11908"/>
+          <w:tab w:val="left" w:pos="12824"/>
+          <w:tab w:val="left" w:pos="13740"/>
+          <w:tab w:val="left" w:pos="14656"/>
+        </w:tabs>
+        <w:jc w:val="left"/>
+        <w:rPr>
+          <w:rFonts w:ascii="宋体" w:eastAsia="宋体" w:hAnsi="宋体" w:cs="宋体"/>
+          <w:color w:val="000000"/>
+          <w:kern w:val="0"/>
+          <w:szCs w:val="21"/>
+        </w:rPr>
+      </w:pPr>
+      <w:r>
+        <w:rPr>
+          <w:rFonts w:ascii="宋体" w:eastAsia="宋体" w:hAnsi="宋体" w:cs="宋体"/>
+          <w:color w:val="666600"/>
+          <w:kern w:val="0"/>
+          <w:szCs w:val="21"/>
+        </w:rPr>
+        <w:t>添加异常捕获结束</w:t>
+      </w:r>
+    </w:p>
+    <w:p>
+      <w:pPr>
+        <w:widowControl/>
+        <w:shd w:val="clear" w:color="auto" w:fill="F8FAFC"/>
+        <w:tabs>
+          <w:tab w:val="left" w:pos="916"/>
+          <w:tab w:val="left" w:pos="1832"/>
+          <w:tab w:val="left" w:pos="2748"/>
+          <w:tab w:val="left" w:pos="3664"/>
+          <w:tab w:val="left" w:pos="4580"/>
+          <w:tab w:val="left" w:pos="5496"/>
+          <w:tab w:val="left" w:pos="6412"/>
+          <w:tab w:val="left" w:pos="7328"/>
+          <w:tab w:val="left" w:pos="8244"/>
+          <w:tab w:val="left" w:pos="9160"/>
+          <w:tab w:val="left" w:pos="10076"/>
+          <w:tab w:val="left" w:pos="10992"/>
+          <w:tab w:val="left" w:pos="11908"/>
+          <w:tab w:val="left" w:pos="12824"/>
+          <w:tab w:val="left" w:pos="13740"/>
+          <w:tab w:val="left" w:pos="14656"/>
+        </w:tabs>
+        <w:jc w:val="left"/>
+        <w:rPr>
+          <w:rFonts w:ascii="宋体" w:eastAsia="宋体" w:hAnsi="宋体" w:cs="宋体" w:hint="eastAsia"/>
+          <w:color w:val="1C1F21"/>
+          <w:kern w:val="0"/>
+          <w:szCs w:val="21"/>
+        </w:rPr>
+      </w:pPr>
+      <w:r>
+        <w:rPr>
+          <w:rFonts w:ascii="宋体" w:eastAsia="宋体" w:hAnsi="宋体" w:cs="宋体"/>
+          <w:color w:val="666600"/>
+          <w:kern w:val="0"/>
+          <w:szCs w:val="21"/>
+        </w:rPr>
+        <w:t>自定义的异常捕获</w:t>
+      </w:r>
+      <w:proofErr w:type="spellStart"/>
+      <w:r>
+        <w:rPr>
+          <w:rFonts w:ascii="宋体" w:eastAsia="宋体" w:hAnsi="宋体" w:cs="宋体"/>
+          <w:color w:val="000000"/>
+          <w:kern w:val="0"/>
+          <w:szCs w:val="21"/>
+        </w:rPr>
+        <w:t>java</w:t>
+      </w:r>
+      <w:r>
+        <w:rPr>
+          <w:rFonts w:ascii="宋体" w:eastAsia="宋体" w:hAnsi="宋体" w:cs="宋体"/>
+          <w:color w:val="666600"/>
+          <w:kern w:val="0"/>
+          <w:szCs w:val="21"/>
+        </w:rPr>
+        <w:t>.</w:t>
+      </w:r>
+      <w:r>
+        <w:rPr>
+          <w:rFonts w:ascii="宋体" w:eastAsia="宋体" w:hAnsi="宋体" w:cs="宋体"/>
+          <w:color w:val="000000"/>
+          <w:kern w:val="0"/>
+          <w:szCs w:val="21"/>
+        </w:rPr>
+        <w:t>lang</w:t>
+      </w:r>
+      <w:r>
+        <w:rPr>
+          <w:rFonts w:ascii="宋体" w:eastAsia="宋体" w:hAnsi="宋体" w:cs="宋体"/>
+          <w:color w:val="666600"/>
+          <w:kern w:val="0"/>
+          <w:szCs w:val="21"/>
+        </w:rPr>
+        <w:t>.</w:t>
+      </w:r>
+      <w:r>
+        <w:rPr>
+          <w:rFonts w:ascii="宋体" w:eastAsia="宋体" w:hAnsi="宋体" w:cs="宋体"/>
+          <w:color w:val="660066"/>
+          <w:kern w:val="0"/>
+          <w:szCs w:val="21"/>
+        </w:rPr>
+        <w:t>RuntimeException</w:t>
+      </w:r>
+      <w:proofErr w:type="spellEnd"/>
+    </w:p>
+    <w:p>
+      <w:pPr>
+        <w:pStyle w:val="a3"/>
+        <w:ind w:left="420" w:firstLineChars="0" w:firstLine="0"/>
+      </w:pPr>
+      <w:r>
+        <w:rPr>
+          <w:rFonts w:hint="eastAsia"/>
+        </w:rPr>
+        <w:t>]</w:t>
+      </w:r>
+    </w:p>
+    <w:p>
+      <w:pPr>
+        <w:pStyle w:val="a3"/>
+        <w:ind w:left="420" w:firstLineChars="0" w:firstLine="0"/>
+      </w:pPr>
+      <w:r>
+        <w:rPr>
+          <w:rFonts w:hint="eastAsia"/>
+        </w:rPr>
+        <w:t>可以</w:t>
+      </w:r>
+      <w:r>
+        <w:t>看到未捕获的异常是通过</w:t>
+      </w:r>
+      <w:proofErr w:type="spellStart"/>
+      <w:r>
+        <w:rPr>
+          <w:rFonts w:hint="eastAsia"/>
+        </w:rPr>
+        <w:t>uncaughtException</w:t>
+      </w:r>
+      <w:proofErr w:type="spellEnd"/>
+      <w:r>
+        <w:rPr>
+          <w:rFonts w:hint="eastAsia"/>
+        </w:rPr>
+        <w:t>来</w:t>
+      </w:r>
+      <w:r>
+        <w:t>捕获的。</w:t>
+      </w:r>
+    </w:p>
+    <w:p>
+      <w:pPr>
+        <w:pStyle w:val="a3"/>
+        <w:ind w:left="420" w:firstLineChars="0" w:firstLine="0"/>
+      </w:pPr>
+      <w:r>
+        <w:rPr>
+          <w:rFonts w:hint="eastAsia"/>
+        </w:rPr>
+        <w:t>如果</w:t>
+      </w:r>
+      <w:r>
+        <w:t>你要在很多代码中使用相同的异常处理器，那么更简单的方法是在</w:t>
+      </w:r>
+      <w:r>
+        <w:rPr>
+          <w:rFonts w:hint="eastAsia"/>
+        </w:rPr>
+        <w:t>Thread类</w:t>
+      </w:r>
+      <w:r>
+        <w:t>中设置一个静态域，并将这个处理器设置为默认的异常捕获处理器。</w:t>
+      </w:r>
+    </w:p>
+    <w:p>
+      <w:pPr>
+        <w:pStyle w:val="a3"/>
+        <w:ind w:left="420" w:firstLineChars="0" w:firstLine="0"/>
+      </w:pPr>
+      <w:r>
+        <w:rPr>
+          <w:rFonts w:hint="eastAsia"/>
+        </w:rPr>
+        <w:t>[</w:t>
+      </w:r>
+    </w:p>
+    <w:p>
+      <w:pPr>
+        <w:pStyle w:val="a3"/>
+        <w:ind w:left="420" w:firstLineChars="0" w:firstLine="0"/>
+        <w:rPr>
+          <w:rFonts w:hint="eastAsia"/>
+        </w:rPr>
+      </w:pPr>
+      <w:r>
+        <w:rPr>
+          <w:rFonts w:hint="eastAsia"/>
+        </w:rPr>
+        <w:t xml:space="preserve">  参考</w:t>
+      </w:r>
+      <w:r>
+        <w:t>代码：</w:t>
+      </w:r>
+      <w:proofErr w:type="gramStart"/>
+      <w:r>
+        <w:rPr>
+          <w:rFonts w:hint="eastAsia"/>
+        </w:rPr>
+        <w:t>exception/SettingDefaultHandler.java</w:t>
+      </w:r>
+      <w:proofErr w:type="gramEnd"/>
+    </w:p>
+    <w:p>
+      <w:pPr>
+        <w:pStyle w:val="a3"/>
+        <w:ind w:left="420" w:firstLineChars="0" w:firstLine="0"/>
+      </w:pPr>
+      <w:r>
+        <w:rPr>
+          <w:rFonts w:hint="eastAsia"/>
+        </w:rPr>
+        <w:t>]</w:t>
+      </w:r>
+    </w:p>
+    <w:p>
+      <w:pPr>
+        <w:pStyle w:val="a3"/>
+        <w:ind w:left="420" w:firstLineChars="0" w:firstLine="0"/>
+        <w:rPr>
+          <w:rFonts w:hint="eastAsia"/>
+        </w:rPr>
+      </w:pPr>
+      <w:r>
+        <w:rPr>
+          <w:rFonts w:hint="eastAsia"/>
+        </w:rPr>
+        <w:t>注意</w:t>
+      </w:r>
+      <w:r>
+        <w:t>：默认的异常处理器只有在线程未</w:t>
+      </w:r>
+      <w:r>
+        <w:rPr>
+          <w:rFonts w:hint="eastAsia"/>
+        </w:rPr>
+        <w:t>设置</w:t>
+      </w:r>
+      <w:r>
+        <w:t>专有的异常处理器情况下才会被调用。</w:t>
+      </w:r>
       <w:bookmarkStart w:id="0" w:name="_GoBack"/>
       <w:bookmarkEnd w:id="0"/>
-    </w:p>
-    <w:p>
-      <w:pPr>
-        <w:pStyle w:val="a3"/>
-        <w:ind w:left="420" w:firstLineChars="0" w:firstLine="0"/>
-      </w:pPr>
     </w:p>
     <w:sectPr>
       <w:pgSz w:w="11906" w:h="16838"/>
@@ -9590,6 +11215,11 @@
     <w:basedOn w:val="a0"/>
     <w:rsid w:val="00906C21"/>
   </w:style>
+  <w:style w:type="character" w:customStyle="1" w:styleId="str">
+    <w:name w:val="str"/>
+    <w:basedOn w:val="a0"/>
+    <w:rsid w:val="005469E9"/>
+  </w:style>
 </w:styles>
 </file>
 

</xml_diff>

<commit_message>
from wangyingchen at 20191024
</commit_message>
<xml_diff>
--- a/Java Skills/Threads/java编程思想之并发.docx
+++ b/Java Skills/Threads/java编程思想之并发.docx
@@ -9636,7 +9636,7 @@
         </w:tabs>
         <w:jc w:val="left"/>
         <w:rPr>
-          <w:rFonts w:ascii="宋体" w:eastAsia="宋体" w:hAnsi="宋体" w:cs="宋体" w:hint="eastAsia"/>
+          <w:rFonts w:ascii="宋体" w:eastAsia="宋体" w:hAnsi="宋体" w:cs="宋体"/>
           <w:color w:val="666600"/>
           <w:kern w:val="0"/>
           <w:szCs w:val="21"/>
@@ -10271,7 +10271,7 @@
         </w:tabs>
         <w:jc w:val="left"/>
         <w:rPr>
-          <w:rFonts w:ascii="宋体" w:eastAsia="宋体" w:hAnsi="宋体" w:cs="宋体" w:hint="eastAsia"/>
+          <w:rFonts w:ascii="宋体" w:eastAsia="宋体" w:hAnsi="宋体" w:cs="宋体"/>
           <w:color w:val="1C1F21"/>
           <w:kern w:val="0"/>
           <w:szCs w:val="21"/>
@@ -10418,9 +10418,6 @@
       <w:pPr>
         <w:pStyle w:val="a3"/>
         <w:ind w:left="420" w:firstLineChars="0" w:firstLine="0"/>
-        <w:rPr>
-          <w:rFonts w:hint="eastAsia"/>
-        </w:rPr>
       </w:pPr>
       <w:r>
         <w:rPr>
@@ -10456,9 +10453,6 @@
       <w:pPr>
         <w:pStyle w:val="a3"/>
         <w:ind w:left="420" w:firstLineChars="0" w:firstLine="0"/>
-        <w:rPr>
-          <w:rFonts w:hint="eastAsia"/>
-        </w:rPr>
       </w:pPr>
       <w:r>
         <w:rPr>
@@ -10467,8 +10461,13 @@
         <w:t>注意</w:t>
       </w:r>
       <w:r>
-        <w:t>：默认的异常处理器只有在线程未</w:t>
-      </w:r>
+        <w:t>：默认的异常处理器只有在</w:t>
+      </w:r>
+      <w:proofErr w:type="gramStart"/>
+      <w:r>
+        <w:t>线程未</w:t>
+      </w:r>
+      <w:proofErr w:type="gramEnd"/>
       <w:r>
         <w:rPr>
           <w:rFonts w:hint="eastAsia"/>
@@ -10476,8 +10475,116 @@
         <w:t>设置</w:t>
       </w:r>
       <w:r>
-        <w:t>专有的异常处理器情况下才会被调用。</w:t>
-      </w:r>
+        <w:t>专有的异常处理</w:t>
+      </w:r>
+      <w:proofErr w:type="gramStart"/>
+      <w:r>
+        <w:t>器情况</w:t>
+      </w:r>
+      <w:proofErr w:type="gramEnd"/>
+      <w:r>
+        <w:t>下才会被调用。</w:t>
+      </w:r>
+    </w:p>
+    <w:p>
+      <w:pPr>
+        <w:widowControl/>
+        <w:jc w:val="left"/>
+      </w:pPr>
+      <w:r>
+        <w:br w:type="page"/>
+      </w:r>
+    </w:p>
+    <w:p>
+      <w:pPr>
+        <w:pStyle w:val="1"/>
+      </w:pPr>
+      <w:r>
+        <w:rPr>
+          <w:rFonts w:hint="eastAsia"/>
+        </w:rPr>
+        <w:lastRenderedPageBreak/>
+        <w:t>共享</w:t>
+      </w:r>
+      <w:r>
+        <w:t>资源</w:t>
+      </w:r>
+    </w:p>
+    <w:p>
+      <w:r>
+        <w:rPr>
+          <w:rFonts w:hint="eastAsia"/>
+        </w:rPr>
+        <w:t>每个</w:t>
+      </w:r>
+      <w:r>
+        <w:t>线程每次只能做一件事情。</w:t>
+      </w:r>
+      <w:r>
+        <w:rPr>
+          <w:rFonts w:hint="eastAsia"/>
+        </w:rPr>
+        <w:t>但是</w:t>
+      </w:r>
+      <w:r>
+        <w:t>多线程会在同时</w:t>
+      </w:r>
+      <w:r>
+        <w:rPr>
+          <w:rFonts w:hint="eastAsia"/>
+        </w:rPr>
+        <w:t>访问</w:t>
+      </w:r>
+      <w:r>
+        <w:t>一个资源</w:t>
+      </w:r>
+      <w:r>
+        <w:rPr>
+          <w:rFonts w:hint="eastAsia"/>
+        </w:rPr>
+        <w:t>，</w:t>
+      </w:r>
+      <w:r>
+        <w:t>比如会出现两个线程同时访问一个银行账户，向同一个打印机打印，改变同一个值等问题。</w:t>
+      </w:r>
+    </w:p>
+    <w:p>
+      <w:r>
+        <w:rPr>
+          <w:rFonts w:hint="eastAsia"/>
+        </w:rPr>
+        <w:t>不</w:t>
+      </w:r>
+      <w:r>
+        <w:t>正确的访问资源</w:t>
+      </w:r>
+    </w:p>
+    <w:p>
+      <w:r>
+        <w:rPr>
+          <w:rFonts w:hint="eastAsia"/>
+        </w:rPr>
+        <w:t>我们</w:t>
+      </w:r>
+      <w:r>
+        <w:t>先做一个实验</w:t>
+      </w:r>
+      <w:r>
+        <w:rPr>
+          <w:rFonts w:hint="eastAsia"/>
+        </w:rPr>
+        <w:t>：</w:t>
+      </w:r>
+      <w:r>
+        <w:t>多个任务，一个任务产生一个偶数，其他的任务检验偶数的有效性。</w:t>
+      </w:r>
+    </w:p>
+    <w:p>
+      <w:pPr>
+        <w:rPr>
+          <w:rFonts w:hint="eastAsia"/>
+        </w:rPr>
+      </w:pPr>
       <w:bookmarkStart w:id="0" w:name="_GoBack"/>
       <w:bookmarkEnd w:id="0"/>
     </w:p>

</xml_diff>

<commit_message>
from wangyingchen at 20191029
</commit_message>
<xml_diff>
--- a/Java Skills/Threads/java编程思想之并发.docx
+++ b/Java Skills/Threads/java编程思想之并发.docx
@@ -10511,6 +10511,9 @@
       </w:r>
     </w:p>
     <w:p>
+      <w:pPr>
+        <w:ind w:firstLineChars="200" w:firstLine="420"/>
+      </w:pPr>
       <w:r>
         <w:rPr>
           <w:rFonts w:hint="eastAsia"/>
@@ -10560,6 +10563,9 @@
       </w:r>
     </w:p>
     <w:p>
+      <w:pPr>
+        <w:ind w:firstLineChars="200" w:firstLine="420"/>
+      </w:pPr>
       <w:r>
         <w:rPr>
           <w:rFonts w:hint="eastAsia"/>
@@ -10580,13 +10586,1494 @@
       </w:r>
     </w:p>
     <w:p>
-      <w:pPr>
-        <w:rPr>
-          <w:rFonts w:hint="eastAsia"/>
-        </w:rPr>
-      </w:pPr>
+      <w:r>
+        <w:rPr>
+          <w:rFonts w:hint="eastAsia"/>
+        </w:rPr>
+        <w:t>[</w:t>
+      </w:r>
+    </w:p>
+    <w:p>
+      <w:r>
+        <w:rPr>
+          <w:rFonts w:hint="eastAsia"/>
+        </w:rPr>
+        <w:t xml:space="preserve">  参考</w:t>
+      </w:r>
+      <w:r>
+        <w:t>代码：</w:t>
+      </w:r>
+      <w:r>
+        <w:rPr>
+          <w:rFonts w:hint="eastAsia"/>
+        </w:rPr>
+        <w:t>sync/</w:t>
+      </w:r>
+      <w:r>
+        <w:t>simple/IntGenerator.java, sync/simple/EvenChecker.java</w:t>
+      </w:r>
+      <w:r>
+        <w:rPr>
+          <w:rFonts w:hint="eastAsia"/>
+        </w:rPr>
+        <w:t>，sync/simple/EvenGenerator.</w:t>
+      </w:r>
+      <w:proofErr w:type="gramStart"/>
+      <w:r>
+        <w:rPr>
+          <w:rFonts w:hint="eastAsia"/>
+        </w:rPr>
+        <w:t>java</w:t>
+      </w:r>
+      <w:proofErr w:type="gramEnd"/>
+    </w:p>
+    <w:p>
+      <w:pPr>
+        <w:widowControl/>
+        <w:shd w:val="clear" w:color="auto" w:fill="F8FAFC"/>
+        <w:jc w:val="left"/>
+        <w:rPr>
+          <w:rFonts w:ascii="微软雅黑" w:eastAsia="微软雅黑" w:hAnsi="微软雅黑" w:cs="宋体"/>
+          <w:color w:val="1C1F21"/>
+          <w:kern w:val="0"/>
+          <w:szCs w:val="21"/>
+        </w:rPr>
+      </w:pPr>
+      <w:r>
+        <w:rPr>
+          <w:rFonts w:ascii="微软雅黑" w:eastAsia="微软雅黑" w:hAnsi="微软雅黑" w:cs="宋体" w:hint="eastAsia"/>
+          <w:color w:val="1C1F21"/>
+          <w:kern w:val="0"/>
+          <w:szCs w:val="21"/>
+        </w:rPr>
+        <w:t>执行结果：</w:t>
+      </w:r>
+    </w:p>
+    <w:p>
+      <w:pPr>
+        <w:widowControl/>
+        <w:shd w:val="clear" w:color="auto" w:fill="F8FAFC"/>
+        <w:tabs>
+          <w:tab w:val="left" w:pos="916"/>
+          <w:tab w:val="left" w:pos="1832"/>
+          <w:tab w:val="left" w:pos="2748"/>
+          <w:tab w:val="left" w:pos="3664"/>
+          <w:tab w:val="left" w:pos="4580"/>
+          <w:tab w:val="left" w:pos="5496"/>
+          <w:tab w:val="left" w:pos="6412"/>
+          <w:tab w:val="left" w:pos="7328"/>
+          <w:tab w:val="left" w:pos="8244"/>
+          <w:tab w:val="left" w:pos="9160"/>
+          <w:tab w:val="left" w:pos="10076"/>
+          <w:tab w:val="left" w:pos="10992"/>
+          <w:tab w:val="left" w:pos="11908"/>
+          <w:tab w:val="left" w:pos="12824"/>
+          <w:tab w:val="left" w:pos="13740"/>
+          <w:tab w:val="left" w:pos="14656"/>
+        </w:tabs>
+        <w:jc w:val="left"/>
+        <w:rPr>
+          <w:rFonts w:ascii="宋体" w:eastAsia="宋体" w:hAnsi="宋体" w:cs="宋体"/>
+          <w:color w:val="000000"/>
+          <w:kern w:val="0"/>
+          <w:szCs w:val="21"/>
+        </w:rPr>
+      </w:pPr>
+      <w:r>
+        <w:rPr>
+          <w:rFonts w:ascii="宋体" w:eastAsia="宋体" w:hAnsi="宋体" w:cs="宋体"/>
+          <w:color w:val="006666"/>
+          <w:kern w:val="0"/>
+          <w:szCs w:val="21"/>
+        </w:rPr>
+        <w:t>1537</w:t>
+      </w:r>
+      <w:r>
+        <w:rPr>
+          <w:rFonts w:ascii="宋体" w:eastAsia="宋体" w:hAnsi="宋体" w:cs="宋体"/>
+          <w:color w:val="666600"/>
+          <w:kern w:val="0"/>
+          <w:szCs w:val="21"/>
+        </w:rPr>
+        <w:t>不是偶数</w:t>
+      </w:r>
+    </w:p>
+    <w:p>
+      <w:pPr>
+        <w:widowControl/>
+        <w:shd w:val="clear" w:color="auto" w:fill="F8FAFC"/>
+        <w:tabs>
+          <w:tab w:val="left" w:pos="916"/>
+          <w:tab w:val="left" w:pos="1832"/>
+          <w:tab w:val="left" w:pos="2748"/>
+          <w:tab w:val="left" w:pos="3664"/>
+          <w:tab w:val="left" w:pos="4580"/>
+          <w:tab w:val="left" w:pos="5496"/>
+          <w:tab w:val="left" w:pos="6412"/>
+          <w:tab w:val="left" w:pos="7328"/>
+          <w:tab w:val="left" w:pos="8244"/>
+          <w:tab w:val="left" w:pos="9160"/>
+          <w:tab w:val="left" w:pos="10076"/>
+          <w:tab w:val="left" w:pos="10992"/>
+          <w:tab w:val="left" w:pos="11908"/>
+          <w:tab w:val="left" w:pos="12824"/>
+          <w:tab w:val="left" w:pos="13740"/>
+          <w:tab w:val="left" w:pos="14656"/>
+        </w:tabs>
+        <w:jc w:val="left"/>
+        <w:rPr>
+          <w:rFonts w:ascii="宋体" w:eastAsia="宋体" w:hAnsi="宋体" w:cs="宋体"/>
+          <w:color w:val="000000"/>
+          <w:kern w:val="0"/>
+          <w:szCs w:val="21"/>
+        </w:rPr>
+      </w:pPr>
+      <w:r>
+        <w:rPr>
+          <w:rFonts w:ascii="宋体" w:eastAsia="宋体" w:hAnsi="宋体" w:cs="宋体"/>
+          <w:color w:val="006666"/>
+          <w:kern w:val="0"/>
+          <w:szCs w:val="21"/>
+        </w:rPr>
+        <w:t>1541</w:t>
+      </w:r>
+      <w:r>
+        <w:rPr>
+          <w:rFonts w:ascii="宋体" w:eastAsia="宋体" w:hAnsi="宋体" w:cs="宋体"/>
+          <w:color w:val="666600"/>
+          <w:kern w:val="0"/>
+          <w:szCs w:val="21"/>
+        </w:rPr>
+        <w:t>不是偶数</w:t>
+      </w:r>
+    </w:p>
+    <w:p>
+      <w:pPr>
+        <w:widowControl/>
+        <w:shd w:val="clear" w:color="auto" w:fill="F8FAFC"/>
+        <w:tabs>
+          <w:tab w:val="left" w:pos="916"/>
+          <w:tab w:val="left" w:pos="1832"/>
+          <w:tab w:val="left" w:pos="2748"/>
+          <w:tab w:val="left" w:pos="3664"/>
+          <w:tab w:val="left" w:pos="4580"/>
+          <w:tab w:val="left" w:pos="5496"/>
+          <w:tab w:val="left" w:pos="6412"/>
+          <w:tab w:val="left" w:pos="7328"/>
+          <w:tab w:val="left" w:pos="8244"/>
+          <w:tab w:val="left" w:pos="9160"/>
+          <w:tab w:val="left" w:pos="10076"/>
+          <w:tab w:val="left" w:pos="10992"/>
+          <w:tab w:val="left" w:pos="11908"/>
+          <w:tab w:val="left" w:pos="12824"/>
+          <w:tab w:val="left" w:pos="13740"/>
+          <w:tab w:val="left" w:pos="14656"/>
+        </w:tabs>
+        <w:jc w:val="left"/>
+        <w:rPr>
+          <w:rFonts w:ascii="宋体" w:eastAsia="宋体" w:hAnsi="宋体" w:cs="宋体"/>
+          <w:color w:val="1C1F21"/>
+          <w:kern w:val="0"/>
+          <w:szCs w:val="21"/>
+        </w:rPr>
+      </w:pPr>
+      <w:r>
+        <w:rPr>
+          <w:rFonts w:ascii="宋体" w:eastAsia="宋体" w:hAnsi="宋体" w:cs="宋体"/>
+          <w:color w:val="006666"/>
+          <w:kern w:val="0"/>
+          <w:szCs w:val="21"/>
+        </w:rPr>
+        <w:t>1539</w:t>
+      </w:r>
+      <w:r>
+        <w:rPr>
+          <w:rFonts w:ascii="宋体" w:eastAsia="宋体" w:hAnsi="宋体" w:cs="宋体"/>
+          <w:color w:val="666600"/>
+          <w:kern w:val="0"/>
+          <w:szCs w:val="21"/>
+        </w:rPr>
+        <w:t>不是偶数</w:t>
+      </w:r>
+    </w:p>
+    <w:p>
+      <w:r>
+        <w:t xml:space="preserve">  </w:t>
+      </w:r>
+      <w:proofErr w:type="spellStart"/>
+      <w:r>
+        <w:t>EvenChecker</w:t>
+      </w:r>
+      <w:proofErr w:type="spellEnd"/>
+      <w:r>
+        <w:rPr>
+          <w:rFonts w:hint="eastAsia"/>
+        </w:rPr>
+        <w:t>总是</w:t>
+      </w:r>
+      <w:r>
+        <w:t>读取和测试</w:t>
+      </w:r>
+      <w:proofErr w:type="spellStart"/>
+      <w:r>
+        <w:rPr>
+          <w:rFonts w:hint="eastAsia"/>
+        </w:rPr>
+        <w:t>IntGenerator</w:t>
+      </w:r>
+      <w:proofErr w:type="spellEnd"/>
+      <w:r>
+        <w:rPr>
+          <w:rFonts w:hint="eastAsia"/>
+        </w:rPr>
+        <w:t>的</w:t>
+      </w:r>
+      <w:r>
+        <w:t>返回值。如果</w:t>
+      </w:r>
+      <w:proofErr w:type="spellStart"/>
+      <w:r>
+        <w:rPr>
+          <w:rFonts w:hint="eastAsia"/>
+        </w:rPr>
+        <w:t>isCanceled</w:t>
+      </w:r>
+      <w:proofErr w:type="spellEnd"/>
+      <w:r>
+        <w:rPr>
+          <w:rFonts w:hint="eastAsia"/>
+        </w:rPr>
+        <w:t>()返回</w:t>
+      </w:r>
+      <w:r>
+        <w:t>值为</w:t>
+      </w:r>
+      <w:r>
+        <w:rPr>
+          <w:rFonts w:hint="eastAsia"/>
+        </w:rPr>
+        <w:t>true, 则run()返回</w:t>
+      </w:r>
+      <w:r>
+        <w:t>，这将告知</w:t>
+      </w:r>
+      <w:r>
+        <w:rPr>
+          <w:rFonts w:hint="eastAsia"/>
+        </w:rPr>
+        <w:t>test()中</w:t>
+      </w:r>
+      <w:r>
+        <w:t>的</w:t>
+      </w:r>
+      <w:r>
+        <w:rPr>
+          <w:rFonts w:hint="eastAsia"/>
+        </w:rPr>
+        <w:t>Executor该</w:t>
+      </w:r>
+      <w:r>
+        <w:t>任务完成了。任何</w:t>
+      </w:r>
+      <w:proofErr w:type="spellStart"/>
+      <w:r>
+        <w:rPr>
+          <w:rFonts w:hint="eastAsia"/>
+        </w:rPr>
+        <w:t>EvenChecker</w:t>
+      </w:r>
+      <w:proofErr w:type="spellEnd"/>
+      <w:r>
+        <w:rPr>
+          <w:rFonts w:hint="eastAsia"/>
+        </w:rPr>
+        <w:t>任务</w:t>
+      </w:r>
+      <w:r>
+        <w:t>都可以在与其关联的</w:t>
+      </w:r>
+      <w:proofErr w:type="spellStart"/>
+      <w:r>
+        <w:rPr>
+          <w:rFonts w:hint="eastAsia"/>
+        </w:rPr>
+        <w:t>IntGenerator</w:t>
+      </w:r>
+      <w:proofErr w:type="spellEnd"/>
+      <w:r>
+        <w:rPr>
+          <w:rFonts w:hint="eastAsia"/>
+        </w:rPr>
+        <w:t>上</w:t>
+      </w:r>
+      <w:r>
+        <w:t>调用</w:t>
+      </w:r>
+      <w:r>
+        <w:rPr>
+          <w:rFonts w:hint="eastAsia"/>
+        </w:rPr>
+        <w:t>cancel()，</w:t>
+      </w:r>
+      <w:r>
+        <w:t>这将导致所有其他使用该</w:t>
+      </w:r>
+      <w:proofErr w:type="spellStart"/>
+      <w:r>
+        <w:rPr>
+          <w:rFonts w:hint="eastAsia"/>
+        </w:rPr>
+        <w:t>IntGenerator</w:t>
+      </w:r>
+      <w:proofErr w:type="spellEnd"/>
+      <w:r>
+        <w:rPr>
+          <w:rFonts w:hint="eastAsia"/>
+        </w:rPr>
+        <w:t>的</w:t>
+      </w:r>
+      <w:proofErr w:type="spellStart"/>
+      <w:r>
+        <w:rPr>
+          <w:rFonts w:hint="eastAsia"/>
+        </w:rPr>
+        <w:t>EvenChecker</w:t>
+      </w:r>
+      <w:proofErr w:type="spellEnd"/>
+      <w:r>
+        <w:rPr>
+          <w:rFonts w:hint="eastAsia"/>
+        </w:rPr>
+        <w:t>得到</w:t>
+      </w:r>
+      <w:r>
+        <w:t>关闭。</w:t>
+      </w:r>
+    </w:p>
+    <w:p>
+      <w:r>
+        <w:t>]</w:t>
+      </w:r>
+    </w:p>
+    <w:p>
+      <w:pPr>
+        <w:ind w:firstLineChars="200" w:firstLine="420"/>
+      </w:pPr>
+      <w:r>
+        <w:rPr>
+          <w:rFonts w:hint="eastAsia"/>
+        </w:rPr>
+        <w:t>一个</w:t>
+      </w:r>
+      <w:r>
+        <w:t>任务可能在另一个任务执行第一个递增操作之后，但是没有执行第二个递增操作之前，调用</w:t>
+      </w:r>
+      <w:r>
+        <w:rPr>
+          <w:rFonts w:hint="eastAsia"/>
+        </w:rPr>
+        <w:t>next()方法</w:t>
+      </w:r>
+      <w:r>
+        <w:t>。这</w:t>
+      </w:r>
+      <w:r>
+        <w:rPr>
+          <w:rFonts w:hint="eastAsia"/>
+        </w:rPr>
+        <w:t>将</w:t>
+      </w:r>
+      <w:r>
+        <w:t>使这个</w:t>
+      </w:r>
+      <w:proofErr w:type="gramStart"/>
+      <w:r>
+        <w:t>值处于</w:t>
+      </w:r>
+      <w:proofErr w:type="gramEnd"/>
+      <w:r>
+        <w:t>不恰当状态。</w:t>
+      </w:r>
+      <w:r>
+        <w:rPr>
+          <w:rFonts w:hint="eastAsia"/>
+        </w:rPr>
+        <w:t>为</w:t>
+      </w:r>
+      <w:r>
+        <w:t>了证明这是可能发生的，</w:t>
+      </w:r>
+      <w:r>
+        <w:rPr>
+          <w:rFonts w:hint="eastAsia"/>
+        </w:rPr>
+        <w:t>test()方法</w:t>
+      </w:r>
+      <w:r>
+        <w:t>创建了一组</w:t>
+      </w:r>
+      <w:proofErr w:type="spellStart"/>
+      <w:r>
+        <w:rPr>
+          <w:rFonts w:hint="eastAsia"/>
+        </w:rPr>
+        <w:t>EvenChecker</w:t>
+      </w:r>
+      <w:proofErr w:type="spellEnd"/>
+      <w:r>
+        <w:rPr>
+          <w:rFonts w:hint="eastAsia"/>
+        </w:rPr>
+        <w:t>对象</w:t>
+      </w:r>
+      <w:r>
+        <w:t>，以用来连续地读取并输出同一个</w:t>
+      </w:r>
+      <w:proofErr w:type="spellStart"/>
+      <w:r>
+        <w:rPr>
+          <w:rFonts w:hint="eastAsia"/>
+        </w:rPr>
+        <w:t>EvenGenerator</w:t>
+      </w:r>
+      <w:proofErr w:type="spellEnd"/>
+      <w:r>
+        <w:rPr>
+          <w:rFonts w:hint="eastAsia"/>
+        </w:rPr>
+        <w:t>，</w:t>
+      </w:r>
+      <w:r>
+        <w:t>并检测每个数值是否都是偶数。如果</w:t>
+      </w:r>
+      <w:r>
+        <w:rPr>
+          <w:rFonts w:hint="eastAsia"/>
+        </w:rPr>
+        <w:t>不是</w:t>
+      </w:r>
+      <w:r>
+        <w:t>就报错终止。</w:t>
+      </w:r>
+    </w:p>
+    <w:p>
+      <w:pPr>
+        <w:ind w:firstLineChars="200" w:firstLine="420"/>
+      </w:pPr>
+      <w:r>
+        <w:rPr>
+          <w:rFonts w:hint="eastAsia"/>
+        </w:rPr>
+        <w:t>这个</w:t>
+      </w:r>
+      <w:r>
+        <w:t>程序最终会失败终止，因为每个</w:t>
+      </w:r>
+      <w:proofErr w:type="spellStart"/>
+      <w:r>
+        <w:rPr>
+          <w:rFonts w:hint="eastAsia"/>
+        </w:rPr>
+        <w:t>E</w:t>
+      </w:r>
+      <w:r>
+        <w:t>venChecker</w:t>
+      </w:r>
+      <w:proofErr w:type="spellEnd"/>
+      <w:r>
+        <w:rPr>
+          <w:rFonts w:hint="eastAsia"/>
+        </w:rPr>
+        <w:t>任务</w:t>
+      </w:r>
+      <w:r>
+        <w:t>在</w:t>
+      </w:r>
+      <w:proofErr w:type="spellStart"/>
+      <w:r>
+        <w:rPr>
+          <w:rFonts w:hint="eastAsia"/>
+        </w:rPr>
+        <w:t>EvenGenerator</w:t>
+      </w:r>
+      <w:proofErr w:type="spellEnd"/>
+      <w:r>
+        <w:rPr>
+          <w:rFonts w:hint="eastAsia"/>
+        </w:rPr>
+        <w:t>处于</w:t>
+      </w:r>
+      <w:r>
+        <w:t>不恰当的状态时，仍能够访问其中的信息。但是</w:t>
+      </w:r>
+      <w:r>
+        <w:rPr>
+          <w:rFonts w:hint="eastAsia"/>
+        </w:rPr>
+        <w:t>根据</w:t>
+      </w:r>
+      <w:r>
+        <w:t>不同的操作系统和实现细节这个问题在循环多</w:t>
+      </w:r>
+      <w:r>
+        <w:lastRenderedPageBreak/>
+        <w:t>次之后也可能不会被探测到。</w:t>
+      </w:r>
+      <w:r>
+        <w:rPr>
+          <w:rFonts w:hint="eastAsia"/>
+        </w:rPr>
+        <w:t>有</w:t>
+      </w:r>
+      <w:r>
+        <w:t>一点很重要，那就是递增程序自身也需要多个步骤，并且在递增过程中任务可能被挂起。也</w:t>
+      </w:r>
+      <w:r>
+        <w:rPr>
+          <w:rFonts w:hint="eastAsia"/>
+        </w:rPr>
+        <w:t>就是</w:t>
+      </w:r>
+      <w:r>
+        <w:t>说递增在</w:t>
+      </w:r>
+      <w:r>
+        <w:rPr>
+          <w:rFonts w:hint="eastAsia"/>
+        </w:rPr>
+        <w:t>J</w:t>
+      </w:r>
+      <w:r>
+        <w:t>ava中不是原子性操作。因此</w:t>
+      </w:r>
+      <w:r>
+        <w:rPr>
+          <w:rFonts w:hint="eastAsia"/>
+        </w:rPr>
+        <w:t>，</w:t>
+      </w:r>
+      <w:r>
+        <w:t>如果不保护任务，即使单一的递增也</w:t>
+      </w:r>
+      <w:r>
+        <w:rPr>
+          <w:rFonts w:hint="eastAsia"/>
+        </w:rPr>
+        <w:t>不是</w:t>
+      </w:r>
+      <w:r>
+        <w:t>安全的。</w:t>
+      </w:r>
+    </w:p>
+    <w:p>
+      <w:pPr>
+        <w:pStyle w:val="2"/>
+      </w:pPr>
+      <w:r>
+        <w:rPr>
+          <w:rFonts w:hint="eastAsia"/>
+        </w:rPr>
+        <w:t>解决</w:t>
+      </w:r>
+      <w:r>
+        <w:t>共享资源竞争</w:t>
+      </w:r>
+    </w:p>
+    <w:p>
+      <w:pPr>
+        <w:ind w:firstLineChars="200" w:firstLine="420"/>
+      </w:pPr>
+      <w:r>
+        <w:rPr>
+          <w:rFonts w:hint="eastAsia"/>
+        </w:rPr>
+        <w:t>使用</w:t>
+      </w:r>
+      <w:r>
+        <w:t>线程有一个基本问题：你永远不知道一个线程何时在运行。</w:t>
+      </w:r>
+      <w:r>
+        <w:rPr>
+          <w:rFonts w:hint="eastAsia"/>
+        </w:rPr>
+        <w:t>对于</w:t>
+      </w:r>
+      <w:r>
+        <w:t>并发操作，你需要某种方式来防止</w:t>
+      </w:r>
+      <w:r>
+        <w:rPr>
+          <w:rFonts w:hint="eastAsia"/>
+        </w:rPr>
+        <w:t>两个</w:t>
+      </w:r>
+      <w:r>
+        <w:t>任务访问相同的资源，至少在关键阶段不能出现这种情况。防止</w:t>
+      </w:r>
+      <w:r>
+        <w:rPr>
+          <w:rFonts w:hint="eastAsia"/>
+        </w:rPr>
+        <w:t>这种</w:t>
+      </w:r>
+      <w:r>
+        <w:t>冲突的方法是</w:t>
+      </w:r>
+      <w:proofErr w:type="gramStart"/>
+      <w:r>
+        <w:t>当资源</w:t>
+      </w:r>
+      <w:proofErr w:type="gramEnd"/>
+      <w:r>
+        <w:rPr>
+          <w:rFonts w:hint="eastAsia"/>
+        </w:rPr>
+        <w:t>被</w:t>
+      </w:r>
+      <w:r>
+        <w:t>一个任务使用时，在其上加锁。</w:t>
+      </w:r>
+      <w:r>
+        <w:rPr>
+          <w:rFonts w:hint="eastAsia"/>
+        </w:rPr>
+        <w:t>第一个</w:t>
+      </w:r>
+      <w:r>
+        <w:t>访问某项</w:t>
+      </w:r>
+      <w:r>
+        <w:rPr>
+          <w:rFonts w:hint="eastAsia"/>
+        </w:rPr>
+        <w:t>资源</w:t>
+      </w:r>
+      <w:r>
+        <w:t>的任务必须锁定这个资源，使其他任务在其被解锁前无法访问它，而在其解锁之时，另一个任务就可以锁定并使用它，以此类推。</w:t>
+      </w:r>
+    </w:p>
+    <w:p>
+      <w:pPr>
+        <w:ind w:firstLineChars="200" w:firstLine="420"/>
+      </w:pPr>
+      <w:r>
+        <w:rPr>
+          <w:rFonts w:hint="eastAsia"/>
+        </w:rPr>
+        <w:t>基本</w:t>
+      </w:r>
+      <w:r>
+        <w:t>上所有的并发模式在解决线程冲突问题的时候，都是采用序列化访问共享资源的方案。这</w:t>
+      </w:r>
+      <w:r>
+        <w:rPr>
+          <w:rFonts w:hint="eastAsia"/>
+        </w:rPr>
+        <w:t>意味</w:t>
+      </w:r>
+      <w:r>
+        <w:t>着在给定时刻只允许一个任务访问共享资源。</w:t>
+      </w:r>
+      <w:r>
+        <w:rPr>
+          <w:rFonts w:hint="eastAsia"/>
+        </w:rPr>
+        <w:t>通常</w:t>
+      </w:r>
+      <w:r>
+        <w:t>这种是通过在代码前面加上一句</w:t>
+      </w:r>
+      <w:r>
+        <w:rPr>
+          <w:rFonts w:hint="eastAsia"/>
+        </w:rPr>
+        <w:t>锁</w:t>
+      </w:r>
+      <w:r>
+        <w:t>语句来实现的，这就使得在一段时间内只有一个任务</w:t>
+      </w:r>
+      <w:r>
+        <w:rPr>
+          <w:rFonts w:hint="eastAsia"/>
+        </w:rPr>
+        <w:t>可以</w:t>
+      </w:r>
+      <w:r>
+        <w:t>运行这段代码。因为</w:t>
+      </w:r>
+      <w:r>
+        <w:rPr>
+          <w:rFonts w:hint="eastAsia"/>
+        </w:rPr>
+        <w:t>锁</w:t>
+      </w:r>
+      <w:r>
+        <w:t>语句产生一种相互排斥的效果，这种机制称为互斥量。</w:t>
+      </w:r>
+    </w:p>
+    <w:p>
+      <w:pPr>
+        <w:ind w:firstLineChars="200" w:firstLine="420"/>
+      </w:pPr>
+      <w:r>
+        <w:rPr>
+          <w:rFonts w:hint="eastAsia"/>
+        </w:rPr>
+        <w:t>另外</w:t>
+      </w:r>
+      <w:r>
+        <w:t>，当一个锁被解锁的时候，我们并不能确定下一个使用锁的任务，因为线程调度机制并不是确定</w:t>
+      </w:r>
+      <w:r>
+        <w:rPr>
+          <w:rFonts w:hint="eastAsia"/>
+        </w:rPr>
+        <w:t>性</w:t>
+      </w:r>
+      <w:r>
+        <w:t>的。可以</w:t>
+      </w:r>
+      <w:r>
+        <w:rPr>
+          <w:rFonts w:hint="eastAsia"/>
+        </w:rPr>
+        <w:t>通过yield()和</w:t>
+      </w:r>
+      <w:proofErr w:type="spellStart"/>
+      <w:r>
+        <w:rPr>
+          <w:rFonts w:hint="eastAsia"/>
+        </w:rPr>
+        <w:t>setPriorit</w:t>
+      </w:r>
+      <w:proofErr w:type="spellEnd"/>
+      <w:r>
+        <w:rPr>
+          <w:rFonts w:hint="eastAsia"/>
+        </w:rPr>
+        <w:t>()来</w:t>
+      </w:r>
+      <w:r>
+        <w:t>给线程</w:t>
+      </w:r>
+      <w:proofErr w:type="gramStart"/>
+      <w:r>
+        <w:t>调度器</w:t>
+      </w:r>
+      <w:proofErr w:type="gramEnd"/>
+      <w:r>
+        <w:t>提供建议。</w:t>
+      </w:r>
+    </w:p>
+    <w:p>
+      <w:r>
+        <w:rPr>
+          <w:rFonts w:hint="eastAsia"/>
+        </w:rPr>
+        <w:t>J</w:t>
+      </w:r>
+      <w:r>
+        <w:t>ava以提供关键字</w:t>
+      </w:r>
+      <w:r>
+        <w:rPr>
+          <w:rFonts w:hint="eastAsia"/>
+        </w:rPr>
+        <w:t>synchronized的</w:t>
+      </w:r>
+      <w:r>
+        <w:t>形式，为防止资源冲突提供了内在支持。当</w:t>
+      </w:r>
+      <w:r>
+        <w:rPr>
+          <w:rFonts w:hint="eastAsia"/>
+        </w:rPr>
+        <w:t>任务</w:t>
+      </w:r>
+      <w:r>
+        <w:t>要执行被</w:t>
+      </w:r>
+      <w:r>
+        <w:rPr>
+          <w:rFonts w:hint="eastAsia"/>
+        </w:rPr>
+        <w:t>synchronized关键字</w:t>
+      </w:r>
+      <w:r>
+        <w:t>保护的代码片段的时候，它将检查</w:t>
+      </w:r>
+      <w:proofErr w:type="gramStart"/>
+      <w:r>
+        <w:t>锁是否</w:t>
+      </w:r>
+      <w:proofErr w:type="gramEnd"/>
+      <w:r>
+        <w:t>可用，然后获取锁</w:t>
+      </w:r>
+      <w:r>
+        <w:rPr>
+          <w:rFonts w:hint="eastAsia"/>
+        </w:rPr>
+        <w:t>、</w:t>
+      </w:r>
+      <w:r>
+        <w:t>执行代码、释放锁。</w:t>
+      </w:r>
+      <w:r>
+        <w:rPr>
+          <w:rFonts w:hint="eastAsia"/>
+        </w:rPr>
+        <w:t>共享资源</w:t>
+      </w:r>
+      <w:r>
+        <w:t>一般是以对象形式存在于内存片段，可以是文件、输入输出端口。要</w:t>
+      </w:r>
+      <w:r>
+        <w:rPr>
+          <w:rFonts w:hint="eastAsia"/>
+        </w:rPr>
+        <w:t>控制</w:t>
+      </w:r>
+      <w:r>
+        <w:t>对共享资源的访问，得先把它包装进一个对象。然后</w:t>
+      </w:r>
+      <w:r>
+        <w:rPr>
+          <w:rFonts w:hint="eastAsia"/>
+        </w:rPr>
+        <w:t>把</w:t>
+      </w:r>
+      <w:r>
+        <w:t>所有要访问这个资源的方法标记为</w:t>
+      </w:r>
+      <w:r>
+        <w:rPr>
+          <w:rFonts w:hint="eastAsia"/>
+        </w:rPr>
+        <w:t>synchronized。</w:t>
+      </w:r>
+    </w:p>
+    <w:p>
+      <w:r>
+        <w:rPr>
+          <w:rFonts w:hint="eastAsia"/>
+          <w:noProof/>
+        </w:rPr>
+        <w:lastRenderedPageBreak/>
+        <mc:AlternateContent>
+          <mc:Choice Requires="wpc">
+            <w:drawing>
+              <wp:inline distT="0" distB="0" distL="0" distR="0" wp14:anchorId="5DB65CE1" wp14:editId="5A9FE466">
+                <wp:extent cx="5274310" cy="1682263"/>
+                <wp:effectExtent l="0" t="0" r="0" b="0"/>
+                <wp:docPr id="1" name="画布 1"/>
+                <wp:cNvGraphicFramePr>
+                  <a:graphicFrameLocks xmlns:a="http://schemas.openxmlformats.org/drawingml/2006/main" noChangeAspect="1"/>
+                </wp:cNvGraphicFramePr>
+                <a:graphic xmlns:a="http://schemas.openxmlformats.org/drawingml/2006/main">
+                  <a:graphicData uri="http://schemas.microsoft.com/office/word/2010/wordprocessingCanvas">
+                    <wpc:wpc>
+                      <wpc:bg/>
+                      <wpc:whole/>
+                      <wps:wsp>
+                        <wps:cNvPr id="2" name="文本框 2"/>
+                        <wps:cNvSpPr txBox="1"/>
+                        <wps:spPr>
+                          <a:xfrm>
+                            <a:off x="293077" y="187570"/>
+                            <a:ext cx="4577861" cy="943707"/>
+                          </a:xfrm>
+                          <a:prstGeom prst="rect">
+                            <a:avLst/>
+                          </a:prstGeom>
+                          <a:ln/>
+                        </wps:spPr>
+                        <wps:style>
+                          <a:lnRef idx="2">
+                            <a:schemeClr val="accent2"/>
+                          </a:lnRef>
+                          <a:fillRef idx="1">
+                            <a:schemeClr val="lt1"/>
+                          </a:fillRef>
+                          <a:effectRef idx="0">
+                            <a:schemeClr val="accent2"/>
+                          </a:effectRef>
+                          <a:fontRef idx="minor">
+                            <a:schemeClr val="dk1"/>
+                          </a:fontRef>
+                        </wps:style>
+                        <wps:txbx>
+                          <w:txbxContent>
+                            <w:p>
+                              <w:pPr>
+                                <w:rPr>
+                                  <w:sz w:val="18"/>
+                                  <w:szCs w:val="18"/>
+                                </w:rPr>
+                              </w:pPr>
+                              <w:proofErr w:type="gramStart"/>
+                              <w:r>
+                                <w:rPr>
+                                  <w:rFonts w:hint="eastAsia"/>
+                                  <w:sz w:val="18"/>
+                                  <w:szCs w:val="18"/>
+                                </w:rPr>
+                                <w:t>synchronized</w:t>
+                              </w:r>
+                              <w:proofErr w:type="gramEnd"/>
+                              <w:r>
+                                <w:rPr>
+                                  <w:rFonts w:hint="eastAsia"/>
+                                  <w:sz w:val="18"/>
+                                  <w:szCs w:val="18"/>
+                                </w:rPr>
+                                <w:t xml:space="preserve"> void f(){};</w:t>
+                              </w:r>
+                            </w:p>
+                            <w:p>
+                              <w:pPr>
+                                <w:rPr>
+                                  <w:sz w:val="18"/>
+                                  <w:szCs w:val="18"/>
+                                </w:rPr>
+                              </w:pPr>
+                              <w:proofErr w:type="gramStart"/>
+                              <w:r>
+                                <w:rPr>
+                                  <w:sz w:val="18"/>
+                                  <w:szCs w:val="18"/>
+                                </w:rPr>
+                                <w:t>synchronized</w:t>
+                              </w:r>
+                              <w:proofErr w:type="gramEnd"/>
+                              <w:r>
+                                <w:rPr>
+                                  <w:sz w:val="18"/>
+                                  <w:szCs w:val="18"/>
+                                </w:rPr>
+                                <w:t xml:space="preserve"> void g();</w:t>
+                              </w:r>
+                            </w:p>
+                          </w:txbxContent>
+                        </wps:txbx>
+                        <wps:bodyPr rot="0" spcFirstLastPara="0" vertOverflow="overflow" horzOverflow="overflow" vert="horz" wrap="square" lIns="91440" tIns="45720" rIns="91440" bIns="45720" numCol="1" spcCol="0" rtlCol="0" fromWordArt="0" anchor="t" anchorCtr="0" forceAA="0" compatLnSpc="1">
+                          <a:prstTxWarp prst="textNoShape">
+                            <a:avLst/>
+                          </a:prstTxWarp>
+                          <a:noAutofit/>
+                        </wps:bodyPr>
+                      </wps:wsp>
+                      <wps:wsp>
+                        <wps:cNvPr id="3" name="文本框 3"/>
+                        <wps:cNvSpPr txBox="1"/>
+                        <wps:spPr>
+                          <a:xfrm>
+                            <a:off x="1547447" y="1254370"/>
+                            <a:ext cx="1500554" cy="345831"/>
+                          </a:xfrm>
+                          <a:prstGeom prst="rect">
+                            <a:avLst/>
+                          </a:prstGeom>
+                          <a:solidFill>
+                            <a:schemeClr val="lt1"/>
+                          </a:solidFill>
+                          <a:ln w="6350">
+                            <a:noFill/>
+                          </a:ln>
+                          <a:effectLst/>
+                        </wps:spPr>
+                        <wps:style>
+                          <a:lnRef idx="0">
+                            <a:schemeClr val="accent1"/>
+                          </a:lnRef>
+                          <a:fillRef idx="0">
+                            <a:schemeClr val="accent1"/>
+                          </a:fillRef>
+                          <a:effectRef idx="0">
+                            <a:schemeClr val="accent1"/>
+                          </a:effectRef>
+                          <a:fontRef idx="minor">
+                            <a:schemeClr val="dk1"/>
+                          </a:fontRef>
+                        </wps:style>
+                        <wps:txbx>
+                          <w:txbxContent>
+                            <w:p>
+                              <w:pPr>
+                                <w:rPr>
+                                  <w:sz w:val="15"/>
+                                  <w:szCs w:val="15"/>
+                                </w:rPr>
+                              </w:pPr>
+                              <w:r>
+                                <w:rPr>
+                                  <w:rFonts w:hint="eastAsia"/>
+                                  <w:sz w:val="15"/>
+                                  <w:szCs w:val="15"/>
+                                </w:rPr>
+                                <w:t>声明synchronized方法</w:t>
+                              </w:r>
+                              <w:r>
+                                <w:rPr>
+                                  <w:sz w:val="15"/>
+                                  <w:szCs w:val="15"/>
+                                </w:rPr>
+                                <w:t>的方式</w:t>
+                              </w:r>
+                            </w:p>
+                          </w:txbxContent>
+                        </wps:txbx>
+                        <wps:bodyPr rot="0" spcFirstLastPara="0" vertOverflow="overflow" horzOverflow="overflow" vert="horz" wrap="square" lIns="91440" tIns="45720" rIns="91440" bIns="45720" numCol="1" spcCol="0" rtlCol="0" fromWordArt="0" anchor="t" anchorCtr="0" forceAA="0" compatLnSpc="1">
+                          <a:prstTxWarp prst="textNoShape">
+                            <a:avLst/>
+                          </a:prstTxWarp>
+                          <a:noAutofit/>
+                        </wps:bodyPr>
+                      </wps:wsp>
+                    </wpc:wpc>
+                  </a:graphicData>
+                </a:graphic>
+              </wp:inline>
+            </w:drawing>
+          </mc:Choice>
+          <mc:Fallback>
+            <w:pict>
+              <v:group w14:anchorId="5DB65CE1" id="画布 1" o:spid="_x0000_s1026" editas="canvas" style="width:415.3pt;height:132.45pt;mso-position-horizontal-relative:char;mso-position-vertical-relative:line" coordsize="52743,16821" o:gfxdata="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">
+                <v:shapetype id="_x0000_t75" coordsize="21600,21600" o:spt="75" o:preferrelative="t" path="m@4@5l@4@11@9@11@9@5xe" filled="f" stroked="f">
+                  <v:stroke joinstyle="miter"/>
+                  <v:formulas>
+                    <v:f eqn="if lineDrawn pixelLineWidth 0"/>
+                    <v:f eqn="sum @0 1 0"/>
+                    <v:f eqn="sum 0 0 @1"/>
+                    <v:f eqn="prod @2 1 2"/>
+                    <v:f eqn="prod @3 21600 pixelWidth"/>
+                    <v:f eqn="prod @3 21600 pixelHeight"/>
+                    <v:f eqn="sum @0 0 1"/>
+                    <v:f eqn="prod @6 1 2"/>
+                    <v:f eqn="prod @7 21600 pixelWidth"/>
+                    <v:f eqn="sum @8 21600 0"/>
+                    <v:f eqn="prod @7 21600 pixelHeight"/>
+                    <v:f eqn="sum @10 21600 0"/>
+                  </v:formulas>
+                  <v:path o:extrusionok="f" gradientshapeok="t" o:connecttype="rect"/>
+                  <o:lock v:ext="edit" aspectratio="t"/>
+                </v:shapetype>
+                <v:shape id="_x0000_s1027" type="#_x0000_t75" style="position:absolute;width:52743;height:16821;visibility:visible;mso-wrap-style:square">
+                  <v:fill o:detectmouseclick="t"/>
+                  <v:path o:connecttype="none"/>
+                </v:shape>
+                <v:shapetype id="_x0000_t202" coordsize="21600,21600" o:spt="202" path="m,l,21600r21600,l21600,xe">
+                  <v:stroke joinstyle="miter"/>
+                  <v:path gradientshapeok="t" o:connecttype="rect"/>
+                </v:shapetype>
+                <v:shape id="文本框 2" o:spid="_x0000_s1028" type="#_x0000_t202" style="position:absolute;left:2930;top:1875;width:45779;height:9437;visibility:visible;mso-wrap-style:square;v-text-anchor:top" o:gfxdata="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" fillcolor="white [3201]" strokecolor="#ed7d31 [3205]" strokeweight="1pt">
+                  <v:textbox>
+                    <w:txbxContent>
+                      <w:p>
+                        <w:pPr>
+                          <w:rPr>
+                            <w:rFonts w:hint="eastAsia"/>
+                            <w:sz w:val="18"/>
+                            <w:szCs w:val="18"/>
+                          </w:rPr>
+                        </w:pPr>
+                        <w:proofErr w:type="gramStart"/>
+                        <w:r>
+                          <w:rPr>
+                            <w:rFonts w:hint="eastAsia"/>
+                            <w:sz w:val="18"/>
+                            <w:szCs w:val="18"/>
+                          </w:rPr>
+                          <w:t>synchronized</w:t>
+                        </w:r>
+                        <w:proofErr w:type="gramEnd"/>
+                        <w:r>
+                          <w:rPr>
+                            <w:rFonts w:hint="eastAsia"/>
+                            <w:sz w:val="18"/>
+                            <w:szCs w:val="18"/>
+                          </w:rPr>
+                          <w:t xml:space="preserve"> void f(){};</w:t>
+                        </w:r>
+                      </w:p>
+                      <w:p>
+                        <w:pPr>
+                          <w:rPr>
+                            <w:sz w:val="18"/>
+                            <w:szCs w:val="18"/>
+                          </w:rPr>
+                        </w:pPr>
+                        <w:proofErr w:type="gramStart"/>
+                        <w:r>
+                          <w:rPr>
+                            <w:sz w:val="18"/>
+                            <w:szCs w:val="18"/>
+                          </w:rPr>
+                          <w:t>synchronized</w:t>
+                        </w:r>
+                        <w:proofErr w:type="gramEnd"/>
+                        <w:r>
+                          <w:rPr>
+                            <w:sz w:val="18"/>
+                            <w:szCs w:val="18"/>
+                          </w:rPr>
+                          <w:t xml:space="preserve"> void g();</w:t>
+                        </w:r>
+                      </w:p>
+                    </w:txbxContent>
+                  </v:textbox>
+                </v:shape>
+                <v:shape id="文本框 3" o:spid="_x0000_s1029" type="#_x0000_t202" style="position:absolute;left:15474;top:12543;width:15006;height:3459;visibility:visible;mso-wrap-style:square;v-text-anchor:top" o:gfxdata="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" fillcolor="white [3201]" stroked="f" strokeweight=".5pt">
+                  <v:textbox>
+                    <w:txbxContent>
+                      <w:p>
+                        <w:pPr>
+                          <w:rPr>
+                            <w:rFonts w:hint="eastAsia"/>
+                            <w:sz w:val="15"/>
+                            <w:szCs w:val="15"/>
+                          </w:rPr>
+                        </w:pPr>
+                        <w:r>
+                          <w:rPr>
+                            <w:rFonts w:hint="eastAsia"/>
+                            <w:sz w:val="15"/>
+                            <w:szCs w:val="15"/>
+                          </w:rPr>
+                          <w:t>声明synchronized方法</w:t>
+                        </w:r>
+                        <w:r>
+                          <w:rPr>
+                            <w:sz w:val="15"/>
+                            <w:szCs w:val="15"/>
+                          </w:rPr>
+                          <w:t>的方式</w:t>
+                        </w:r>
+                      </w:p>
+                    </w:txbxContent>
+                  </v:textbox>
+                </v:shape>
+                <w10:anchorlock/>
+              </v:group>
+            </w:pict>
+          </mc:Fallback>
+        </mc:AlternateContent>
+      </w:r>
+    </w:p>
+    <w:p>
+      <w:pPr>
+        <w:ind w:firstLineChars="200" w:firstLine="420"/>
+      </w:pPr>
+      <w:r>
+        <w:rPr>
+          <w:rFonts w:hint="eastAsia"/>
+        </w:rPr>
+        <w:t>所有</w:t>
+      </w:r>
+      <w:r>
+        <w:t>对象都自动含有单一的锁（</w:t>
+      </w:r>
+      <w:r>
+        <w:rPr>
+          <w:rFonts w:hint="eastAsia"/>
+        </w:rPr>
+        <w:t>监视器</w:t>
+      </w:r>
+      <w:r>
+        <w:t>）</w:t>
+      </w:r>
+      <w:r>
+        <w:rPr>
+          <w:rFonts w:hint="eastAsia"/>
+        </w:rPr>
+        <w:t>。</w:t>
+      </w:r>
+      <w:r>
+        <w:t>当</w:t>
+      </w:r>
+      <w:r>
+        <w:rPr>
+          <w:rFonts w:hint="eastAsia"/>
+        </w:rPr>
+        <w:t>在</w:t>
+      </w:r>
+      <w:r>
+        <w:t>对象上调用其任意</w:t>
+      </w:r>
+      <w:r>
+        <w:rPr>
+          <w:rFonts w:hint="eastAsia"/>
+        </w:rPr>
+        <w:t>synchronized方法</w:t>
+      </w:r>
+      <w:r>
+        <w:t>的时候，此对象被加锁，这时这个对象上的其它</w:t>
+      </w:r>
+      <w:r>
+        <w:rPr>
+          <w:rFonts w:hint="eastAsia"/>
+        </w:rPr>
+        <w:t>synchronized方法</w:t>
+      </w:r>
+      <w:r>
+        <w:t>只有等到前一个方法调用完毕并释放了</w:t>
+      </w:r>
+      <w:proofErr w:type="gramStart"/>
+      <w:r>
+        <w:t>锁之后</w:t>
+      </w:r>
+      <w:proofErr w:type="gramEnd"/>
+      <w:r>
+        <w:t>才能被调用。对于</w:t>
+      </w:r>
+      <w:r>
+        <w:rPr>
+          <w:rFonts w:hint="eastAsia"/>
+        </w:rPr>
+        <w:t>某个</w:t>
+      </w:r>
+      <w:r>
+        <w:t>特定对象来说，其</w:t>
+      </w:r>
+      <w:r>
+        <w:rPr>
+          <w:rFonts w:hint="eastAsia"/>
+        </w:rPr>
+        <w:t>所有synchronized方法</w:t>
+      </w:r>
+      <w:r>
+        <w:t>共享</w:t>
+      </w:r>
+      <w:r>
+        <w:rPr>
+          <w:rFonts w:hint="eastAsia"/>
+        </w:rPr>
+        <w:t>同</w:t>
+      </w:r>
+      <w:r>
+        <w:t>一个锁，这可以被用来防止多个任务同时访问</w:t>
+      </w:r>
+      <w:r>
+        <w:rPr>
+          <w:rFonts w:hint="eastAsia"/>
+        </w:rPr>
+        <w:t>被</w:t>
+      </w:r>
+      <w:r>
+        <w:t>编码为对象内存。</w:t>
+      </w:r>
+    </w:p>
+    <w:p>
+      <w:pPr>
+        <w:ind w:firstLineChars="200" w:firstLine="420"/>
+      </w:pPr>
+      <w:r>
+        <w:rPr>
+          <w:rFonts w:hint="eastAsia"/>
+        </w:rPr>
+        <w:t>注意</w:t>
+      </w:r>
+      <w:r>
+        <w:t>：使用并发时将对象设置为</w:t>
+      </w:r>
+      <w:r>
+        <w:rPr>
+          <w:rFonts w:hint="eastAsia"/>
+        </w:rPr>
+        <w:t>private是</w:t>
+      </w:r>
+      <w:r>
+        <w:t>非常重要的，否则，</w:t>
+      </w:r>
+      <w:r>
+        <w:rPr>
+          <w:rFonts w:hint="eastAsia"/>
+        </w:rPr>
+        <w:t>synchronized关键</w:t>
+      </w:r>
+      <w:r>
+        <w:t>字就不能防止其他的任务直接访问域，这样就会产生冲突。</w:t>
+      </w:r>
+    </w:p>
+    <w:p>
+      <w:pPr>
+        <w:ind w:firstLineChars="200" w:firstLine="420"/>
+      </w:pPr>
+      <w:r>
+        <w:rPr>
+          <w:rFonts w:hint="eastAsia"/>
+        </w:rPr>
+        <w:t>针对</w:t>
+      </w:r>
+      <w:r>
+        <w:t>每个类</w:t>
+      </w:r>
+      <w:r>
+        <w:rPr>
+          <w:rFonts w:hint="eastAsia"/>
+        </w:rPr>
+        <w:t>也</w:t>
+      </w:r>
+      <w:r>
+        <w:t>有一个锁，</w:t>
+      </w:r>
+      <w:r>
+        <w:rPr>
+          <w:rFonts w:hint="eastAsia"/>
+        </w:rPr>
+        <w:t>所以synchronized修饰static方法</w:t>
+      </w:r>
+      <w:r>
+        <w:t>可以在类的范围内防止对</w:t>
+      </w:r>
+      <w:r>
+        <w:rPr>
+          <w:rFonts w:hint="eastAsia"/>
+        </w:rPr>
+        <w:t>static数据</w:t>
+      </w:r>
+      <w:r>
+        <w:t>的并发访问。</w:t>
+      </w:r>
+    </w:p>
+    <w:p>
+      <w:r>
+        <w:rPr>
+          <w:rFonts w:hint="eastAsia"/>
+        </w:rPr>
+        <w:t>同步</w:t>
+      </w:r>
+      <w:r>
+        <w:t>的选择</w:t>
+      </w:r>
+      <w:r>
+        <w:rPr>
+          <w:rFonts w:hint="eastAsia"/>
+        </w:rPr>
+        <w:t>：</w:t>
+      </w:r>
+    </w:p>
+    <w:p>
+      <w:pPr>
+        <w:ind w:firstLineChars="200" w:firstLine="420"/>
+      </w:pPr>
+      <w:r>
+        <w:rPr>
+          <w:rFonts w:hint="eastAsia"/>
+        </w:rPr>
+        <w:t>如果</w:t>
+      </w:r>
+      <w:r>
+        <w:t>你正在写一个变量，它可能接下来被另一个线程读取，或者正在读取一个上一次被</w:t>
+      </w:r>
+      <w:r>
+        <w:rPr>
+          <w:rFonts w:hint="eastAsia"/>
+        </w:rPr>
+        <w:t>另一个</w:t>
+      </w:r>
+      <w:proofErr w:type="gramStart"/>
+      <w:r>
+        <w:rPr>
+          <w:rFonts w:hint="eastAsia"/>
+        </w:rPr>
+        <w:t>线程</w:t>
+      </w:r>
+      <w:r>
+        <w:t>写</w:t>
+      </w:r>
+      <w:proofErr w:type="gramEnd"/>
+      <w:r>
+        <w:t>过的变量，那么你必须使用同步，并且，读写线程</w:t>
+      </w:r>
+      <w:r>
+        <w:rPr>
+          <w:rFonts w:hint="eastAsia"/>
+        </w:rPr>
+        <w:t>都</w:t>
+      </w:r>
+      <w:r>
+        <w:t>必须用相同的监视器锁同步。</w:t>
+      </w:r>
+    </w:p>
+    <w:p>
+      <w:r>
+        <w:rPr>
+          <w:rFonts w:hint="eastAsia"/>
+        </w:rPr>
+        <w:t>通过</w:t>
+      </w:r>
+      <w:r>
+        <w:t>在</w:t>
+      </w:r>
+      <w:proofErr w:type="spellStart"/>
+      <w:r>
+        <w:rPr>
+          <w:rFonts w:hint="eastAsia"/>
+        </w:rPr>
+        <w:t>EvenGenerator</w:t>
+      </w:r>
+      <w:proofErr w:type="spellEnd"/>
+      <w:r>
+        <w:rPr>
+          <w:rFonts w:hint="eastAsia"/>
+        </w:rPr>
+        <w:t>中</w:t>
+      </w:r>
+      <w:r>
+        <w:t>加入</w:t>
+      </w:r>
+      <w:r>
+        <w:rPr>
+          <w:rFonts w:hint="eastAsia"/>
+        </w:rPr>
+        <w:t>synchronized关键字</w:t>
+      </w:r>
+      <w:r>
+        <w:t>，可以防止不希望的线程访问：</w:t>
+      </w:r>
+    </w:p>
+    <w:p>
+      <w:r>
+        <w:rPr>
+          <w:rFonts w:hint="eastAsia"/>
+        </w:rPr>
+        <w:t>[</w:t>
+      </w:r>
+    </w:p>
+    <w:p>
+      <w:pPr>
+        <w:rPr>
+          <w:rFonts w:hint="eastAsia"/>
+        </w:rPr>
+      </w:pPr>
+      <w:r>
+        <w:tab/>
+      </w:r>
+      <w:r>
+        <w:rPr>
+          <w:rFonts w:hint="eastAsia"/>
+        </w:rPr>
+        <w:t>参考</w:t>
+      </w:r>
+      <w:r>
+        <w:t>代码：</w:t>
+      </w:r>
       <w:bookmarkStart w:id="0" w:name="_GoBack"/>
       <w:bookmarkEnd w:id="0"/>
+    </w:p>
+    <w:p>
+      <w:pPr>
+        <w:rPr>
+          <w:rFonts w:hint="eastAsia"/>
+        </w:rPr>
+      </w:pPr>
+      <w:r>
+        <w:rPr>
+          <w:rFonts w:hint="eastAsia"/>
+        </w:rPr>
+        <w:t>]</w:t>
+      </w:r>
     </w:p>
     <w:sectPr>
       <w:pgSz w:w="11906" w:h="16838"/>

</xml_diff>

<commit_message>
from wangyingchen at 20191106
</commit_message>
<xml_diff>
--- a/Java Skills/Threads/java编程思想之并发.docx
+++ b/Java Skills/Threads/java编程思想之并发.docx
@@ -32638,6 +32638,9 @@
       </w:r>
     </w:p>
     <w:p>
+      <w:pPr>
+        <w:pStyle w:val="2"/>
+      </w:pPr>
       <w:r>
         <w:rPr>
           <w:rFonts w:hint="eastAsia"/>
@@ -32649,6 +32652,9 @@
       </w:r>
     </w:p>
     <w:p>
+      <w:pPr>
+        <w:ind w:firstLineChars="200" w:firstLine="420"/>
+      </w:pPr>
       <w:r>
         <w:rPr>
           <w:rFonts w:hint="eastAsia"/>
@@ -32794,6 +32800,9 @@
       </w:r>
     </w:p>
     <w:p>
+      <w:pPr>
+        <w:ind w:firstLineChars="200" w:firstLine="420"/>
+      </w:pPr>
       <w:r>
         <w:rPr>
           <w:rFonts w:hint="eastAsia"/>
@@ -32903,11 +32912,6 @@
       </w:r>
     </w:p>
     <w:p>
-      <w:pPr>
-        <w:rPr>
-          <w:rFonts w:hint="eastAsia"/>
-        </w:rPr>
-      </w:pPr>
       <w:r>
         <w:rPr>
           <w:rFonts w:hint="eastAsia"/>
@@ -32936,6 +32940,9 @@
       </w:r>
     </w:p>
     <w:p>
+      <w:pPr>
+        <w:ind w:firstLineChars="200" w:firstLine="420"/>
+      </w:pPr>
       <w:r>
         <w:rPr>
           <w:rFonts w:hint="eastAsia"/>
@@ -32971,6 +32978,9 @@
       </w:r>
     </w:p>
     <w:p>
+      <w:pPr>
+        <w:pStyle w:val="2"/>
+      </w:pPr>
       <w:r>
         <w:rPr>
           <w:rFonts w:hint="eastAsia"/>
@@ -32982,6 +32992,9 @@
       </w:r>
     </w:p>
     <w:p>
+      <w:pPr>
+        <w:ind w:firstLineChars="200" w:firstLine="420"/>
+      </w:pPr>
       <w:r>
         <w:rPr>
           <w:rFonts w:hint="eastAsia"/>
@@ -33013,6 +33026,7 @@
         <w:rPr>
           <w:rFonts w:hint="eastAsia"/>
         </w:rPr>
+        <w:lastRenderedPageBreak/>
         <w:t>Random.nextInt()。</w:t>
       </w:r>
       <w:r>
@@ -33061,95 +33075,435 @@
         <w:t>Java标准</w:t>
       </w:r>
       <w:r>
-        <w:t>类库来说哪些是线程安全的、哪些是线程不</w:t>
-      </w:r>
-      <w:r>
+        <w:t>类库来说哪些是线程安全的、哪些是线程不安全的，</w:t>
+      </w:r>
+      <w:r>
+        <w:rPr>
+          <w:rFonts w:hint="eastAsia"/>
+        </w:rPr>
+        <w:t>JDK文档并</w:t>
+      </w:r>
+      <w:r>
+        <w:t>没有指出。</w:t>
+      </w:r>
+      <w:r>
+        <w:rPr>
+          <w:rFonts w:hint="eastAsia"/>
+        </w:rPr>
+        <w:t>要</w:t>
+      </w:r>
+      <w:r>
+        <w:t>理解这一点必须逐个的去查看源码，恰好</w:t>
+      </w:r>
+      <w:r>
+        <w:rPr>
+          <w:rFonts w:hint="eastAsia"/>
+        </w:rPr>
+        <w:t>Random.nextInt</w:t>
+      </w:r>
+      <w:r>
+        <w:t>()</w:t>
+      </w:r>
+      <w:r>
+        <w:rPr>
+          <w:rFonts w:hint="eastAsia"/>
+        </w:rPr>
+        <w:t>是</w:t>
+      </w:r>
+      <w:r>
+        <w:t>线程安全的。</w:t>
+      </w:r>
+    </w:p>
+    <w:p>
+      <w:pPr>
+        <w:pStyle w:val="2"/>
+      </w:pPr>
+      <w:r>
+        <w:rPr>
+          <w:rFonts w:hint="eastAsia"/>
+        </w:rPr>
+        <w:t>CyclicBarrier</w:t>
+      </w:r>
+    </w:p>
+    <w:p>
+      <w:pPr>
+        <w:ind w:firstLineChars="200" w:firstLine="420"/>
+      </w:pPr>
+      <w:r>
+        <w:rPr>
+          <w:rFonts w:hint="eastAsia"/>
+        </w:rPr>
+        <w:t>你</w:t>
+      </w:r>
+      <w:r>
+        <w:t>希望创建一组任务，它们并行地执行工作，然后在进行下一个步骤之前等待，直至所有任务都完成。这</w:t>
+      </w:r>
+      <w:r>
+        <w:rPr>
+          <w:rFonts w:hint="eastAsia"/>
+        </w:rPr>
+        <w:t>使得</w:t>
+      </w:r>
+      <w:r>
+        <w:t>所有的任务都在栅栏处等待，因此可以一致地向前移动。</w:t>
+      </w:r>
+    </w:p>
+    <w:p>
+      <w:pPr>
+        <w:ind w:firstLineChars="200" w:firstLine="420"/>
+      </w:pPr>
+      <w:r>
+        <w:rPr>
+          <w:rFonts w:hint="eastAsia"/>
+        </w:rPr>
+        <w:t>下面</w:t>
+      </w:r>
+      <w:r>
+        <w:t>是模仿赛马游戏的一个仿真版本：</w:t>
+      </w:r>
+    </w:p>
+    <w:p>
+      <w:r>
+        <w:t>[</w:t>
+      </w:r>
+    </w:p>
+    <w:p>
+      <w:r>
+        <w:rPr>
+          <w:rFonts w:hint="eastAsia"/>
+        </w:rPr>
+        <w:t xml:space="preserve">  参考</w:t>
+      </w:r>
+      <w:r>
+        <w:t>代码：</w:t>
+      </w:r>
+      <w:r>
+        <w:rPr>
+          <w:rFonts w:hint="eastAsia"/>
+        </w:rPr>
+        <w:t>c</w:t>
+      </w:r>
+      <w:r>
+        <w:t>oncurrent\ HorseRace.java</w:t>
+      </w:r>
+    </w:p>
+    <w:p>
+      <w:r>
+        <w:t>]</w:t>
+      </w:r>
+    </w:p>
+    <w:p>
+      <w:pPr>
+        <w:ind w:firstLineChars="200" w:firstLine="420"/>
+        <w:rPr>
+          <w:noProof/>
+        </w:rPr>
+      </w:pPr>
+      <w:r>
+        <w:rPr>
+          <w:rFonts w:hint="eastAsia"/>
+        </w:rPr>
+        <w:t>可以</w:t>
+      </w:r>
+      <w:r>
+        <w:t>向</w:t>
+      </w:r>
+      <w:r>
+        <w:rPr>
+          <w:rFonts w:hint="eastAsia"/>
+        </w:rPr>
+        <w:t>CyclicBarrier提供</w:t>
+      </w:r>
+      <w:r>
+        <w:t>一个栅栏动作，它是一个</w:t>
+      </w:r>
+      <w:r>
+        <w:rPr>
+          <w:rFonts w:hint="eastAsia"/>
+        </w:rPr>
+        <w:t>Runnable，</w:t>
+      </w:r>
+      <w:r>
+        <w:t>当计数值到达</w:t>
+      </w:r>
+      <w:r>
+        <w:rPr>
+          <w:rFonts w:hint="eastAsia"/>
+        </w:rPr>
+        <w:t>0时</w:t>
+      </w:r>
+      <w:r>
+        <w:t>自动执行。这里</w:t>
+      </w:r>
+      <w:r>
+        <w:rPr>
+          <w:rFonts w:hint="eastAsia"/>
+        </w:rPr>
+        <w:t>栅栏</w:t>
+      </w:r>
+      <w:r>
+        <w:t>动作是作为匿名内部类来创建的，它被提交给</w:t>
+      </w:r>
+      <w:r>
+        <w:rPr>
+          <w:rFonts w:hint="eastAsia"/>
+        </w:rPr>
+        <w:t>CyclicBarrier的</w:t>
+      </w:r>
+      <w:r>
+        <w:t>构造器。</w:t>
+      </w:r>
+      <w:r>
+        <w:rPr>
+          <w:rFonts w:hint="eastAsia"/>
+        </w:rPr>
+        <w:t>C</w:t>
+      </w:r>
+      <w:r>
+        <w:t>yclicBarrier</w:t>
+      </w:r>
+      <w:r>
+        <w:rPr>
+          <w:rFonts w:hint="eastAsia"/>
+          <w:noProof/>
+        </w:rPr>
+        <w:t>使得</w:t>
+      </w:r>
+      <w:r>
+        <w:rPr>
+          <w:noProof/>
+        </w:rPr>
+        <w:t>每</w:t>
+      </w:r>
+      <w:r>
+        <w:rPr>
+          <w:rFonts w:hint="eastAsia"/>
+          <w:noProof/>
+        </w:rPr>
+        <w:t>匹</w:t>
+      </w:r>
+      <w:r>
+        <w:rPr>
+          <w:noProof/>
+        </w:rPr>
+        <w:t>马都执行了向前移动所必须</w:t>
+      </w:r>
+      <w:r>
+        <w:rPr>
+          <w:rFonts w:hint="eastAsia"/>
+          <w:noProof/>
+        </w:rPr>
+        <w:t>执行</w:t>
+      </w:r>
+      <w:r>
+        <w:rPr>
+          <w:noProof/>
+        </w:rPr>
+        <w:t>的工作，然后等待栅栏处所有的马都准备完毕。当</w:t>
+      </w:r>
+      <w:r>
+        <w:rPr>
+          <w:rFonts w:hint="eastAsia"/>
+          <w:noProof/>
+        </w:rPr>
+        <w:t>所有</w:t>
+      </w:r>
+      <w:r>
+        <w:rPr>
+          <w:noProof/>
+        </w:rPr>
+        <w:t>的马向前移动时，</w:t>
+      </w:r>
+      <w:r>
+        <w:rPr>
+          <w:rFonts w:hint="eastAsia"/>
+          <w:noProof/>
+        </w:rPr>
+        <w:t>CyclicBarrier将</w:t>
+      </w:r>
+      <w:r>
+        <w:rPr>
+          <w:noProof/>
+        </w:rPr>
+        <w:t>自动调用</w:t>
+      </w:r>
+      <w:r>
+        <w:rPr>
+          <w:rFonts w:hint="eastAsia"/>
+          <w:noProof/>
+        </w:rPr>
+        <w:t>Runnable栅栏</w:t>
+      </w:r>
+      <w:r>
+        <w:rPr>
+          <w:noProof/>
+        </w:rPr>
+        <w:t>动作任务，按顺序显示马和</w:t>
+      </w:r>
+      <w:r>
+        <w:rPr>
+          <w:rFonts w:hint="eastAsia"/>
+          <w:noProof/>
+        </w:rPr>
+        <w:t>终点</w:t>
+      </w:r>
+      <w:r>
+        <w:rPr>
+          <w:noProof/>
+        </w:rPr>
+        <w:t>线的位置。</w:t>
+      </w:r>
+      <w:r>
+        <w:rPr>
+          <w:rFonts w:hint="eastAsia"/>
+          <w:noProof/>
+        </w:rPr>
+        <w:t>一旦</w:t>
+      </w:r>
+      <w:r>
+        <w:rPr>
+          <w:noProof/>
+        </w:rPr>
+        <w:t>所有的任务越过了栅栏，它就会自动地为下一回合比赛做好准备。</w:t>
+      </w:r>
+    </w:p>
+    <w:p>
+      <w:pPr>
+        <w:rPr>
+          <w:noProof/>
+        </w:rPr>
+      </w:pPr>
+      <w:r>
+        <w:rPr>
+          <w:noProof/>
+        </w:rPr>
+        <w:t>DelayQueue</w:t>
+      </w:r>
+    </w:p>
+    <w:p>
+      <w:r>
+        <w:rPr>
+          <w:rFonts w:hint="eastAsia"/>
+        </w:rPr>
+        <w:t>这</w:t>
+      </w:r>
+      <w:r>
+        <w:t>是一个无界的</w:t>
+      </w:r>
+      <w:r>
+        <w:rPr>
+          <w:rFonts w:hint="eastAsia"/>
+        </w:rPr>
+        <w:t>BlockingQueue，</w:t>
+      </w:r>
+      <w:r>
+        <w:t>用于放置实现</w:t>
+      </w:r>
+      <w:r>
+        <w:rPr>
+          <w:rFonts w:hint="eastAsia"/>
+        </w:rPr>
+        <w:t>DelayQueue接口</w:t>
+      </w:r>
+      <w:r>
+        <w:t>的对象，其中的对象只能在其到期时才能从队列中取走。这种</w:t>
+      </w:r>
+      <w:r>
+        <w:rPr>
+          <w:rFonts w:hint="eastAsia"/>
+        </w:rPr>
+        <w:t>队列</w:t>
+      </w:r>
+      <w:r>
+        <w:t>是有序的，即队列对象的延迟到期的时间最长。如果</w:t>
+      </w:r>
+      <w:r>
+        <w:rPr>
+          <w:rFonts w:hint="eastAsia"/>
+        </w:rPr>
+        <w:t>没有</w:t>
+      </w:r>
+      <w:r>
+        <w:t>任何延迟到期时间，那么就不会有任何</w:t>
+      </w:r>
+      <w:r>
+        <w:rPr>
+          <w:rFonts w:hint="eastAsia"/>
+        </w:rPr>
+        <w:t>头</w:t>
+      </w:r>
+      <w:r>
+        <w:t>元素，并且</w:t>
+      </w:r>
+      <w:r>
+        <w:rPr>
+          <w:rFonts w:hint="eastAsia"/>
+        </w:rPr>
+        <w:t>poll()将</w:t>
+      </w:r>
+      <w:r>
+        <w:t>返回</w:t>
+      </w:r>
+      <w:r>
+        <w:rPr>
+          <w:rFonts w:hint="eastAsia"/>
+        </w:rPr>
+        <w:t>null。</w:t>
+      </w:r>
+    </w:p>
+    <w:p>
+      <w:r>
+        <w:rPr>
+          <w:rFonts w:hint="eastAsia"/>
+        </w:rPr>
         <w:lastRenderedPageBreak/>
-        <w:t>安全的，</w:t>
-      </w:r>
-      <w:r>
-        <w:rPr>
-          <w:rFonts w:hint="eastAsia"/>
-        </w:rPr>
-        <w:t>JDK文档并</w:t>
-      </w:r>
-      <w:r>
-        <w:t>没有指出。</w:t>
-      </w:r>
-      <w:r>
-        <w:rPr>
-          <w:rFonts w:hint="eastAsia"/>
-        </w:rPr>
-        <w:t>要</w:t>
-      </w:r>
-      <w:r>
-        <w:t>理解这一点必须逐个的去查看源码，恰好</w:t>
-      </w:r>
-      <w:r>
-        <w:rPr>
-          <w:rFonts w:hint="eastAsia"/>
-        </w:rPr>
-        <w:t>Random.nextInt</w:t>
-      </w:r>
-      <w:r>
-        <w:t>()</w:t>
-      </w:r>
-      <w:r>
-        <w:rPr>
-          <w:rFonts w:hint="eastAsia"/>
-        </w:rPr>
-        <w:t>是</w:t>
-      </w:r>
-      <w:r>
-        <w:t>线程安全的。</w:t>
-      </w:r>
-    </w:p>
-    <w:p>
-      <w:pPr>
-        <w:rPr>
-          <w:rFonts w:hint="eastAsia"/>
-        </w:rPr>
-      </w:pPr>
-      <w:r>
-        <w:rPr>
-          <w:rFonts w:hint="eastAsia"/>
-        </w:rPr>
-        <w:t>CyclicBarrier</w:t>
-      </w:r>
-    </w:p>
-    <w:p>
-      <w:r>
-        <w:rPr>
-          <w:rFonts w:hint="eastAsia"/>
-        </w:rPr>
-        <w:t>你</w:t>
-      </w:r>
-      <w:r>
-        <w:t>希望创建一组任务，它们并行地执行工作，然后在进行下一个步骤之前等待，直至所有任务都完成。这</w:t>
-      </w:r>
-      <w:r>
-        <w:rPr>
-          <w:rFonts w:hint="eastAsia"/>
-        </w:rPr>
-        <w:t>使得</w:t>
-      </w:r>
-      <w:r>
-        <w:t>所有的任务都在栅栏处等待，因此可以一致地向前移动。</w:t>
-      </w:r>
-    </w:p>
-    <w:p>
-      <w:r>
-        <w:rPr>
-          <w:rFonts w:hint="eastAsia"/>
-        </w:rPr>
         <w:t>下面</w:t>
       </w:r>
       <w:r>
-        <w:t>是模仿赛马游戏的一个仿真版本：</w:t>
-      </w:r>
-    </w:p>
-    <w:p>
-      <w:r>
+        <w:t>示例：其中的</w:t>
+      </w:r>
+      <w:r>
+        <w:rPr>
+          <w:rFonts w:hint="eastAsia"/>
+        </w:rPr>
+        <w:t>Delayed对象</w:t>
+      </w:r>
+      <w:r>
+        <w:t>自身就是任务，而</w:t>
+      </w:r>
+      <w:r>
+        <w:rPr>
+          <w:rFonts w:hint="eastAsia"/>
+        </w:rPr>
+        <w:t>DelayedTaskConsumer将</w:t>
+      </w:r>
+      <w:r>
+        <w:t>最紧急的任务从</w:t>
+      </w:r>
+      <w:r>
+        <w:rPr>
+          <w:rFonts w:hint="eastAsia"/>
+        </w:rPr>
+        <w:t>（到期</w:t>
+      </w:r>
+      <w:r>
+        <w:t>时间最长的任务</w:t>
+      </w:r>
+      <w:r>
+        <w:rPr>
+          <w:rFonts w:hint="eastAsia"/>
+        </w:rPr>
+        <w:t>）</w:t>
+      </w:r>
+      <w:r>
+        <w:t>队列中去除，然后运行它。</w:t>
+      </w:r>
+    </w:p>
+    <w:p>
+      <w:r>
+        <w:rPr>
+          <w:rFonts w:hint="eastAsia"/>
+        </w:rPr>
         <w:t>[</w:t>
       </w:r>
     </w:p>
@@ -33178,6 +33532,9 @@
         </w:rPr>
       </w:pPr>
       <w:r>
+        <w:rPr>
+          <w:rFonts w:hint="eastAsia"/>
+        </w:rPr>
         <w:t>]</w:t>
       </w:r>
     </w:p>

</xml_diff>

<commit_message>
from wangyingchen at 20191107
</commit_message>
<xml_diff>
--- a/Java Skills/Threads/java编程思想之并发.docx
+++ b/Java Skills/Threads/java编程思想之并发.docx
@@ -33518,11 +33518,6 @@
       </w:r>
     </w:p>
     <w:p>
-      <w:pPr>
-        <w:rPr>
-          <w:rFonts w:hint="eastAsia"/>
-        </w:rPr>
-      </w:pPr>
       <w:r>
         <w:rPr>
           <w:rFonts w:hint="eastAsia"/>
@@ -33637,11 +33632,17 @@
       </w:r>
     </w:p>
     <w:p>
+      <w:pPr>
+        <w:pStyle w:val="2"/>
+      </w:pPr>
       <w:r>
         <w:t>PriorityBlockingQueue</w:t>
       </w:r>
     </w:p>
     <w:p>
+      <w:pPr>
+        <w:ind w:firstLineChars="200" w:firstLine="420"/>
+      </w:pPr>
       <w:r>
         <w:rPr>
           <w:rFonts w:hint="eastAsia"/>
@@ -33671,13 +33672,1540 @@
       </w:r>
     </w:p>
     <w:p>
-      <w:pPr>
-        <w:rPr>
-          <w:rFonts w:hint="eastAsia"/>
-        </w:rPr>
-      </w:pPr>
+      <w:r>
+        <w:rPr>
+          <w:rFonts w:hint="eastAsia"/>
+        </w:rPr>
+        <w:t>[</w:t>
+      </w:r>
+    </w:p>
+    <w:p>
+      <w:pPr>
+        <w:rPr>
+          <w:rFonts w:hint="eastAsia"/>
+        </w:rPr>
+      </w:pPr>
+      <w:r>
+        <w:rPr>
+          <w:rFonts w:hint="eastAsia"/>
+        </w:rPr>
+        <w:t xml:space="preserve">  参考</w:t>
+      </w:r>
+      <w:r>
+        <w:t>代码：</w:t>
+      </w:r>
+      <w:r>
+        <w:rPr>
+          <w:rFonts w:hint="eastAsia"/>
+        </w:rPr>
+        <w:t>concurrent\ PriorityBlockingQueueDemo.java</w:t>
+      </w:r>
+    </w:p>
+    <w:p>
+      <w:r>
+        <w:t>]</w:t>
+      </w:r>
+    </w:p>
+    <w:p>
+      <w:pPr>
+        <w:ind w:firstLineChars="200" w:firstLine="420"/>
+      </w:pPr>
+      <w:r>
+        <w:t>PrioritizedTask</w:t>
+      </w:r>
+      <w:r>
+        <w:rPr>
+          <w:rFonts w:hint="eastAsia"/>
+        </w:rPr>
+        <w:t>对象</w:t>
+      </w:r>
+      <w:r>
+        <w:t>的创建序列被记录在</w:t>
+      </w:r>
+      <w:r>
+        <w:rPr>
+          <w:rFonts w:hint="eastAsia"/>
+        </w:rPr>
+        <w:t>sequence List中</w:t>
+      </w:r>
+      <w:r>
+        <w:t>，用于和实际的执行顺序比较。</w:t>
+      </w:r>
+      <w:r>
+        <w:rPr>
+          <w:rFonts w:hint="eastAsia"/>
+        </w:rPr>
+        <w:t>PrioritizedTaskProducer和PrioritizedTaskConsumer通过PriorityBlockingQueue彼此</w:t>
+      </w:r>
+      <w:r>
+        <w:t>连接。因为这种队列的阻塞特性提供了所有必须的同步，所以你应该注意到，这里不需要任何显式的同步，不必考虑当你从这种队列读取时，其中是否还有元素，因为这种队列在没</w:t>
+      </w:r>
+      <w:r>
+        <w:lastRenderedPageBreak/>
+        <w:t>有元素时将直接阻塞读取者。</w:t>
+      </w:r>
+    </w:p>
+    <w:p>
+      <w:pPr>
+        <w:pStyle w:val="2"/>
+      </w:pPr>
+      <w:r>
+        <w:rPr>
+          <w:rFonts w:hint="eastAsia"/>
+        </w:rPr>
+        <w:t>使用ScheduledThreadPoolExecutor的</w:t>
+      </w:r>
+      <w:r>
+        <w:t>温室控制器</w:t>
+      </w:r>
+    </w:p>
+    <w:p>
+      <w:pPr>
+        <w:ind w:firstLineChars="200" w:firstLine="420"/>
+      </w:pPr>
+      <w:r>
+        <w:rPr>
+          <w:rFonts w:hint="eastAsia"/>
+        </w:rPr>
+        <w:t>假定</w:t>
+      </w:r>
+      <w:r>
+        <w:t>温室控制系统的示例，它可以控制各种设施的开关，或者是对他们进行调节。这</w:t>
+      </w:r>
+      <w:r>
+        <w:rPr>
+          <w:rFonts w:hint="eastAsia"/>
+        </w:rPr>
+        <w:t>可以</w:t>
+      </w:r>
+      <w:r>
+        <w:t>被看做是一种并发问题，每个期望的事件都是一个预定</w:t>
+      </w:r>
+      <w:r>
+        <w:rPr>
+          <w:rFonts w:hint="eastAsia"/>
+        </w:rPr>
+        <w:t>时间</w:t>
+      </w:r>
+      <w:r>
+        <w:t>运行的任务。通过</w:t>
+      </w:r>
+      <w:r>
+        <w:rPr>
+          <w:rFonts w:hint="eastAsia"/>
+        </w:rPr>
+        <w:t>使用schedule()运行</w:t>
+      </w:r>
+      <w:r>
+        <w:t>一次任务或者使用</w:t>
+      </w:r>
+      <w:r>
+        <w:rPr>
+          <w:rFonts w:hint="eastAsia"/>
+        </w:rPr>
+        <w:t>scheduleAtFixedRate()每</w:t>
+      </w:r>
+      <w:r>
+        <w:t>隔规则的时间重复执行任务，你可以将</w:t>
+      </w:r>
+      <w:r>
+        <w:rPr>
+          <w:rFonts w:hint="eastAsia"/>
+        </w:rPr>
+        <w:t>Runnable对象</w:t>
+      </w:r>
+      <w:r>
+        <w:t>设置为在将来的某个时刻执行。</w:t>
+      </w:r>
+    </w:p>
+    <w:p>
+      <w:r>
+        <w:t>[</w:t>
+      </w:r>
+    </w:p>
+    <w:p>
+      <w:pPr>
+        <w:rPr>
+          <w:rFonts w:hint="eastAsia"/>
+        </w:rPr>
+      </w:pPr>
+      <w:r>
+        <w:rPr>
+          <w:rFonts w:hint="eastAsia"/>
+        </w:rPr>
+        <w:t xml:space="preserve">  参考</w:t>
+      </w:r>
+      <w:r>
+        <w:t>代码：</w:t>
+      </w:r>
+      <w:r>
+        <w:rPr>
+          <w:rFonts w:hint="eastAsia"/>
+        </w:rPr>
+        <w:t>concurrent\ GreenhouseScheduler.java</w:t>
+      </w:r>
+    </w:p>
+    <w:p>
+      <w:r>
+        <w:t>]</w:t>
+      </w:r>
+    </w:p>
+    <w:p>
+      <w:pPr>
+        <w:ind w:firstLineChars="200" w:firstLine="420"/>
+      </w:pPr>
+      <w:r>
+        <w:t>DataPoint</w:t>
+      </w:r>
+      <w:r>
+        <w:rPr>
+          <w:rFonts w:hint="eastAsia"/>
+        </w:rPr>
+        <w:t>可以</w:t>
+      </w:r>
+      <w:r>
+        <w:t>持有并显示单个的数据段，而</w:t>
+      </w:r>
+      <w:r>
+        <w:rPr>
+          <w:rFonts w:hint="eastAsia"/>
+        </w:rPr>
+        <w:t>CollectData是</w:t>
+      </w:r>
+      <w:r>
+        <w:t>被调度的任务，它在每次运行时，都可以产生仿真数据，</w:t>
+      </w:r>
+      <w:r>
+        <w:rPr>
+          <w:rFonts w:hint="eastAsia"/>
+        </w:rPr>
+        <w:t>并</w:t>
+      </w:r>
+      <w:r>
+        <w:t>将其添加到</w:t>
+      </w:r>
+      <w:r>
+        <w:rPr>
+          <w:rFonts w:hint="eastAsia"/>
+        </w:rPr>
+        <w:t>greenhouse的L</w:t>
+      </w:r>
+      <w:r>
+        <w:t>ist&lt;DataPoint&gt;</w:t>
+      </w:r>
+      <w:r>
+        <w:rPr>
+          <w:rFonts w:hint="eastAsia"/>
+        </w:rPr>
+        <w:t>中</w:t>
+      </w:r>
+      <w:r>
+        <w:t>。注意</w:t>
+      </w:r>
+      <w:r>
+        <w:rPr>
+          <w:rFonts w:hint="eastAsia"/>
+        </w:rPr>
+        <w:t>：volatile和synchronized在</w:t>
+      </w:r>
+      <w:r>
+        <w:t>适当的场合都得到了应用，以防止任务之间的互相干涉。在</w:t>
+      </w:r>
+      <w:r>
+        <w:rPr>
+          <w:rFonts w:hint="eastAsia"/>
+        </w:rPr>
+        <w:t>持有DataPoint的L</w:t>
+      </w:r>
+      <w:r>
+        <w:t>ist中的所有方法都是</w:t>
+      </w:r>
+      <w:r>
+        <w:rPr>
+          <w:rFonts w:hint="eastAsia"/>
+        </w:rPr>
+        <w:t>synchronized的</w:t>
+      </w:r>
+      <w:r>
+        <w:t>，这是因为</w:t>
+      </w:r>
+      <w:r>
+        <w:rPr>
+          <w:rFonts w:hint="eastAsia"/>
+        </w:rPr>
+        <w:t>L</w:t>
+      </w:r>
+      <w:r>
+        <w:t>ist被创建时使用了</w:t>
+      </w:r>
+      <w:r>
+        <w:rPr>
+          <w:rFonts w:hint="eastAsia"/>
+        </w:rPr>
+        <w:t>synchronizedList()。</w:t>
+      </w:r>
+    </w:p>
+    <w:p>
+      <w:pPr>
+        <w:pStyle w:val="2"/>
+      </w:pPr>
+      <w:r>
+        <w:rPr>
+          <w:rFonts w:hint="eastAsia"/>
+        </w:rPr>
+        <w:t>总结</w:t>
+      </w:r>
+    </w:p>
+    <w:p>
+      <w:pPr>
+        <w:ind w:firstLineChars="200" w:firstLine="420"/>
+      </w:pPr>
+      <w:r>
+        <w:rPr>
+          <w:rFonts w:hint="eastAsia"/>
+        </w:rPr>
+        <w:t>SE5中</w:t>
+      </w:r>
+      <w:r>
+        <w:t>的新类库包含了许多的新特性，为我们解决问题提供了</w:t>
+      </w:r>
+      <w:r>
+        <w:rPr>
+          <w:rFonts w:hint="eastAsia"/>
+        </w:rPr>
+        <w:t>许多</w:t>
+      </w:r>
+      <w:r>
+        <w:t>的方便。现在</w:t>
+      </w:r>
+      <w:r>
+        <w:rPr>
+          <w:rFonts w:hint="eastAsia"/>
+        </w:rPr>
+        <w:t>JDK已经</w:t>
+      </w:r>
+      <w:r>
+        <w:t>更新到了</w:t>
+      </w:r>
+      <w:r>
+        <w:rPr>
+          <w:rFonts w:hint="eastAsia"/>
+        </w:rPr>
+        <w:t>8。</w:t>
+      </w:r>
+      <w:r>
+        <w:t>要</w:t>
+      </w:r>
+      <w:r>
+        <w:rPr>
+          <w:rFonts w:hint="eastAsia"/>
+        </w:rPr>
+        <w:t>学习</w:t>
+      </w:r>
+      <w:r>
+        <w:t>更多的新内容</w:t>
+      </w:r>
+      <w:r>
+        <w:rPr>
+          <w:rFonts w:hint="eastAsia"/>
+        </w:rPr>
+        <w:t>还</w:t>
+      </w:r>
+      <w:r>
+        <w:t>需</w:t>
+      </w:r>
+      <w:r>
+        <w:rPr>
+          <w:rFonts w:hint="eastAsia"/>
+        </w:rPr>
+        <w:t>不断</w:t>
+      </w:r>
+      <w:r>
+        <w:t>地学习新版本的</w:t>
+      </w:r>
+      <w:r>
+        <w:rPr>
+          <w:rFonts w:hint="eastAsia"/>
+        </w:rPr>
+        <w:t>JDK。</w:t>
+      </w:r>
+    </w:p>
+    <w:p>
+      <w:pPr>
+        <w:widowControl/>
+        <w:jc w:val="left"/>
+      </w:pPr>
+      <w:r>
+        <w:br w:type="page"/>
+      </w:r>
+    </w:p>
+    <w:p>
+      <w:pPr>
+        <w:pStyle w:val="1"/>
+      </w:pPr>
+      <w:r>
+        <w:rPr>
+          <w:rFonts w:hint="eastAsia"/>
+        </w:rPr>
+        <w:lastRenderedPageBreak/>
+        <w:t>性能</w:t>
+      </w:r>
+      <w:r>
+        <w:t>优化</w:t>
+      </w:r>
+    </w:p>
+    <w:p>
+      <w:pPr>
+        <w:ind w:firstLineChars="200" w:firstLine="420"/>
+      </w:pPr>
+      <w:r>
+        <w:rPr>
+          <w:rFonts w:hint="eastAsia"/>
+        </w:rPr>
+        <w:t>在Java SE5类库</w:t>
+      </w:r>
+      <w:r>
+        <w:t>中的</w:t>
+      </w:r>
+      <w:r>
+        <w:rPr>
+          <w:rFonts w:hint="eastAsia"/>
+        </w:rPr>
+        <w:t>java.util.concurrent类</w:t>
+      </w:r>
+      <w:r>
+        <w:t>库中存在着数量庞大的用于性能提高的类。当</w:t>
+      </w:r>
+      <w:r>
+        <w:rPr>
+          <w:rFonts w:hint="eastAsia"/>
+        </w:rPr>
+        <w:t>细细</w:t>
+      </w:r>
+      <w:r>
+        <w:t>读取这个类库</w:t>
+      </w:r>
+      <w:r>
+        <w:rPr>
+          <w:rFonts w:hint="eastAsia"/>
+        </w:rPr>
+        <w:t>时</w:t>
+      </w:r>
+      <w:r>
+        <w:t>很难辨认哪些类适用于哪些常规应用，而哪些类适用于提高性能。</w:t>
+      </w:r>
+    </w:p>
+    <w:p>
+      <w:pPr>
+        <w:pStyle w:val="2"/>
+        <w:rPr>
+          <w:rFonts w:hint="eastAsia"/>
+        </w:rPr>
+      </w:pPr>
+      <w:r>
+        <w:rPr>
+          <w:rFonts w:hint="eastAsia"/>
+        </w:rPr>
+        <w:t>比较</w:t>
+      </w:r>
+      <w:r>
+        <w:t>各类互斥技术</w:t>
+      </w:r>
+    </w:p>
+    <w:p>
+      <w:pPr>
+        <w:ind w:firstLineChars="200" w:firstLine="420"/>
+      </w:pPr>
+      <w:r>
+        <w:t>Java包括老式的</w:t>
+      </w:r>
+      <w:r>
+        <w:rPr>
+          <w:rFonts w:hint="eastAsia"/>
+        </w:rPr>
+        <w:t>synchronized关键字</w:t>
+      </w:r>
+      <w:r>
+        <w:t>和</w:t>
+      </w:r>
+      <w:r>
+        <w:rPr>
+          <w:rFonts w:hint="eastAsia"/>
+        </w:rPr>
+        <w:t>J</w:t>
+      </w:r>
+      <w:r>
+        <w:t>ava SE5</w:t>
+      </w:r>
+      <w:r>
+        <w:rPr>
+          <w:rFonts w:hint="eastAsia"/>
+        </w:rPr>
+        <w:t>中</w:t>
+      </w:r>
+      <w:r>
+        <w:t>新的</w:t>
+      </w:r>
+      <w:r>
+        <w:rPr>
+          <w:rFonts w:hint="eastAsia"/>
+        </w:rPr>
+        <w:t>Lock和A</w:t>
+      </w:r>
+      <w:r>
+        <w:t>tomic类，那么比较这些不同的方式，更多的理解他们的各自价值和使用范围</w:t>
+      </w:r>
+      <w:r>
+        <w:rPr>
+          <w:rFonts w:hint="eastAsia"/>
+        </w:rPr>
+        <w:t>，</w:t>
+      </w:r>
+      <w:r>
+        <w:t>就会显得很有意义。</w:t>
+      </w:r>
+    </w:p>
+    <w:p>
+      <w:r>
+        <w:rPr>
+          <w:rFonts w:hint="eastAsia"/>
+        </w:rPr>
+        <w:t>[</w:t>
+      </w:r>
+    </w:p>
+    <w:p>
+      <w:r>
+        <w:rPr>
+          <w:rFonts w:hint="eastAsia"/>
+        </w:rPr>
+        <w:t xml:space="preserve">  参考</w:t>
+      </w:r>
+      <w:r>
+        <w:t>代码：</w:t>
+      </w:r>
+      <w:r>
+        <w:rPr>
+          <w:rFonts w:hint="eastAsia"/>
+        </w:rPr>
+        <w:t>optimi\ Incrementable.java, optimi\ SynchronizingTest.java、optimi\ LockingTest.java、optimi\ SimpleMicroBenchmark.java</w:t>
+      </w:r>
+    </w:p>
+    <w:p>
+      <w:pPr>
+        <w:pStyle w:val="a4"/>
+        <w:shd w:val="clear" w:color="auto" w:fill="F8FAFC"/>
+        <w:spacing w:before="0" w:beforeAutospacing="0" w:after="0" w:afterAutospacing="0"/>
+        <w:rPr>
+          <w:rFonts w:ascii="微软雅黑" w:eastAsia="微软雅黑" w:hAnsi="微软雅黑"/>
+          <w:color w:val="1C1F21"/>
+          <w:sz w:val="21"/>
+          <w:szCs w:val="21"/>
+        </w:rPr>
+      </w:pPr>
+      <w:r>
+        <w:t xml:space="preserve">  </w:t>
+      </w:r>
+      <w:r>
+        <w:rPr>
+          <w:rFonts w:ascii="微软雅黑" w:eastAsia="微软雅黑" w:hAnsi="微软雅黑" w:hint="eastAsia"/>
+          <w:color w:val="1C1F21"/>
+          <w:sz w:val="21"/>
+          <w:szCs w:val="21"/>
+        </w:rPr>
+        <w:t>测试结果：</w:t>
+      </w:r>
+    </w:p>
+    <w:p>
+      <w:pPr>
+        <w:widowControl/>
+        <w:shd w:val="clear" w:color="auto" w:fill="F8FAFC"/>
+        <w:tabs>
+          <w:tab w:val="left" w:pos="916"/>
+          <w:tab w:val="left" w:pos="1832"/>
+          <w:tab w:val="left" w:pos="2748"/>
+          <w:tab w:val="left" w:pos="3664"/>
+          <w:tab w:val="left" w:pos="4580"/>
+          <w:tab w:val="left" w:pos="5496"/>
+          <w:tab w:val="left" w:pos="6412"/>
+          <w:tab w:val="left" w:pos="7328"/>
+          <w:tab w:val="left" w:pos="8244"/>
+          <w:tab w:val="left" w:pos="9160"/>
+          <w:tab w:val="left" w:pos="10076"/>
+          <w:tab w:val="left" w:pos="10992"/>
+          <w:tab w:val="left" w:pos="11908"/>
+          <w:tab w:val="left" w:pos="12824"/>
+          <w:tab w:val="left" w:pos="13740"/>
+          <w:tab w:val="left" w:pos="14656"/>
+        </w:tabs>
+        <w:jc w:val="left"/>
+        <w:rPr>
+          <w:rFonts w:ascii="宋体" w:eastAsia="宋体" w:hAnsi="宋体" w:cs="宋体"/>
+          <w:color w:val="000000"/>
+          <w:kern w:val="0"/>
+          <w:szCs w:val="21"/>
+        </w:rPr>
+      </w:pPr>
+      <w:r>
+        <w:rPr>
+          <w:rFonts w:ascii="宋体" w:eastAsia="宋体" w:hAnsi="宋体" w:cs="宋体"/>
+          <w:color w:val="660066"/>
+          <w:kern w:val="0"/>
+          <w:szCs w:val="21"/>
+        </w:rPr>
+        <w:t>Synchronizing</w:t>
+      </w:r>
+      <w:r>
+        <w:rPr>
+          <w:rFonts w:ascii="宋体" w:eastAsia="宋体" w:hAnsi="宋体" w:cs="宋体"/>
+          <w:color w:val="666600"/>
+          <w:kern w:val="0"/>
+          <w:szCs w:val="21"/>
+        </w:rPr>
+        <w:t>:</w:t>
+      </w:r>
+      <w:r>
+        <w:rPr>
+          <w:rFonts w:ascii="宋体" w:eastAsia="宋体" w:hAnsi="宋体" w:cs="宋体"/>
+          <w:color w:val="000000"/>
+          <w:kern w:val="0"/>
+          <w:szCs w:val="21"/>
+        </w:rPr>
+        <w:t xml:space="preserve">  </w:t>
+      </w:r>
+      <w:r>
+        <w:rPr>
+          <w:rFonts w:ascii="宋体" w:eastAsia="宋体" w:hAnsi="宋体" w:cs="宋体"/>
+          <w:color w:val="006666"/>
+          <w:kern w:val="0"/>
+          <w:szCs w:val="21"/>
+        </w:rPr>
+        <w:t>231087528</w:t>
+      </w:r>
+    </w:p>
+    <w:p>
+      <w:pPr>
+        <w:widowControl/>
+        <w:shd w:val="clear" w:color="auto" w:fill="F8FAFC"/>
+        <w:tabs>
+          <w:tab w:val="left" w:pos="916"/>
+          <w:tab w:val="left" w:pos="1832"/>
+          <w:tab w:val="left" w:pos="2748"/>
+          <w:tab w:val="left" w:pos="3664"/>
+          <w:tab w:val="left" w:pos="4580"/>
+          <w:tab w:val="left" w:pos="5496"/>
+          <w:tab w:val="left" w:pos="6412"/>
+          <w:tab w:val="left" w:pos="7328"/>
+          <w:tab w:val="left" w:pos="8244"/>
+          <w:tab w:val="left" w:pos="9160"/>
+          <w:tab w:val="left" w:pos="10076"/>
+          <w:tab w:val="left" w:pos="10992"/>
+          <w:tab w:val="left" w:pos="11908"/>
+          <w:tab w:val="left" w:pos="12824"/>
+          <w:tab w:val="left" w:pos="13740"/>
+          <w:tab w:val="left" w:pos="14656"/>
+        </w:tabs>
+        <w:jc w:val="left"/>
+        <w:rPr>
+          <w:rFonts w:ascii="宋体" w:eastAsia="宋体" w:hAnsi="宋体" w:cs="宋体" w:hint="eastAsia"/>
+          <w:color w:val="1C1F21"/>
+          <w:kern w:val="0"/>
+          <w:szCs w:val="21"/>
+        </w:rPr>
+      </w:pPr>
+      <w:r>
+        <w:rPr>
+          <w:rFonts w:ascii="宋体" w:eastAsia="宋体" w:hAnsi="宋体" w:cs="宋体"/>
+          <w:color w:val="000000"/>
+          <w:kern w:val="0"/>
+          <w:szCs w:val="21"/>
+        </w:rPr>
+        <w:t>lockTime</w:t>
+      </w:r>
+      <w:r>
+        <w:rPr>
+          <w:rFonts w:ascii="宋体" w:eastAsia="宋体" w:hAnsi="宋体" w:cs="宋体"/>
+          <w:color w:val="666600"/>
+          <w:kern w:val="0"/>
+          <w:szCs w:val="21"/>
+        </w:rPr>
+        <w:t>:</w:t>
+      </w:r>
+      <w:r>
+        <w:rPr>
+          <w:rFonts w:ascii="宋体" w:eastAsia="宋体" w:hAnsi="宋体" w:cs="宋体"/>
+          <w:color w:val="000000"/>
+          <w:kern w:val="0"/>
+          <w:szCs w:val="21"/>
+        </w:rPr>
+        <w:t xml:space="preserve">  </w:t>
+      </w:r>
+      <w:r>
+        <w:rPr>
+          <w:rFonts w:ascii="宋体" w:eastAsia="宋体" w:hAnsi="宋体" w:cs="宋体"/>
+          <w:color w:val="006666"/>
+          <w:kern w:val="0"/>
+          <w:szCs w:val="21"/>
+        </w:rPr>
+        <w:t>199864257</w:t>
+      </w:r>
+    </w:p>
+    <w:p>
+      <w:r>
+        <w:rPr>
+          <w:rFonts w:hint="eastAsia"/>
+        </w:rPr>
+        <w:t>]</w:t>
+      </w:r>
+    </w:p>
+    <w:p>
+      <w:pPr>
+        <w:ind w:firstLineChars="200" w:firstLine="420"/>
+      </w:pPr>
+      <w:r>
+        <w:rPr>
+          <w:rFonts w:hint="eastAsia"/>
+        </w:rPr>
+        <w:t>使用Lock要</w:t>
+      </w:r>
+      <w:r>
+        <w:t>比使用</w:t>
+      </w:r>
+      <w:r>
+        <w:rPr>
+          <w:rFonts w:hint="eastAsia"/>
+        </w:rPr>
+        <w:t>synchronized高效</w:t>
+      </w:r>
+      <w:r>
+        <w:t>的多，而且</w:t>
+      </w:r>
+      <w:r>
+        <w:rPr>
+          <w:rFonts w:hint="eastAsia"/>
+        </w:rPr>
+        <w:t>synchronized在</w:t>
+      </w:r>
+      <w:r>
+        <w:t>不同</w:t>
+      </w:r>
+      <w:r>
+        <w:rPr>
+          <w:rFonts w:hint="eastAsia"/>
+        </w:rPr>
+        <w:t>次数</w:t>
+      </w:r>
+      <w:r>
+        <w:t>运行过程中的</w:t>
+      </w:r>
+      <w:r>
+        <w:rPr>
+          <w:rFonts w:hint="eastAsia"/>
+        </w:rPr>
+        <w:t>的</w:t>
+      </w:r>
+      <w:r>
+        <w:t>开销看起来变化范围太大，而</w:t>
+      </w:r>
+      <w:r>
+        <w:rPr>
+          <w:rFonts w:hint="eastAsia"/>
+        </w:rPr>
+        <w:t>Lock相对</w:t>
+      </w:r>
+      <w:r>
+        <w:t>比较一致。</w:t>
+      </w:r>
+    </w:p>
+    <w:p>
+      <w:pPr>
+        <w:ind w:firstLineChars="200" w:firstLine="420"/>
+      </w:pPr>
+      <w:r>
+        <w:rPr>
+          <w:rFonts w:hint="eastAsia"/>
+        </w:rPr>
+        <w:t>这</w:t>
+      </w:r>
+      <w:r>
+        <w:t>是否意味着你永远都不应该使用</w:t>
+      </w:r>
+      <w:r>
+        <w:rPr>
+          <w:rFonts w:hint="eastAsia"/>
+        </w:rPr>
+        <w:t>synchronized关键字</w:t>
+      </w:r>
+      <w:r>
+        <w:t>呢？这里</w:t>
+      </w:r>
+      <w:r>
+        <w:rPr>
+          <w:rFonts w:hint="eastAsia"/>
+        </w:rPr>
+        <w:t>有</w:t>
+      </w:r>
+      <w:r>
+        <w:t>两个因素要考虑：首先要看互斥方法体的大小，在实际开发中互斥部分可能会非常大，因此在方法体中所花费的时间的的百分比可能会明显大于进入和退出互斥的开销，</w:t>
+      </w:r>
+      <w:r>
+        <w:rPr>
+          <w:rFonts w:hint="eastAsia"/>
+        </w:rPr>
+        <w:t>这</w:t>
+      </w:r>
+      <w:r>
+        <w:t>样就淹没了提高互斥速度</w:t>
+      </w:r>
+      <w:r>
+        <w:rPr>
+          <w:rFonts w:hint="eastAsia"/>
+        </w:rPr>
+        <w:t>所</w:t>
+      </w:r>
+      <w:r>
+        <w:t>带来的好处。当然</w:t>
+      </w:r>
+      <w:r>
+        <w:rPr>
+          <w:rFonts w:hint="eastAsia"/>
+        </w:rPr>
+        <w:t>对于</w:t>
+      </w:r>
+      <w:r>
+        <w:t>这一点我们需要在性能调优时尝试各种不同的方法观察它们的影响。其次</w:t>
+      </w:r>
+      <w:r>
+        <w:rPr>
+          <w:rFonts w:hint="eastAsia"/>
+        </w:rPr>
+        <w:t>，</w:t>
+      </w:r>
+      <w:r>
+        <w:t>很明显</w:t>
+      </w:r>
+      <w:r>
+        <w:rPr>
+          <w:rFonts w:hint="eastAsia"/>
+        </w:rPr>
+        <w:t>synchronized关键字所</w:t>
+      </w:r>
+      <w:r>
+        <w:t>产的代码要比</w:t>
+      </w:r>
+      <w:r>
+        <w:rPr>
+          <w:rFonts w:hint="eastAsia"/>
+        </w:rPr>
+        <w:t>L</w:t>
+      </w:r>
+      <w:r>
+        <w:t>ock要少的多，可读</w:t>
+      </w:r>
+      <w:r>
+        <w:rPr>
+          <w:rFonts w:hint="eastAsia"/>
+        </w:rPr>
+        <w:t>性</w:t>
+      </w:r>
+      <w:r>
+        <w:t>也提高了许多。代码</w:t>
+      </w:r>
+      <w:r>
+        <w:rPr>
+          <w:rFonts w:hint="eastAsia"/>
+        </w:rPr>
+        <w:t>被</w:t>
+      </w:r>
+      <w:r>
+        <w:t>阅读的次数远高于被编写的次数。</w:t>
+      </w:r>
+      <w:r>
+        <w:rPr>
+          <w:rFonts w:hint="eastAsia"/>
+        </w:rPr>
+        <w:t>在</w:t>
+      </w:r>
+      <w:r>
+        <w:t>编程时与其他人的交流相对于与计算机的交流要重</w:t>
+      </w:r>
+      <w:r>
+        <w:lastRenderedPageBreak/>
+        <w:t>要的多，因此代码的可读性至关重要。</w:t>
+      </w:r>
+    </w:p>
+    <w:p>
+      <w:pPr>
+        <w:pStyle w:val="2"/>
+      </w:pPr>
+      <w:r>
+        <w:rPr>
+          <w:rFonts w:hint="eastAsia"/>
+        </w:rPr>
+        <w:t>免</w:t>
+      </w:r>
+      <w:r>
+        <w:t>锁容器</w:t>
+      </w:r>
+    </w:p>
+    <w:p>
+      <w:pPr>
+        <w:ind w:firstLineChars="200" w:firstLine="420"/>
+      </w:pPr>
+      <w:r>
+        <w:rPr>
+          <w:rFonts w:hint="eastAsia"/>
+        </w:rPr>
+        <w:t>容器</w:t>
+      </w:r>
+      <w:r>
+        <w:t>是所有编程的基础工具，这其中也包括并发编程。早期</w:t>
+      </w:r>
+      <w:r>
+        <w:rPr>
+          <w:rFonts w:hint="eastAsia"/>
+        </w:rPr>
+        <w:t>的</w:t>
+      </w:r>
+      <w:r>
+        <w:t>容器类</w:t>
+      </w:r>
+      <w:r>
+        <w:rPr>
+          <w:rFonts w:hint="eastAsia"/>
+        </w:rPr>
+        <w:t>Vector和H</w:t>
+      </w:r>
+      <w:r>
+        <w:t>ashtable具有许多的</w:t>
+      </w:r>
+      <w:r>
+        <w:rPr>
+          <w:rFonts w:hint="eastAsia"/>
+        </w:rPr>
+        <w:t>synchronized方法</w:t>
+      </w:r>
+      <w:r>
+        <w:t>，当它们用于非多线程程序时，便会导致不可接受的开销。在</w:t>
+      </w:r>
+      <w:r>
+        <w:rPr>
+          <w:rFonts w:hint="eastAsia"/>
+        </w:rPr>
+        <w:t>J</w:t>
+      </w:r>
+      <w:r>
+        <w:t>ava 1.2</w:t>
+      </w:r>
+      <w:r>
+        <w:rPr>
+          <w:rFonts w:hint="eastAsia"/>
+        </w:rPr>
+        <w:t>中</w:t>
+      </w:r>
+      <w:r>
+        <w:t>，新的容器类库</w:t>
+      </w:r>
+      <w:r>
+        <w:rPr>
+          <w:rFonts w:hint="eastAsia"/>
+        </w:rPr>
+        <w:t>是</w:t>
+      </w:r>
+      <w:r>
+        <w:t>不同步的，并且</w:t>
+      </w:r>
+      <w:r>
+        <w:rPr>
+          <w:rFonts w:hint="eastAsia"/>
+        </w:rPr>
+        <w:t>C</w:t>
+      </w:r>
+      <w:r>
+        <w:t>ollections类提供了各种</w:t>
+      </w:r>
+      <w:r>
+        <w:rPr>
+          <w:rFonts w:hint="eastAsia"/>
+        </w:rPr>
+        <w:t>static的</w:t>
+      </w:r>
+      <w:r>
+        <w:t>同步修饰方法，从而来</w:t>
+      </w:r>
+      <w:r>
+        <w:rPr>
+          <w:rFonts w:hint="eastAsia"/>
+        </w:rPr>
+        <w:t>同步</w:t>
+      </w:r>
+      <w:r>
+        <w:t>不同类型的容器。</w:t>
+      </w:r>
+      <w:r>
+        <w:rPr>
+          <w:rFonts w:hint="eastAsia"/>
+        </w:rPr>
+        <w:t>尽管</w:t>
+      </w:r>
+      <w:r>
+        <w:t>这是一种改进，因为它可以使你选择在你的容器中是否要使用同步，</w:t>
+      </w:r>
+      <w:r>
+        <w:rPr>
+          <w:rFonts w:hint="eastAsia"/>
+        </w:rPr>
+        <w:t>但是</w:t>
+      </w:r>
+      <w:r>
+        <w:t>这种开销仍旧是基于</w:t>
+      </w:r>
+      <w:r>
+        <w:rPr>
+          <w:rFonts w:hint="eastAsia"/>
+        </w:rPr>
+        <w:t>synchronized加锁</w:t>
+      </w:r>
+      <w:r>
+        <w:t>的机制。</w:t>
+      </w:r>
+      <w:r>
+        <w:rPr>
+          <w:rFonts w:hint="eastAsia"/>
+        </w:rPr>
+        <w:t>J</w:t>
+      </w:r>
+      <w:r>
+        <w:t>ava SE5</w:t>
+      </w:r>
+      <w:r>
+        <w:rPr>
+          <w:rFonts w:hint="eastAsia"/>
+        </w:rPr>
+        <w:t>特别</w:t>
+      </w:r>
+      <w:r>
+        <w:t>添加了新的容器，通过使用更灵巧的技巧来消除加锁，从而提高线程安全的性能</w:t>
+      </w:r>
+      <w:r>
+        <w:rPr>
+          <w:rFonts w:hint="eastAsia"/>
+        </w:rPr>
+        <w:t>。</w:t>
+      </w:r>
+    </w:p>
+    <w:p>
+      <w:pPr>
+        <w:ind w:firstLineChars="200" w:firstLine="420"/>
+      </w:pPr>
+      <w:r>
+        <w:rPr>
+          <w:rFonts w:hint="eastAsia"/>
+        </w:rPr>
+        <w:t>这些</w:t>
+      </w:r>
+      <w:r>
+        <w:t>免锁容器背后的通用策略是：对容器的修改可以和读取操作同时</w:t>
+      </w:r>
+      <w:r>
+        <w:rPr>
+          <w:rFonts w:hint="eastAsia"/>
+        </w:rPr>
+        <w:t>发生</w:t>
+      </w:r>
+      <w:r>
+        <w:t>，只要读取者只能看到完成修改后的结果即可。修改</w:t>
+      </w:r>
+      <w:r>
+        <w:rPr>
+          <w:rFonts w:hint="eastAsia"/>
+        </w:rPr>
+        <w:t>是</w:t>
+      </w:r>
+      <w:r>
+        <w:t>在容器数据结构的某个部分的一个单独的副本上执行的，并且这个副本在修改过程中是不可见的。</w:t>
+      </w:r>
+      <w:r>
+        <w:rPr>
+          <w:rFonts w:hint="eastAsia"/>
+        </w:rPr>
+        <w:t>只有</w:t>
+      </w:r>
+      <w:r>
+        <w:t>当修改完成时，被修改的结构才会自动地与主数据结构交换，之后读取者就可以看到修改之后的结果了。</w:t>
+      </w:r>
+    </w:p>
+    <w:p>
+      <w:pPr>
+        <w:ind w:firstLineChars="200" w:firstLine="420"/>
+      </w:pPr>
+      <w:r>
+        <w:rPr>
+          <w:rFonts w:hint="eastAsia"/>
+        </w:rPr>
+        <w:t>在C</w:t>
+      </w:r>
+      <w:r>
+        <w:t>opyOnWriteArrayList</w:t>
+      </w:r>
+      <w:r>
+        <w:rPr>
+          <w:rFonts w:hint="eastAsia"/>
+        </w:rPr>
+        <w:t>中</w:t>
+      </w:r>
+      <w:r>
+        <w:t>，写入将导致创建整个底层数组的副本，而源数组将保留在原地，使得复制的数组再被修改时，读取操作</w:t>
+      </w:r>
+      <w:r>
+        <w:rPr>
+          <w:rFonts w:hint="eastAsia"/>
+        </w:rPr>
+        <w:t>可以</w:t>
+      </w:r>
+      <w:r>
+        <w:t>安全地执行。当</w:t>
+      </w:r>
+      <w:r>
+        <w:rPr>
+          <w:rFonts w:hint="eastAsia"/>
+        </w:rPr>
+        <w:t>修改</w:t>
+      </w:r>
+      <w:r>
+        <w:t>完成时，一个原子性的操作将把新的数组换入，使得新的读取操作可以看到这个新的修改。</w:t>
+      </w:r>
+      <w:r>
+        <w:rPr>
+          <w:rFonts w:hint="eastAsia"/>
+        </w:rPr>
+        <w:t>CopyOnWriteA</w:t>
+      </w:r>
+      <w:r>
+        <w:t>rrayList</w:t>
+      </w:r>
+      <w:r>
+        <w:rPr>
+          <w:rFonts w:hint="eastAsia"/>
+        </w:rPr>
+        <w:t>的</w:t>
+      </w:r>
+      <w:r>
+        <w:t>好处之一是当多个迭代器同时遍历和修改这个列表时，不会抛出</w:t>
+      </w:r>
+      <w:r>
+        <w:rPr>
+          <w:rFonts w:hint="eastAsia"/>
+        </w:rPr>
+        <w:t>ConcurrentModificationException。C</w:t>
+      </w:r>
+      <w:r>
+        <w:t>opyOnWriteArraySet</w:t>
+      </w:r>
+      <w:r>
+        <w:rPr>
+          <w:rFonts w:hint="eastAsia"/>
+        </w:rPr>
+        <w:t>将</w:t>
+      </w:r>
+      <w:r>
+        <w:t>使用</w:t>
+      </w:r>
+      <w:r>
+        <w:rPr>
+          <w:rFonts w:hint="eastAsia"/>
+        </w:rPr>
+        <w:t>CopyOnWriteArrayList来</w:t>
+      </w:r>
+      <w:r>
+        <w:t>实现其免锁行为。</w:t>
+      </w:r>
+      <w:r>
+        <w:rPr>
+          <w:rFonts w:hint="eastAsia"/>
+        </w:rPr>
+        <w:t>ConcurrentHashMap和C</w:t>
+      </w:r>
+      <w:r>
+        <w:t>oncurrentLinkedQueue</w:t>
+      </w:r>
+      <w:r>
+        <w:rPr>
+          <w:rFonts w:hint="eastAsia"/>
+        </w:rPr>
+        <w:t>使用</w:t>
+      </w:r>
+      <w:r>
+        <w:t>了类似的技术，允许并发</w:t>
+      </w:r>
+      <w:r>
+        <w:rPr>
+          <w:rFonts w:hint="eastAsia"/>
+        </w:rPr>
+        <w:t>的</w:t>
+      </w:r>
+      <w:r>
+        <w:t>读取和写入，但是容器中只有部分内容而不是整个</w:t>
+      </w:r>
+      <w:r>
+        <w:rPr>
+          <w:rFonts w:hint="eastAsia"/>
+        </w:rPr>
+        <w:t>容器</w:t>
+      </w:r>
+      <w:r>
+        <w:t>可以被</w:t>
+      </w:r>
+      <w:r>
+        <w:rPr>
+          <w:rFonts w:hint="eastAsia"/>
+        </w:rPr>
+        <w:t>复制</w:t>
+      </w:r>
+      <w:r>
+        <w:t>和修改。然而</w:t>
+      </w:r>
+      <w:r>
+        <w:rPr>
+          <w:rFonts w:hint="eastAsia"/>
+        </w:rPr>
+        <w:t>，</w:t>
+      </w:r>
+      <w:r>
+        <w:t>任何修改在完成之前，读取</w:t>
+      </w:r>
+      <w:r>
+        <w:rPr>
+          <w:rFonts w:hint="eastAsia"/>
+        </w:rPr>
+        <w:t>者</w:t>
+      </w:r>
+      <w:r>
+        <w:t>仍旧不能看到它们。</w:t>
+      </w:r>
+    </w:p>
+    <w:p>
+      <w:r>
+        <w:rPr>
+          <w:rFonts w:hint="eastAsia"/>
+        </w:rPr>
+        <w:t>乐观</w:t>
+      </w:r>
+      <w:r>
+        <w:t>锁</w:t>
+      </w:r>
+    </w:p>
+    <w:p>
+      <w:r>
+        <w:rPr>
+          <w:rFonts w:hint="eastAsia"/>
+        </w:rPr>
+        <w:lastRenderedPageBreak/>
+        <w:t>只要</w:t>
+      </w:r>
+      <w:r>
+        <w:t>你主要是从免锁容器中读取，那么就会比其对应的</w:t>
+      </w:r>
+      <w:r>
+        <w:rPr>
+          <w:rFonts w:hint="eastAsia"/>
+        </w:rPr>
+        <w:t>synchronized快</w:t>
+      </w:r>
+      <w:r>
+        <w:t>许多，因为获取和释放锁的开销被省掉了。如果</w:t>
+      </w:r>
+      <w:r>
+        <w:rPr>
+          <w:rFonts w:hint="eastAsia"/>
+        </w:rPr>
+        <w:t>要</w:t>
+      </w:r>
+      <w:r>
+        <w:t>向免锁容器执行少量的写入，那么情况也是如此。下面</w:t>
+      </w:r>
+      <w:r>
+        <w:rPr>
+          <w:rFonts w:hint="eastAsia"/>
+        </w:rPr>
+        <w:t>我们</w:t>
+      </w:r>
+      <w:r>
+        <w:t>将用一个测试的例子来展示在各种不同的情况下，这些容器在性能方面差异的大致概念。</w:t>
+      </w:r>
+    </w:p>
+    <w:p>
+      <w:r>
+        <w:rPr>
+          <w:rFonts w:hint="eastAsia"/>
+        </w:rPr>
+        <w:t>从</w:t>
+      </w:r>
+      <w:r>
+        <w:t>一个泛型的框架入手，专门用于在任何类型的容器上执行测试，包括各种</w:t>
+      </w:r>
+      <w:r>
+        <w:rPr>
+          <w:rFonts w:hint="eastAsia"/>
+        </w:rPr>
+        <w:t>M</w:t>
+      </w:r>
+      <w:r>
+        <w:t>ap在内，其中泛型参数c表示容器的类型：</w:t>
+      </w:r>
+    </w:p>
+    <w:p>
+      <w:r>
+        <w:t>[</w:t>
+      </w:r>
+    </w:p>
+    <w:p>
+      <w:pPr>
+        <w:rPr>
+          <w:rFonts w:hint="eastAsia"/>
+        </w:rPr>
+      </w:pPr>
+      <w:r>
+        <w:rPr>
+          <w:rFonts w:hint="eastAsia"/>
+        </w:rPr>
+        <w:t xml:space="preserve">  参考</w:t>
+      </w:r>
+      <w:r>
+        <w:t>代码</w:t>
+      </w:r>
+      <w:r>
+        <w:rPr>
+          <w:rFonts w:hint="eastAsia"/>
+        </w:rPr>
+        <w:t xml:space="preserve">: </w:t>
+      </w:r>
+      <w:r>
+        <w:t>lock\ Tester.java</w:t>
+      </w:r>
+    </w:p>
+    <w:p>
+      <w:r>
+        <w:t>]</w:t>
+      </w:r>
+    </w:p>
+    <w:p>
+      <w:r>
+        <w:t>abstract</w:t>
+      </w:r>
+      <w:r>
+        <w:rPr>
+          <w:rFonts w:hint="eastAsia"/>
+        </w:rPr>
+        <w:t>方法containerInitializer()返回</w:t>
+      </w:r>
+      <w:r>
+        <w:t>将被测试的初始化后的容器，它被存储在</w:t>
+      </w:r>
+      <w:r>
+        <w:rPr>
+          <w:rFonts w:hint="eastAsia"/>
+        </w:rPr>
+        <w:t>testContainer域</w:t>
+      </w:r>
+      <w:r>
+        <w:t>内。另一个</w:t>
+      </w:r>
+      <w:r>
+        <w:rPr>
+          <w:rFonts w:hint="eastAsia"/>
+        </w:rPr>
+        <w:t>abstract方法startReadersAndWriters()启动</w:t>
+      </w:r>
+      <w:r>
+        <w:t>读取和写入任务，他们将读取和修改待测容器。不同</w:t>
+      </w:r>
+      <w:r>
+        <w:rPr>
+          <w:rFonts w:hint="eastAsia"/>
+        </w:rPr>
+        <w:t>的</w:t>
+      </w:r>
+      <w:r>
+        <w:t>测试在运行时将具有数量变化的读取者和写入者，这样就可以观察到锁竞争和写入的效果。我们</w:t>
+      </w:r>
+      <w:r>
+        <w:rPr>
+          <w:rFonts w:hint="eastAsia"/>
+        </w:rPr>
+        <w:t>向</w:t>
+      </w:r>
+      <w:r>
+        <w:t>构造器提供了各种有关的测试的信息，然后回调</w:t>
+      </w:r>
+      <w:r>
+        <w:rPr>
+          <w:rFonts w:hint="eastAsia"/>
+        </w:rPr>
+        <w:t>runTest()方法repetions次。r</w:t>
+      </w:r>
+      <w:r>
+        <w:t>unTest()</w:t>
+      </w:r>
+      <w:r>
+        <w:rPr>
+          <w:rFonts w:hint="eastAsia"/>
+        </w:rPr>
+        <w:t>将</w:t>
+      </w:r>
+      <w:r>
+        <w:t>创建一个</w:t>
+      </w:r>
+      <w:r>
+        <w:rPr>
+          <w:rFonts w:hint="eastAsia"/>
+        </w:rPr>
+        <w:t>CountDownLatch、</w:t>
+      </w:r>
+      <w:r>
+        <w:t>初始化容器，然后调用</w:t>
+      </w:r>
+      <w:r>
+        <w:rPr>
+          <w:rFonts w:hint="eastAsia"/>
+        </w:rPr>
+        <w:t>startReadersAndWriters()，</w:t>
+      </w:r>
+      <w:r>
+        <w:t>并等待它们全部完成。</w:t>
+      </w:r>
+    </w:p>
+    <w:p>
+      <w:r>
+        <w:rPr>
+          <w:rFonts w:hint="eastAsia"/>
+        </w:rPr>
+        <w:t>每个reader和writer类</w:t>
+      </w:r>
+      <w:r>
+        <w:t>都基于</w:t>
+      </w:r>
+      <w:r>
+        <w:rPr>
+          <w:rFonts w:hint="eastAsia"/>
+        </w:rPr>
+        <w:t>TestTask，</w:t>
+      </w:r>
+      <w:r>
+        <w:t>它可以度量其抽象方法</w:t>
+      </w:r>
+      <w:r>
+        <w:rPr>
+          <w:rFonts w:hint="eastAsia"/>
+        </w:rPr>
+        <w:t>test()的</w:t>
+      </w:r>
+      <w:r>
+        <w:t>执行时间，然后在一个</w:t>
+      </w:r>
+      <w:r>
+        <w:rPr>
+          <w:rFonts w:hint="eastAsia"/>
+        </w:rPr>
+        <w:t>synchronized块</w:t>
+      </w:r>
+      <w:r>
+        <w:t>中调用</w:t>
+      </w:r>
+      <w:r>
+        <w:rPr>
+          <w:rFonts w:hint="eastAsia"/>
+        </w:rPr>
+        <w:t>putResults()去</w:t>
+      </w:r>
+      <w:r>
+        <w:t>存储度量结果。</w:t>
+      </w:r>
+    </w:p>
+    <w:p>
+      <w:r>
+        <w:rPr>
+          <w:rFonts w:hint="eastAsia"/>
+        </w:rPr>
+        <w:t>为</w:t>
+      </w:r>
+      <w:r>
+        <w:t>了使用这个框架，我们必须让想要测试的特定类型容器集成</w:t>
+      </w:r>
+      <w:r>
+        <w:rPr>
+          <w:rFonts w:hint="eastAsia"/>
+        </w:rPr>
+        <w:t>Tester，</w:t>
+      </w:r>
+      <w:r>
+        <w:t>并提供适合的</w:t>
+      </w:r>
+      <w:r>
+        <w:rPr>
+          <w:rFonts w:hint="eastAsia"/>
+        </w:rPr>
+        <w:t>R</w:t>
+      </w:r>
+      <w:r>
+        <w:t>eader和</w:t>
+      </w:r>
+      <w:r>
+        <w:rPr>
+          <w:rFonts w:hint="eastAsia"/>
+        </w:rPr>
+        <w:t>W</w:t>
+      </w:r>
+      <w:r>
+        <w:t>riter</w:t>
+      </w:r>
+      <w:r>
+        <w:rPr>
+          <w:rFonts w:hint="eastAsia"/>
+        </w:rPr>
+        <w:t>类</w:t>
+      </w:r>
+      <w:r>
+        <w:t>：</w:t>
+      </w:r>
+    </w:p>
+    <w:p>
+      <w:r>
+        <w:rPr>
+          <w:rFonts w:hint="eastAsia"/>
+        </w:rPr>
+        <w:t>[</w:t>
+      </w:r>
+    </w:p>
+    <w:p>
+      <w:pPr>
+        <w:rPr>
+          <w:rFonts w:hint="eastAsia"/>
+        </w:rPr>
+      </w:pPr>
+      <w:r>
+        <w:rPr>
+          <w:rFonts w:hint="eastAsia"/>
+        </w:rPr>
+        <w:t xml:space="preserve">  参考</w:t>
+      </w:r>
+      <w:r>
+        <w:t>代码：</w:t>
+      </w:r>
       <w:bookmarkStart w:id="0" w:name="_GoBack"/>
       <w:bookmarkEnd w:id="0"/>
+    </w:p>
+    <w:p>
+      <w:pPr>
+        <w:rPr>
+          <w:rFonts w:hint="eastAsia"/>
+        </w:rPr>
+      </w:pPr>
+      <w:r>
+        <w:rPr>
+          <w:rFonts w:hint="eastAsia"/>
+        </w:rPr>
+        <w:t>]</w:t>
+      </w:r>
     </w:p>
     <w:sectPr>
       <w:pgSz w:w="11906" w:h="16838"/>

</xml_diff>

<commit_message>
from wangyingchen at 20191125
</commit_message>
<xml_diff>
--- a/Java Skills/Threads/java编程思想之并发.docx
+++ b/Java Skills/Threads/java编程思想之并发.docx
@@ -4,17 +4,3324 @@
   <w:body>
     <w:p>
       <w:pPr>
+        <w:pStyle w:val="TOC"/>
+        <w:rPr>
+          <w:rFonts w:ascii="微软雅黑" w:eastAsia="微软雅黑" w:hAnsi="微软雅黑"/>
+        </w:rPr>
+      </w:pPr>
+      <w:r>
+        <w:rPr>
+          <w:rFonts w:ascii="微软雅黑" w:eastAsia="微软雅黑" w:hAnsi="微软雅黑"/>
+        </w:rPr>
+        <w:br w:type="page"/>
+      </w:r>
+    </w:p>
+    <w:sdt>
+      <w:sdtPr>
+        <w:rPr>
+          <w:lang w:val="zh-CN"/>
+        </w:rPr>
+        <w:id w:val="1802581370"/>
+        <w:docPartObj>
+          <w:docPartGallery w:val="Table of Contents"/>
+          <w:docPartUnique/>
+        </w:docPartObj>
+      </w:sdtPr>
+      <w:sdtEndPr>
+        <w:rPr>
+          <w:b/>
+          <w:bCs/>
+        </w:rPr>
+      </w:sdtEndPr>
+      <w:sdtContent>
+        <w:p>
+          <w:pPr>
+            <w:widowControl/>
+            <w:jc w:val="left"/>
+          </w:pPr>
+          <w:r>
+            <w:rPr>
+              <w:lang w:val="zh-CN"/>
+            </w:rPr>
+            <w:t>目录</w:t>
+          </w:r>
+        </w:p>
+        <w:p>
+          <w:pPr>
+            <w:pStyle w:val="10"/>
+            <w:tabs>
+              <w:tab w:val="right" w:leader="dot" w:pos="8296"/>
+            </w:tabs>
+            <w:rPr>
+              <w:noProof/>
+            </w:rPr>
+          </w:pPr>
+          <w:r>
+            <w:fldChar w:fldCharType="begin"/>
+          </w:r>
+          <w:r>
+            <w:instrText xml:space="preserve"> TOC \o "1-3" \h \z \u </w:instrText>
+          </w:r>
+          <w:r>
+            <w:fldChar w:fldCharType="separate"/>
+          </w:r>
+          <w:hyperlink w:anchor="_Toc25593192" w:history="1">
+            <w:r>
+              <w:rPr>
+                <w:rStyle w:val="a7"/>
+                <w:rFonts w:ascii="微软雅黑" w:eastAsia="微软雅黑" w:hAnsi="微软雅黑" w:hint="eastAsia"/>
+                <w:noProof/>
+              </w:rPr>
+              <w:t>认识多线程</w:t>
+            </w:r>
+            <w:r>
+              <w:rPr>
+                <w:noProof/>
+                <w:webHidden/>
+              </w:rPr>
+              <w:tab/>
+            </w:r>
+            <w:r>
+              <w:rPr>
+                <w:noProof/>
+                <w:webHidden/>
+              </w:rPr>
+              <w:fldChar w:fldCharType="begin"/>
+            </w:r>
+            <w:r>
+              <w:rPr>
+                <w:noProof/>
+                <w:webHidden/>
+              </w:rPr>
+              <w:instrText xml:space="preserve"> PAGEREF _Toc25593192 \h </w:instrText>
+            </w:r>
+            <w:r>
+              <w:rPr>
+                <w:noProof/>
+                <w:webHidden/>
+              </w:rPr>
+            </w:r>
+            <w:r>
+              <w:rPr>
+                <w:noProof/>
+                <w:webHidden/>
+              </w:rPr>
+              <w:fldChar w:fldCharType="separate"/>
+            </w:r>
+            <w:r>
+              <w:rPr>
+                <w:noProof/>
+                <w:webHidden/>
+              </w:rPr>
+              <w:t>2</w:t>
+            </w:r>
+            <w:r>
+              <w:rPr>
+                <w:noProof/>
+                <w:webHidden/>
+              </w:rPr>
+              <w:fldChar w:fldCharType="end"/>
+            </w:r>
+          </w:hyperlink>
+        </w:p>
+        <w:p>
+          <w:pPr>
+            <w:pStyle w:val="20"/>
+            <w:tabs>
+              <w:tab w:val="right" w:leader="dot" w:pos="8296"/>
+            </w:tabs>
+            <w:rPr>
+              <w:noProof/>
+            </w:rPr>
+          </w:pPr>
+          <w:hyperlink w:anchor="_Toc25593193" w:history="1">
+            <w:r>
+              <w:rPr>
+                <w:rStyle w:val="a7"/>
+                <w:rFonts w:hint="eastAsia"/>
+                <w:noProof/>
+              </w:rPr>
+              <w:t>线程的基本机制</w:t>
+            </w:r>
+            <w:r>
+              <w:rPr>
+                <w:noProof/>
+                <w:webHidden/>
+              </w:rPr>
+              <w:tab/>
+            </w:r>
+            <w:r>
+              <w:rPr>
+                <w:noProof/>
+                <w:webHidden/>
+              </w:rPr>
+              <w:fldChar w:fldCharType="begin"/>
+            </w:r>
+            <w:r>
+              <w:rPr>
+                <w:noProof/>
+                <w:webHidden/>
+              </w:rPr>
+              <w:instrText xml:space="preserve"> PAGEREF _Toc25593193 \h </w:instrText>
+            </w:r>
+            <w:r>
+              <w:rPr>
+                <w:noProof/>
+                <w:webHidden/>
+              </w:rPr>
+            </w:r>
+            <w:r>
+              <w:rPr>
+                <w:noProof/>
+                <w:webHidden/>
+              </w:rPr>
+              <w:fldChar w:fldCharType="separate"/>
+            </w:r>
+            <w:r>
+              <w:rPr>
+                <w:noProof/>
+                <w:webHidden/>
+              </w:rPr>
+              <w:t>4</w:t>
+            </w:r>
+            <w:r>
+              <w:rPr>
+                <w:noProof/>
+                <w:webHidden/>
+              </w:rPr>
+              <w:fldChar w:fldCharType="end"/>
+            </w:r>
+          </w:hyperlink>
+        </w:p>
+        <w:p>
+          <w:pPr>
+            <w:pStyle w:val="10"/>
+            <w:tabs>
+              <w:tab w:val="right" w:leader="dot" w:pos="8296"/>
+            </w:tabs>
+            <w:rPr>
+              <w:noProof/>
+            </w:rPr>
+          </w:pPr>
+          <w:hyperlink w:anchor="_Toc25593194" w:history="1">
+            <w:r>
+              <w:rPr>
+                <w:rStyle w:val="a7"/>
+                <w:rFonts w:hint="eastAsia"/>
+                <w:noProof/>
+              </w:rPr>
+              <w:t>共享资源</w:t>
+            </w:r>
+            <w:r>
+              <w:rPr>
+                <w:noProof/>
+                <w:webHidden/>
+              </w:rPr>
+              <w:tab/>
+            </w:r>
+            <w:r>
+              <w:rPr>
+                <w:noProof/>
+                <w:webHidden/>
+              </w:rPr>
+              <w:fldChar w:fldCharType="begin"/>
+            </w:r>
+            <w:r>
+              <w:rPr>
+                <w:noProof/>
+                <w:webHidden/>
+              </w:rPr>
+              <w:instrText xml:space="preserve"> PAGEREF _Toc25593194 \h </w:instrText>
+            </w:r>
+            <w:r>
+              <w:rPr>
+                <w:noProof/>
+                <w:webHidden/>
+              </w:rPr>
+            </w:r>
+            <w:r>
+              <w:rPr>
+                <w:noProof/>
+                <w:webHidden/>
+              </w:rPr>
+              <w:fldChar w:fldCharType="separate"/>
+            </w:r>
+            <w:r>
+              <w:rPr>
+                <w:noProof/>
+                <w:webHidden/>
+              </w:rPr>
+              <w:t>15</w:t>
+            </w:r>
+            <w:r>
+              <w:rPr>
+                <w:noProof/>
+                <w:webHidden/>
+              </w:rPr>
+              <w:fldChar w:fldCharType="end"/>
+            </w:r>
+          </w:hyperlink>
+        </w:p>
+        <w:p>
+          <w:pPr>
+            <w:pStyle w:val="20"/>
+            <w:tabs>
+              <w:tab w:val="right" w:leader="dot" w:pos="8296"/>
+            </w:tabs>
+            <w:rPr>
+              <w:noProof/>
+            </w:rPr>
+          </w:pPr>
+          <w:hyperlink w:anchor="_Toc25593195" w:history="1">
+            <w:r>
+              <w:rPr>
+                <w:rStyle w:val="a7"/>
+                <w:rFonts w:hint="eastAsia"/>
+                <w:noProof/>
+              </w:rPr>
+              <w:t>解决共享资源竞争</w:t>
+            </w:r>
+            <w:r>
+              <w:rPr>
+                <w:noProof/>
+                <w:webHidden/>
+              </w:rPr>
+              <w:tab/>
+            </w:r>
+            <w:r>
+              <w:rPr>
+                <w:noProof/>
+                <w:webHidden/>
+              </w:rPr>
+              <w:fldChar w:fldCharType="begin"/>
+            </w:r>
+            <w:r>
+              <w:rPr>
+                <w:noProof/>
+                <w:webHidden/>
+              </w:rPr>
+              <w:instrText xml:space="preserve"> PAGEREF _Toc25593195 \h </w:instrText>
+            </w:r>
+            <w:r>
+              <w:rPr>
+                <w:noProof/>
+                <w:webHidden/>
+              </w:rPr>
+            </w:r>
+            <w:r>
+              <w:rPr>
+                <w:noProof/>
+                <w:webHidden/>
+              </w:rPr>
+              <w:fldChar w:fldCharType="separate"/>
+            </w:r>
+            <w:r>
+              <w:rPr>
+                <w:noProof/>
+                <w:webHidden/>
+              </w:rPr>
+              <w:t>16</w:t>
+            </w:r>
+            <w:r>
+              <w:rPr>
+                <w:noProof/>
+                <w:webHidden/>
+              </w:rPr>
+              <w:fldChar w:fldCharType="end"/>
+            </w:r>
+          </w:hyperlink>
+        </w:p>
+        <w:p>
+          <w:pPr>
+            <w:pStyle w:val="30"/>
+            <w:tabs>
+              <w:tab w:val="right" w:leader="dot" w:pos="8296"/>
+            </w:tabs>
+            <w:rPr>
+              <w:noProof/>
+            </w:rPr>
+          </w:pPr>
+          <w:hyperlink w:anchor="_Toc25593196" w:history="1">
+            <w:r>
+              <w:rPr>
+                <w:rStyle w:val="a7"/>
+                <w:rFonts w:hint="eastAsia"/>
+                <w:noProof/>
+              </w:rPr>
+              <w:t>使用显式的</w:t>
+            </w:r>
+            <w:r>
+              <w:rPr>
+                <w:rStyle w:val="a7"/>
+                <w:noProof/>
+              </w:rPr>
+              <w:t>Lock</w:t>
+            </w:r>
+            <w:r>
+              <w:rPr>
+                <w:rStyle w:val="a7"/>
+                <w:rFonts w:hint="eastAsia"/>
+                <w:noProof/>
+              </w:rPr>
+              <w:t>对象</w:t>
+            </w:r>
+            <w:r>
+              <w:rPr>
+                <w:noProof/>
+                <w:webHidden/>
+              </w:rPr>
+              <w:tab/>
+            </w:r>
+            <w:r>
+              <w:rPr>
+                <w:noProof/>
+                <w:webHidden/>
+              </w:rPr>
+              <w:fldChar w:fldCharType="begin"/>
+            </w:r>
+            <w:r>
+              <w:rPr>
+                <w:noProof/>
+                <w:webHidden/>
+              </w:rPr>
+              <w:instrText xml:space="preserve"> PAGEREF _Toc25593196 \h </w:instrText>
+            </w:r>
+            <w:r>
+              <w:rPr>
+                <w:noProof/>
+                <w:webHidden/>
+              </w:rPr>
+            </w:r>
+            <w:r>
+              <w:rPr>
+                <w:noProof/>
+                <w:webHidden/>
+              </w:rPr>
+              <w:fldChar w:fldCharType="separate"/>
+            </w:r>
+            <w:r>
+              <w:rPr>
+                <w:noProof/>
+                <w:webHidden/>
+              </w:rPr>
+              <w:t>18</w:t>
+            </w:r>
+            <w:r>
+              <w:rPr>
+                <w:noProof/>
+                <w:webHidden/>
+              </w:rPr>
+              <w:fldChar w:fldCharType="end"/>
+            </w:r>
+          </w:hyperlink>
+        </w:p>
+        <w:p>
+          <w:pPr>
+            <w:pStyle w:val="30"/>
+            <w:tabs>
+              <w:tab w:val="right" w:leader="dot" w:pos="8296"/>
+            </w:tabs>
+            <w:rPr>
+              <w:noProof/>
+            </w:rPr>
+          </w:pPr>
+          <w:hyperlink w:anchor="_Toc25593197" w:history="1">
+            <w:r>
+              <w:rPr>
+                <w:rStyle w:val="a7"/>
+                <w:rFonts w:hint="eastAsia"/>
+                <w:noProof/>
+              </w:rPr>
+              <w:t>原子性和易变性</w:t>
+            </w:r>
+            <w:r>
+              <w:rPr>
+                <w:noProof/>
+                <w:webHidden/>
+              </w:rPr>
+              <w:tab/>
+            </w:r>
+            <w:r>
+              <w:rPr>
+                <w:noProof/>
+                <w:webHidden/>
+              </w:rPr>
+              <w:fldChar w:fldCharType="begin"/>
+            </w:r>
+            <w:r>
+              <w:rPr>
+                <w:noProof/>
+                <w:webHidden/>
+              </w:rPr>
+              <w:instrText xml:space="preserve"> PAGEREF _Toc25593197 \h </w:instrText>
+            </w:r>
+            <w:r>
+              <w:rPr>
+                <w:noProof/>
+                <w:webHidden/>
+              </w:rPr>
+            </w:r>
+            <w:r>
+              <w:rPr>
+                <w:noProof/>
+                <w:webHidden/>
+              </w:rPr>
+              <w:fldChar w:fldCharType="separate"/>
+            </w:r>
+            <w:r>
+              <w:rPr>
+                <w:noProof/>
+                <w:webHidden/>
+              </w:rPr>
+              <w:t>19</w:t>
+            </w:r>
+            <w:r>
+              <w:rPr>
+                <w:noProof/>
+                <w:webHidden/>
+              </w:rPr>
+              <w:fldChar w:fldCharType="end"/>
+            </w:r>
+          </w:hyperlink>
+        </w:p>
+        <w:p>
+          <w:pPr>
+            <w:pStyle w:val="30"/>
+            <w:tabs>
+              <w:tab w:val="right" w:leader="dot" w:pos="8296"/>
+            </w:tabs>
+            <w:rPr>
+              <w:noProof/>
+            </w:rPr>
+          </w:pPr>
+          <w:hyperlink w:anchor="_Toc25593198" w:history="1">
+            <w:r>
+              <w:rPr>
+                <w:rStyle w:val="a7"/>
+                <w:rFonts w:hint="eastAsia"/>
+                <w:noProof/>
+              </w:rPr>
+              <w:t>什么是原子性操作</w:t>
+            </w:r>
+            <w:r>
+              <w:rPr>
+                <w:noProof/>
+                <w:webHidden/>
+              </w:rPr>
+              <w:tab/>
+            </w:r>
+            <w:r>
+              <w:rPr>
+                <w:noProof/>
+                <w:webHidden/>
+              </w:rPr>
+              <w:fldChar w:fldCharType="begin"/>
+            </w:r>
+            <w:r>
+              <w:rPr>
+                <w:noProof/>
+                <w:webHidden/>
+              </w:rPr>
+              <w:instrText xml:space="preserve"> PAGEREF _Toc25593198 \h </w:instrText>
+            </w:r>
+            <w:r>
+              <w:rPr>
+                <w:noProof/>
+                <w:webHidden/>
+              </w:rPr>
+            </w:r>
+            <w:r>
+              <w:rPr>
+                <w:noProof/>
+                <w:webHidden/>
+              </w:rPr>
+              <w:fldChar w:fldCharType="separate"/>
+            </w:r>
+            <w:r>
+              <w:rPr>
+                <w:noProof/>
+                <w:webHidden/>
+              </w:rPr>
+              <w:t>20</w:t>
+            </w:r>
+            <w:r>
+              <w:rPr>
+                <w:noProof/>
+                <w:webHidden/>
+              </w:rPr>
+              <w:fldChar w:fldCharType="end"/>
+            </w:r>
+          </w:hyperlink>
+        </w:p>
+        <w:p>
+          <w:pPr>
+            <w:pStyle w:val="30"/>
+            <w:tabs>
+              <w:tab w:val="right" w:leader="dot" w:pos="8296"/>
+            </w:tabs>
+            <w:rPr>
+              <w:noProof/>
+            </w:rPr>
+          </w:pPr>
+          <w:hyperlink w:anchor="_Toc25593199" w:history="1">
+            <w:r>
+              <w:rPr>
+                <w:rStyle w:val="a7"/>
+                <w:rFonts w:hint="eastAsia"/>
+                <w:noProof/>
+              </w:rPr>
+              <w:t>原子类</w:t>
+            </w:r>
+            <w:r>
+              <w:rPr>
+                <w:noProof/>
+                <w:webHidden/>
+              </w:rPr>
+              <w:tab/>
+            </w:r>
+            <w:r>
+              <w:rPr>
+                <w:noProof/>
+                <w:webHidden/>
+              </w:rPr>
+              <w:fldChar w:fldCharType="begin"/>
+            </w:r>
+            <w:r>
+              <w:rPr>
+                <w:noProof/>
+                <w:webHidden/>
+              </w:rPr>
+              <w:instrText xml:space="preserve"> PAGEREF _Toc25593199 \h </w:instrText>
+            </w:r>
+            <w:r>
+              <w:rPr>
+                <w:noProof/>
+                <w:webHidden/>
+              </w:rPr>
+            </w:r>
+            <w:r>
+              <w:rPr>
+                <w:noProof/>
+                <w:webHidden/>
+              </w:rPr>
+              <w:fldChar w:fldCharType="separate"/>
+            </w:r>
+            <w:r>
+              <w:rPr>
+                <w:noProof/>
+                <w:webHidden/>
+              </w:rPr>
+              <w:t>21</w:t>
+            </w:r>
+            <w:r>
+              <w:rPr>
+                <w:noProof/>
+                <w:webHidden/>
+              </w:rPr>
+              <w:fldChar w:fldCharType="end"/>
+            </w:r>
+          </w:hyperlink>
+        </w:p>
+        <w:p>
+          <w:pPr>
+            <w:pStyle w:val="30"/>
+            <w:tabs>
+              <w:tab w:val="right" w:leader="dot" w:pos="8296"/>
+            </w:tabs>
+            <w:rPr>
+              <w:noProof/>
+            </w:rPr>
+          </w:pPr>
+          <w:hyperlink w:anchor="_Toc25593200" w:history="1">
+            <w:r>
+              <w:rPr>
+                <w:rStyle w:val="a7"/>
+                <w:rFonts w:hint="eastAsia"/>
+                <w:noProof/>
+              </w:rPr>
+              <w:t>临界区</w:t>
+            </w:r>
+            <w:r>
+              <w:rPr>
+                <w:noProof/>
+                <w:webHidden/>
+              </w:rPr>
+              <w:tab/>
+            </w:r>
+            <w:r>
+              <w:rPr>
+                <w:noProof/>
+                <w:webHidden/>
+              </w:rPr>
+              <w:fldChar w:fldCharType="begin"/>
+            </w:r>
+            <w:r>
+              <w:rPr>
+                <w:noProof/>
+                <w:webHidden/>
+              </w:rPr>
+              <w:instrText xml:space="preserve"> PAGEREF _Toc25593200 \h </w:instrText>
+            </w:r>
+            <w:r>
+              <w:rPr>
+                <w:noProof/>
+                <w:webHidden/>
+              </w:rPr>
+            </w:r>
+            <w:r>
+              <w:rPr>
+                <w:noProof/>
+                <w:webHidden/>
+              </w:rPr>
+              <w:fldChar w:fldCharType="separate"/>
+            </w:r>
+            <w:r>
+              <w:rPr>
+                <w:noProof/>
+                <w:webHidden/>
+              </w:rPr>
+              <w:t>21</w:t>
+            </w:r>
+            <w:r>
+              <w:rPr>
+                <w:noProof/>
+                <w:webHidden/>
+              </w:rPr>
+              <w:fldChar w:fldCharType="end"/>
+            </w:r>
+          </w:hyperlink>
+        </w:p>
+        <w:p>
+          <w:pPr>
+            <w:pStyle w:val="30"/>
+            <w:tabs>
+              <w:tab w:val="right" w:leader="dot" w:pos="8296"/>
+            </w:tabs>
+            <w:rPr>
+              <w:noProof/>
+            </w:rPr>
+          </w:pPr>
+          <w:hyperlink w:anchor="_Toc25593201" w:history="1">
+            <w:r>
+              <w:rPr>
+                <w:rStyle w:val="a7"/>
+                <w:rFonts w:hint="eastAsia"/>
+                <w:noProof/>
+              </w:rPr>
+              <w:t>在其他对象上同步</w:t>
+            </w:r>
+            <w:r>
+              <w:rPr>
+                <w:noProof/>
+                <w:webHidden/>
+              </w:rPr>
+              <w:tab/>
+            </w:r>
+            <w:r>
+              <w:rPr>
+                <w:noProof/>
+                <w:webHidden/>
+              </w:rPr>
+              <w:fldChar w:fldCharType="begin"/>
+            </w:r>
+            <w:r>
+              <w:rPr>
+                <w:noProof/>
+                <w:webHidden/>
+              </w:rPr>
+              <w:instrText xml:space="preserve"> PAGEREF _Toc25593201 \h </w:instrText>
+            </w:r>
+            <w:r>
+              <w:rPr>
+                <w:noProof/>
+                <w:webHidden/>
+              </w:rPr>
+            </w:r>
+            <w:r>
+              <w:rPr>
+                <w:noProof/>
+                <w:webHidden/>
+              </w:rPr>
+              <w:fldChar w:fldCharType="separate"/>
+            </w:r>
+            <w:r>
+              <w:rPr>
+                <w:noProof/>
+                <w:webHidden/>
+              </w:rPr>
+              <w:t>22</w:t>
+            </w:r>
+            <w:r>
+              <w:rPr>
+                <w:noProof/>
+                <w:webHidden/>
+              </w:rPr>
+              <w:fldChar w:fldCharType="end"/>
+            </w:r>
+          </w:hyperlink>
+        </w:p>
+        <w:p>
+          <w:pPr>
+            <w:pStyle w:val="20"/>
+            <w:tabs>
+              <w:tab w:val="right" w:leader="dot" w:pos="8296"/>
+            </w:tabs>
+            <w:rPr>
+              <w:noProof/>
+            </w:rPr>
+          </w:pPr>
+          <w:hyperlink w:anchor="_Toc25593202" w:history="1">
+            <w:r>
+              <w:rPr>
+                <w:rStyle w:val="a7"/>
+                <w:rFonts w:hint="eastAsia"/>
+                <w:noProof/>
+              </w:rPr>
+              <w:t>线程本地存储</w:t>
+            </w:r>
+            <w:r>
+              <w:rPr>
+                <w:noProof/>
+                <w:webHidden/>
+              </w:rPr>
+              <w:tab/>
+            </w:r>
+            <w:r>
+              <w:rPr>
+                <w:noProof/>
+                <w:webHidden/>
+              </w:rPr>
+              <w:fldChar w:fldCharType="begin"/>
+            </w:r>
+            <w:r>
+              <w:rPr>
+                <w:noProof/>
+                <w:webHidden/>
+              </w:rPr>
+              <w:instrText xml:space="preserve"> PAGEREF _Toc25593202 \h </w:instrText>
+            </w:r>
+            <w:r>
+              <w:rPr>
+                <w:noProof/>
+                <w:webHidden/>
+              </w:rPr>
+            </w:r>
+            <w:r>
+              <w:rPr>
+                <w:noProof/>
+                <w:webHidden/>
+              </w:rPr>
+              <w:fldChar w:fldCharType="separate"/>
+            </w:r>
+            <w:r>
+              <w:rPr>
+                <w:noProof/>
+                <w:webHidden/>
+              </w:rPr>
+              <w:t>23</w:t>
+            </w:r>
+            <w:r>
+              <w:rPr>
+                <w:noProof/>
+                <w:webHidden/>
+              </w:rPr>
+              <w:fldChar w:fldCharType="end"/>
+            </w:r>
+          </w:hyperlink>
+        </w:p>
+        <w:p>
+          <w:pPr>
+            <w:pStyle w:val="10"/>
+            <w:tabs>
+              <w:tab w:val="right" w:leader="dot" w:pos="8296"/>
+            </w:tabs>
+            <w:rPr>
+              <w:noProof/>
+            </w:rPr>
+          </w:pPr>
+          <w:hyperlink w:anchor="_Toc25593203" w:history="1">
+            <w:r>
+              <w:rPr>
+                <w:rStyle w:val="a7"/>
+                <w:rFonts w:hint="eastAsia"/>
+                <w:noProof/>
+              </w:rPr>
+              <w:t>死锁</w:t>
+            </w:r>
+            <w:r>
+              <w:rPr>
+                <w:noProof/>
+                <w:webHidden/>
+              </w:rPr>
+              <w:tab/>
+            </w:r>
+            <w:r>
+              <w:rPr>
+                <w:noProof/>
+                <w:webHidden/>
+              </w:rPr>
+              <w:fldChar w:fldCharType="begin"/>
+            </w:r>
+            <w:r>
+              <w:rPr>
+                <w:noProof/>
+                <w:webHidden/>
+              </w:rPr>
+              <w:instrText xml:space="preserve"> PAGEREF _Toc25593203 \h </w:instrText>
+            </w:r>
+            <w:r>
+              <w:rPr>
+                <w:noProof/>
+                <w:webHidden/>
+              </w:rPr>
+            </w:r>
+            <w:r>
+              <w:rPr>
+                <w:noProof/>
+                <w:webHidden/>
+              </w:rPr>
+              <w:fldChar w:fldCharType="separate"/>
+            </w:r>
+            <w:r>
+              <w:rPr>
+                <w:noProof/>
+                <w:webHidden/>
+              </w:rPr>
+              <w:t>25</w:t>
+            </w:r>
+            <w:r>
+              <w:rPr>
+                <w:noProof/>
+                <w:webHidden/>
+              </w:rPr>
+              <w:fldChar w:fldCharType="end"/>
+            </w:r>
+          </w:hyperlink>
+        </w:p>
+        <w:p>
+          <w:pPr>
+            <w:pStyle w:val="10"/>
+            <w:tabs>
+              <w:tab w:val="right" w:leader="dot" w:pos="8296"/>
+            </w:tabs>
+            <w:rPr>
+              <w:noProof/>
+            </w:rPr>
+          </w:pPr>
+          <w:hyperlink w:anchor="_Toc25593204" w:history="1">
+            <w:r>
+              <w:rPr>
+                <w:rStyle w:val="a7"/>
+                <w:rFonts w:hint="eastAsia"/>
+                <w:noProof/>
+              </w:rPr>
+              <w:t>线程之间的协作</w:t>
+            </w:r>
+            <w:r>
+              <w:rPr>
+                <w:noProof/>
+                <w:webHidden/>
+              </w:rPr>
+              <w:tab/>
+            </w:r>
+            <w:r>
+              <w:rPr>
+                <w:noProof/>
+                <w:webHidden/>
+              </w:rPr>
+              <w:fldChar w:fldCharType="begin"/>
+            </w:r>
+            <w:r>
+              <w:rPr>
+                <w:noProof/>
+                <w:webHidden/>
+              </w:rPr>
+              <w:instrText xml:space="preserve"> PAGEREF _Toc25593204 \h </w:instrText>
+            </w:r>
+            <w:r>
+              <w:rPr>
+                <w:noProof/>
+                <w:webHidden/>
+              </w:rPr>
+            </w:r>
+            <w:r>
+              <w:rPr>
+                <w:noProof/>
+                <w:webHidden/>
+              </w:rPr>
+              <w:fldChar w:fldCharType="separate"/>
+            </w:r>
+            <w:r>
+              <w:rPr>
+                <w:noProof/>
+                <w:webHidden/>
+              </w:rPr>
+              <w:t>28</w:t>
+            </w:r>
+            <w:r>
+              <w:rPr>
+                <w:noProof/>
+                <w:webHidden/>
+              </w:rPr>
+              <w:fldChar w:fldCharType="end"/>
+            </w:r>
+          </w:hyperlink>
+        </w:p>
+        <w:p>
+          <w:pPr>
+            <w:pStyle w:val="20"/>
+            <w:tabs>
+              <w:tab w:val="right" w:leader="dot" w:pos="8296"/>
+            </w:tabs>
+            <w:rPr>
+              <w:noProof/>
+            </w:rPr>
+          </w:pPr>
+          <w:hyperlink w:anchor="_Toc25593205" w:history="1">
+            <w:r>
+              <w:rPr>
+                <w:rStyle w:val="a7"/>
+                <w:noProof/>
+              </w:rPr>
+              <w:t>wait()</w:t>
+            </w:r>
+            <w:r>
+              <w:rPr>
+                <w:rStyle w:val="a7"/>
+                <w:rFonts w:hint="eastAsia"/>
+                <w:noProof/>
+              </w:rPr>
+              <w:t>与</w:t>
+            </w:r>
+            <w:r>
+              <w:rPr>
+                <w:rStyle w:val="a7"/>
+                <w:noProof/>
+              </w:rPr>
+              <w:t>notifyAll()</w:t>
+            </w:r>
+            <w:r>
+              <w:rPr>
+                <w:noProof/>
+                <w:webHidden/>
+              </w:rPr>
+              <w:tab/>
+            </w:r>
+            <w:r>
+              <w:rPr>
+                <w:noProof/>
+                <w:webHidden/>
+              </w:rPr>
+              <w:fldChar w:fldCharType="begin"/>
+            </w:r>
+            <w:r>
+              <w:rPr>
+                <w:noProof/>
+                <w:webHidden/>
+              </w:rPr>
+              <w:instrText xml:space="preserve"> PAGEREF _Toc25593205 \h </w:instrText>
+            </w:r>
+            <w:r>
+              <w:rPr>
+                <w:noProof/>
+                <w:webHidden/>
+              </w:rPr>
+            </w:r>
+            <w:r>
+              <w:rPr>
+                <w:noProof/>
+                <w:webHidden/>
+              </w:rPr>
+              <w:fldChar w:fldCharType="separate"/>
+            </w:r>
+            <w:r>
+              <w:rPr>
+                <w:noProof/>
+                <w:webHidden/>
+              </w:rPr>
+              <w:t>28</w:t>
+            </w:r>
+            <w:r>
+              <w:rPr>
+                <w:noProof/>
+                <w:webHidden/>
+              </w:rPr>
+              <w:fldChar w:fldCharType="end"/>
+            </w:r>
+          </w:hyperlink>
+        </w:p>
+        <w:p>
+          <w:pPr>
+            <w:pStyle w:val="30"/>
+            <w:tabs>
+              <w:tab w:val="right" w:leader="dot" w:pos="8296"/>
+            </w:tabs>
+            <w:rPr>
+              <w:noProof/>
+            </w:rPr>
+          </w:pPr>
+          <w:hyperlink w:anchor="_Toc25593206" w:history="1">
+            <w:r>
+              <w:rPr>
+                <w:rStyle w:val="a7"/>
+                <w:rFonts w:hint="eastAsia"/>
+                <w:noProof/>
+              </w:rPr>
+              <w:t>错失的信号</w:t>
+            </w:r>
+            <w:r>
+              <w:rPr>
+                <w:noProof/>
+                <w:webHidden/>
+              </w:rPr>
+              <w:tab/>
+            </w:r>
+            <w:r>
+              <w:rPr>
+                <w:noProof/>
+                <w:webHidden/>
+              </w:rPr>
+              <w:fldChar w:fldCharType="begin"/>
+            </w:r>
+            <w:r>
+              <w:rPr>
+                <w:noProof/>
+                <w:webHidden/>
+              </w:rPr>
+              <w:instrText xml:space="preserve"> PAGEREF _Toc25593206 \h </w:instrText>
+            </w:r>
+            <w:r>
+              <w:rPr>
+                <w:noProof/>
+                <w:webHidden/>
+              </w:rPr>
+            </w:r>
+            <w:r>
+              <w:rPr>
+                <w:noProof/>
+                <w:webHidden/>
+              </w:rPr>
+              <w:fldChar w:fldCharType="separate"/>
+            </w:r>
+            <w:r>
+              <w:rPr>
+                <w:noProof/>
+                <w:webHidden/>
+              </w:rPr>
+              <w:t>30</w:t>
+            </w:r>
+            <w:r>
+              <w:rPr>
+                <w:noProof/>
+                <w:webHidden/>
+              </w:rPr>
+              <w:fldChar w:fldCharType="end"/>
+            </w:r>
+          </w:hyperlink>
+        </w:p>
+        <w:p>
+          <w:pPr>
+            <w:pStyle w:val="20"/>
+            <w:tabs>
+              <w:tab w:val="right" w:leader="dot" w:pos="8296"/>
+            </w:tabs>
+            <w:rPr>
+              <w:noProof/>
+            </w:rPr>
+          </w:pPr>
+          <w:hyperlink w:anchor="_Toc25593207" w:history="1">
+            <w:r>
+              <w:rPr>
+                <w:rStyle w:val="a7"/>
+                <w:noProof/>
+              </w:rPr>
+              <w:t>notify()</w:t>
+            </w:r>
+            <w:r>
+              <w:rPr>
+                <w:rStyle w:val="a7"/>
+                <w:rFonts w:hint="eastAsia"/>
+                <w:noProof/>
+              </w:rPr>
+              <w:t>与</w:t>
+            </w:r>
+            <w:r>
+              <w:rPr>
+                <w:rStyle w:val="a7"/>
+                <w:noProof/>
+              </w:rPr>
+              <w:t>notifyAll()</w:t>
+            </w:r>
+            <w:r>
+              <w:rPr>
+                <w:noProof/>
+                <w:webHidden/>
+              </w:rPr>
+              <w:tab/>
+            </w:r>
+            <w:r>
+              <w:rPr>
+                <w:noProof/>
+                <w:webHidden/>
+              </w:rPr>
+              <w:fldChar w:fldCharType="begin"/>
+            </w:r>
+            <w:r>
+              <w:rPr>
+                <w:noProof/>
+                <w:webHidden/>
+              </w:rPr>
+              <w:instrText xml:space="preserve"> PAGEREF _Toc25593207 \h </w:instrText>
+            </w:r>
+            <w:r>
+              <w:rPr>
+                <w:noProof/>
+                <w:webHidden/>
+              </w:rPr>
+            </w:r>
+            <w:r>
+              <w:rPr>
+                <w:noProof/>
+                <w:webHidden/>
+              </w:rPr>
+              <w:fldChar w:fldCharType="separate"/>
+            </w:r>
+            <w:r>
+              <w:rPr>
+                <w:noProof/>
+                <w:webHidden/>
+              </w:rPr>
+              <w:t>32</w:t>
+            </w:r>
+            <w:r>
+              <w:rPr>
+                <w:noProof/>
+                <w:webHidden/>
+              </w:rPr>
+              <w:fldChar w:fldCharType="end"/>
+            </w:r>
+          </w:hyperlink>
+        </w:p>
+        <w:p>
+          <w:pPr>
+            <w:pStyle w:val="30"/>
+            <w:tabs>
+              <w:tab w:val="right" w:leader="dot" w:pos="8296"/>
+            </w:tabs>
+            <w:rPr>
+              <w:noProof/>
+            </w:rPr>
+          </w:pPr>
+          <w:hyperlink w:anchor="_Toc25593208" w:history="1">
+            <w:r>
+              <w:rPr>
+                <w:rStyle w:val="a7"/>
+                <w:rFonts w:hint="eastAsia"/>
+                <w:noProof/>
+              </w:rPr>
+              <w:t>生产者与消费者</w:t>
+            </w:r>
+            <w:r>
+              <w:rPr>
+                <w:noProof/>
+                <w:webHidden/>
+              </w:rPr>
+              <w:tab/>
+            </w:r>
+            <w:r>
+              <w:rPr>
+                <w:noProof/>
+                <w:webHidden/>
+              </w:rPr>
+              <w:fldChar w:fldCharType="begin"/>
+            </w:r>
+            <w:r>
+              <w:rPr>
+                <w:noProof/>
+                <w:webHidden/>
+              </w:rPr>
+              <w:instrText xml:space="preserve"> PAGEREF _Toc25593208 \h </w:instrText>
+            </w:r>
+            <w:r>
+              <w:rPr>
+                <w:noProof/>
+                <w:webHidden/>
+              </w:rPr>
+            </w:r>
+            <w:r>
+              <w:rPr>
+                <w:noProof/>
+                <w:webHidden/>
+              </w:rPr>
+              <w:fldChar w:fldCharType="separate"/>
+            </w:r>
+            <w:r>
+              <w:rPr>
+                <w:noProof/>
+                <w:webHidden/>
+              </w:rPr>
+              <w:t>33</w:t>
+            </w:r>
+            <w:r>
+              <w:rPr>
+                <w:noProof/>
+                <w:webHidden/>
+              </w:rPr>
+              <w:fldChar w:fldCharType="end"/>
+            </w:r>
+          </w:hyperlink>
+        </w:p>
+        <w:p>
+          <w:pPr>
+            <w:pStyle w:val="30"/>
+            <w:tabs>
+              <w:tab w:val="right" w:leader="dot" w:pos="8296"/>
+            </w:tabs>
+            <w:rPr>
+              <w:noProof/>
+            </w:rPr>
+          </w:pPr>
+          <w:hyperlink w:anchor="_Toc25593209" w:history="1">
+            <w:r>
+              <w:rPr>
+                <w:rStyle w:val="a7"/>
+                <w:rFonts w:hint="eastAsia"/>
+                <w:noProof/>
+              </w:rPr>
+              <w:t>使用显式的</w:t>
+            </w:r>
+            <w:r>
+              <w:rPr>
+                <w:rStyle w:val="a7"/>
+                <w:noProof/>
+              </w:rPr>
+              <w:t>Lock</w:t>
+            </w:r>
+            <w:r>
+              <w:rPr>
+                <w:rStyle w:val="a7"/>
+                <w:rFonts w:hint="eastAsia"/>
+                <w:noProof/>
+              </w:rPr>
+              <w:t>和</w:t>
+            </w:r>
+            <w:r>
+              <w:rPr>
+                <w:rStyle w:val="a7"/>
+                <w:noProof/>
+              </w:rPr>
+              <w:t>Condition</w:t>
+            </w:r>
+            <w:r>
+              <w:rPr>
+                <w:rStyle w:val="a7"/>
+                <w:rFonts w:hint="eastAsia"/>
+                <w:noProof/>
+              </w:rPr>
+              <w:t>对象</w:t>
+            </w:r>
+            <w:r>
+              <w:rPr>
+                <w:noProof/>
+                <w:webHidden/>
+              </w:rPr>
+              <w:tab/>
+            </w:r>
+            <w:r>
+              <w:rPr>
+                <w:noProof/>
+                <w:webHidden/>
+              </w:rPr>
+              <w:fldChar w:fldCharType="begin"/>
+            </w:r>
+            <w:r>
+              <w:rPr>
+                <w:noProof/>
+                <w:webHidden/>
+              </w:rPr>
+              <w:instrText xml:space="preserve"> PAGEREF _Toc25593209 \h </w:instrText>
+            </w:r>
+            <w:r>
+              <w:rPr>
+                <w:noProof/>
+                <w:webHidden/>
+              </w:rPr>
+            </w:r>
+            <w:r>
+              <w:rPr>
+                <w:noProof/>
+                <w:webHidden/>
+              </w:rPr>
+              <w:fldChar w:fldCharType="separate"/>
+            </w:r>
+            <w:r>
+              <w:rPr>
+                <w:noProof/>
+                <w:webHidden/>
+              </w:rPr>
+              <w:t>34</w:t>
+            </w:r>
+            <w:r>
+              <w:rPr>
+                <w:noProof/>
+                <w:webHidden/>
+              </w:rPr>
+              <w:fldChar w:fldCharType="end"/>
+            </w:r>
+          </w:hyperlink>
+        </w:p>
+        <w:p>
+          <w:pPr>
+            <w:pStyle w:val="30"/>
+            <w:tabs>
+              <w:tab w:val="right" w:leader="dot" w:pos="8296"/>
+            </w:tabs>
+            <w:rPr>
+              <w:noProof/>
+            </w:rPr>
+          </w:pPr>
+          <w:hyperlink w:anchor="_Toc25593210" w:history="1">
+            <w:r>
+              <w:rPr>
+                <w:rStyle w:val="a7"/>
+                <w:rFonts w:hint="eastAsia"/>
+                <w:noProof/>
+              </w:rPr>
+              <w:t>生产者消费者与队列</w:t>
+            </w:r>
+            <w:r>
+              <w:rPr>
+                <w:noProof/>
+                <w:webHidden/>
+              </w:rPr>
+              <w:tab/>
+            </w:r>
+            <w:r>
+              <w:rPr>
+                <w:noProof/>
+                <w:webHidden/>
+              </w:rPr>
+              <w:fldChar w:fldCharType="begin"/>
+            </w:r>
+            <w:r>
+              <w:rPr>
+                <w:noProof/>
+                <w:webHidden/>
+              </w:rPr>
+              <w:instrText xml:space="preserve"> PAGEREF _Toc25593210 \h </w:instrText>
+            </w:r>
+            <w:r>
+              <w:rPr>
+                <w:noProof/>
+                <w:webHidden/>
+              </w:rPr>
+            </w:r>
+            <w:r>
+              <w:rPr>
+                <w:noProof/>
+                <w:webHidden/>
+              </w:rPr>
+              <w:fldChar w:fldCharType="separate"/>
+            </w:r>
+            <w:r>
+              <w:rPr>
+                <w:noProof/>
+                <w:webHidden/>
+              </w:rPr>
+              <w:t>34</w:t>
+            </w:r>
+            <w:r>
+              <w:rPr>
+                <w:noProof/>
+                <w:webHidden/>
+              </w:rPr>
+              <w:fldChar w:fldCharType="end"/>
+            </w:r>
+          </w:hyperlink>
+        </w:p>
+        <w:p>
+          <w:pPr>
+            <w:pStyle w:val="30"/>
+            <w:tabs>
+              <w:tab w:val="right" w:leader="dot" w:pos="8296"/>
+            </w:tabs>
+            <w:rPr>
+              <w:noProof/>
+            </w:rPr>
+          </w:pPr>
+          <w:hyperlink w:anchor="_Toc25593211" w:history="1">
+            <w:r>
+              <w:rPr>
+                <w:rStyle w:val="a7"/>
+                <w:rFonts w:hint="eastAsia"/>
+                <w:noProof/>
+              </w:rPr>
+              <w:t>吐司</w:t>
+            </w:r>
+            <w:r>
+              <w:rPr>
+                <w:rStyle w:val="a7"/>
+                <w:noProof/>
+              </w:rPr>
+              <w:t>BlockingQueue</w:t>
+            </w:r>
+            <w:r>
+              <w:rPr>
+                <w:noProof/>
+                <w:webHidden/>
+              </w:rPr>
+              <w:tab/>
+            </w:r>
+            <w:r>
+              <w:rPr>
+                <w:noProof/>
+                <w:webHidden/>
+              </w:rPr>
+              <w:fldChar w:fldCharType="begin"/>
+            </w:r>
+            <w:r>
+              <w:rPr>
+                <w:noProof/>
+                <w:webHidden/>
+              </w:rPr>
+              <w:instrText xml:space="preserve"> PAGEREF _Toc25593211 \h </w:instrText>
+            </w:r>
+            <w:r>
+              <w:rPr>
+                <w:noProof/>
+                <w:webHidden/>
+              </w:rPr>
+            </w:r>
+            <w:r>
+              <w:rPr>
+                <w:noProof/>
+                <w:webHidden/>
+              </w:rPr>
+              <w:fldChar w:fldCharType="separate"/>
+            </w:r>
+            <w:r>
+              <w:rPr>
+                <w:noProof/>
+                <w:webHidden/>
+              </w:rPr>
+              <w:t>35</w:t>
+            </w:r>
+            <w:r>
+              <w:rPr>
+                <w:noProof/>
+                <w:webHidden/>
+              </w:rPr>
+              <w:fldChar w:fldCharType="end"/>
+            </w:r>
+          </w:hyperlink>
+        </w:p>
+        <w:p>
+          <w:pPr>
+            <w:pStyle w:val="10"/>
+            <w:tabs>
+              <w:tab w:val="right" w:leader="dot" w:pos="8296"/>
+            </w:tabs>
+            <w:rPr>
+              <w:noProof/>
+            </w:rPr>
+          </w:pPr>
+          <w:hyperlink w:anchor="_Toc25593212" w:history="1">
+            <w:r>
+              <w:rPr>
+                <w:rStyle w:val="a7"/>
+                <w:rFonts w:hint="eastAsia"/>
+                <w:noProof/>
+              </w:rPr>
+              <w:t>终结任务</w:t>
+            </w:r>
+            <w:r>
+              <w:rPr>
+                <w:noProof/>
+                <w:webHidden/>
+              </w:rPr>
+              <w:tab/>
+            </w:r>
+            <w:r>
+              <w:rPr>
+                <w:noProof/>
+                <w:webHidden/>
+              </w:rPr>
+              <w:fldChar w:fldCharType="begin"/>
+            </w:r>
+            <w:r>
+              <w:rPr>
+                <w:noProof/>
+                <w:webHidden/>
+              </w:rPr>
+              <w:instrText xml:space="preserve"> PAGEREF _Toc25593212 \h </w:instrText>
+            </w:r>
+            <w:r>
+              <w:rPr>
+                <w:noProof/>
+                <w:webHidden/>
+              </w:rPr>
+            </w:r>
+            <w:r>
+              <w:rPr>
+                <w:noProof/>
+                <w:webHidden/>
+              </w:rPr>
+              <w:fldChar w:fldCharType="separate"/>
+            </w:r>
+            <w:r>
+              <w:rPr>
+                <w:noProof/>
+                <w:webHidden/>
+              </w:rPr>
+              <w:t>37</w:t>
+            </w:r>
+            <w:r>
+              <w:rPr>
+                <w:noProof/>
+                <w:webHidden/>
+              </w:rPr>
+              <w:fldChar w:fldCharType="end"/>
+            </w:r>
+          </w:hyperlink>
+        </w:p>
+        <w:p>
+          <w:pPr>
+            <w:pStyle w:val="20"/>
+            <w:tabs>
+              <w:tab w:val="right" w:leader="dot" w:pos="8296"/>
+            </w:tabs>
+            <w:rPr>
+              <w:noProof/>
+            </w:rPr>
+          </w:pPr>
+          <w:hyperlink w:anchor="_Toc25593213" w:history="1">
+            <w:r>
+              <w:rPr>
+                <w:rStyle w:val="a7"/>
+                <w:rFonts w:hint="eastAsia"/>
+                <w:noProof/>
+              </w:rPr>
+              <w:t>装饰性花园</w:t>
+            </w:r>
+            <w:r>
+              <w:rPr>
+                <w:noProof/>
+                <w:webHidden/>
+              </w:rPr>
+              <w:tab/>
+            </w:r>
+            <w:r>
+              <w:rPr>
+                <w:noProof/>
+                <w:webHidden/>
+              </w:rPr>
+              <w:fldChar w:fldCharType="begin"/>
+            </w:r>
+            <w:r>
+              <w:rPr>
+                <w:noProof/>
+                <w:webHidden/>
+              </w:rPr>
+              <w:instrText xml:space="preserve"> PAGEREF _Toc25593213 \h </w:instrText>
+            </w:r>
+            <w:r>
+              <w:rPr>
+                <w:noProof/>
+                <w:webHidden/>
+              </w:rPr>
+            </w:r>
+            <w:r>
+              <w:rPr>
+                <w:noProof/>
+                <w:webHidden/>
+              </w:rPr>
+              <w:fldChar w:fldCharType="separate"/>
+            </w:r>
+            <w:r>
+              <w:rPr>
+                <w:noProof/>
+                <w:webHidden/>
+              </w:rPr>
+              <w:t>37</w:t>
+            </w:r>
+            <w:r>
+              <w:rPr>
+                <w:noProof/>
+                <w:webHidden/>
+              </w:rPr>
+              <w:fldChar w:fldCharType="end"/>
+            </w:r>
+          </w:hyperlink>
+        </w:p>
+        <w:p>
+          <w:pPr>
+            <w:pStyle w:val="20"/>
+            <w:tabs>
+              <w:tab w:val="right" w:leader="dot" w:pos="8296"/>
+            </w:tabs>
+            <w:rPr>
+              <w:noProof/>
+            </w:rPr>
+          </w:pPr>
+          <w:hyperlink w:anchor="_Toc25593214" w:history="1">
+            <w:r>
+              <w:rPr>
+                <w:rStyle w:val="a7"/>
+                <w:rFonts w:hint="eastAsia"/>
+                <w:noProof/>
+              </w:rPr>
+              <w:t>在阻塞时中介</w:t>
+            </w:r>
+            <w:r>
+              <w:rPr>
+                <w:noProof/>
+                <w:webHidden/>
+              </w:rPr>
+              <w:tab/>
+            </w:r>
+            <w:r>
+              <w:rPr>
+                <w:noProof/>
+                <w:webHidden/>
+              </w:rPr>
+              <w:fldChar w:fldCharType="begin"/>
+            </w:r>
+            <w:r>
+              <w:rPr>
+                <w:noProof/>
+                <w:webHidden/>
+              </w:rPr>
+              <w:instrText xml:space="preserve"> PAGEREF _Toc25593214 \h </w:instrText>
+            </w:r>
+            <w:r>
+              <w:rPr>
+                <w:noProof/>
+                <w:webHidden/>
+              </w:rPr>
+            </w:r>
+            <w:r>
+              <w:rPr>
+                <w:noProof/>
+                <w:webHidden/>
+              </w:rPr>
+              <w:fldChar w:fldCharType="separate"/>
+            </w:r>
+            <w:r>
+              <w:rPr>
+                <w:noProof/>
+                <w:webHidden/>
+              </w:rPr>
+              <w:t>38</w:t>
+            </w:r>
+            <w:r>
+              <w:rPr>
+                <w:noProof/>
+                <w:webHidden/>
+              </w:rPr>
+              <w:fldChar w:fldCharType="end"/>
+            </w:r>
+          </w:hyperlink>
+        </w:p>
+        <w:p>
+          <w:pPr>
+            <w:pStyle w:val="30"/>
+            <w:tabs>
+              <w:tab w:val="right" w:leader="dot" w:pos="8296"/>
+            </w:tabs>
+            <w:rPr>
+              <w:noProof/>
+            </w:rPr>
+          </w:pPr>
+          <w:hyperlink w:anchor="_Toc25593215" w:history="1">
+            <w:r>
+              <w:rPr>
+                <w:rStyle w:val="a7"/>
+                <w:rFonts w:hint="eastAsia"/>
+                <w:noProof/>
+              </w:rPr>
+              <w:t>线程状态</w:t>
+            </w:r>
+            <w:r>
+              <w:rPr>
+                <w:noProof/>
+                <w:webHidden/>
+              </w:rPr>
+              <w:tab/>
+            </w:r>
+            <w:r>
+              <w:rPr>
+                <w:noProof/>
+                <w:webHidden/>
+              </w:rPr>
+              <w:fldChar w:fldCharType="begin"/>
+            </w:r>
+            <w:r>
+              <w:rPr>
+                <w:noProof/>
+                <w:webHidden/>
+              </w:rPr>
+              <w:instrText xml:space="preserve"> PAGEREF _Toc25593215 \h </w:instrText>
+            </w:r>
+            <w:r>
+              <w:rPr>
+                <w:noProof/>
+                <w:webHidden/>
+              </w:rPr>
+            </w:r>
+            <w:r>
+              <w:rPr>
+                <w:noProof/>
+                <w:webHidden/>
+              </w:rPr>
+              <w:fldChar w:fldCharType="separate"/>
+            </w:r>
+            <w:r>
+              <w:rPr>
+                <w:noProof/>
+                <w:webHidden/>
+              </w:rPr>
+              <w:t>38</w:t>
+            </w:r>
+            <w:r>
+              <w:rPr>
+                <w:noProof/>
+                <w:webHidden/>
+              </w:rPr>
+              <w:fldChar w:fldCharType="end"/>
+            </w:r>
+          </w:hyperlink>
+        </w:p>
+        <w:p>
+          <w:pPr>
+            <w:pStyle w:val="30"/>
+            <w:tabs>
+              <w:tab w:val="right" w:leader="dot" w:pos="8296"/>
+            </w:tabs>
+            <w:rPr>
+              <w:noProof/>
+            </w:rPr>
+          </w:pPr>
+          <w:hyperlink w:anchor="_Toc25593216" w:history="1">
+            <w:r>
+              <w:rPr>
+                <w:rStyle w:val="a7"/>
+                <w:rFonts w:hint="eastAsia"/>
+                <w:noProof/>
+              </w:rPr>
+              <w:t>进入阻塞状态</w:t>
+            </w:r>
+            <w:r>
+              <w:rPr>
+                <w:noProof/>
+                <w:webHidden/>
+              </w:rPr>
+              <w:tab/>
+            </w:r>
+            <w:r>
+              <w:rPr>
+                <w:noProof/>
+                <w:webHidden/>
+              </w:rPr>
+              <w:fldChar w:fldCharType="begin"/>
+            </w:r>
+            <w:r>
+              <w:rPr>
+                <w:noProof/>
+                <w:webHidden/>
+              </w:rPr>
+              <w:instrText xml:space="preserve"> PAGEREF _Toc25593216 \h </w:instrText>
+            </w:r>
+            <w:r>
+              <w:rPr>
+                <w:noProof/>
+                <w:webHidden/>
+              </w:rPr>
+            </w:r>
+            <w:r>
+              <w:rPr>
+                <w:noProof/>
+                <w:webHidden/>
+              </w:rPr>
+              <w:fldChar w:fldCharType="separate"/>
+            </w:r>
+            <w:r>
+              <w:rPr>
+                <w:noProof/>
+                <w:webHidden/>
+              </w:rPr>
+              <w:t>39</w:t>
+            </w:r>
+            <w:r>
+              <w:rPr>
+                <w:noProof/>
+                <w:webHidden/>
+              </w:rPr>
+              <w:fldChar w:fldCharType="end"/>
+            </w:r>
+          </w:hyperlink>
+        </w:p>
+        <w:p>
+          <w:pPr>
+            <w:pStyle w:val="30"/>
+            <w:tabs>
+              <w:tab w:val="right" w:leader="dot" w:pos="8296"/>
+            </w:tabs>
+            <w:rPr>
+              <w:noProof/>
+            </w:rPr>
+          </w:pPr>
+          <w:hyperlink w:anchor="_Toc25593217" w:history="1">
+            <w:r>
+              <w:rPr>
+                <w:rStyle w:val="a7"/>
+                <w:rFonts w:hint="eastAsia"/>
+                <w:noProof/>
+              </w:rPr>
+              <w:t>中断</w:t>
+            </w:r>
+            <w:r>
+              <w:rPr>
+                <w:noProof/>
+                <w:webHidden/>
+              </w:rPr>
+              <w:tab/>
+            </w:r>
+            <w:r>
+              <w:rPr>
+                <w:noProof/>
+                <w:webHidden/>
+              </w:rPr>
+              <w:fldChar w:fldCharType="begin"/>
+            </w:r>
+            <w:r>
+              <w:rPr>
+                <w:noProof/>
+                <w:webHidden/>
+              </w:rPr>
+              <w:instrText xml:space="preserve"> PAGEREF _Toc25593217 \h </w:instrText>
+            </w:r>
+            <w:r>
+              <w:rPr>
+                <w:noProof/>
+                <w:webHidden/>
+              </w:rPr>
+            </w:r>
+            <w:r>
+              <w:rPr>
+                <w:noProof/>
+                <w:webHidden/>
+              </w:rPr>
+              <w:fldChar w:fldCharType="separate"/>
+            </w:r>
+            <w:r>
+              <w:rPr>
+                <w:noProof/>
+                <w:webHidden/>
+              </w:rPr>
+              <w:t>40</w:t>
+            </w:r>
+            <w:r>
+              <w:rPr>
+                <w:noProof/>
+                <w:webHidden/>
+              </w:rPr>
+              <w:fldChar w:fldCharType="end"/>
+            </w:r>
+          </w:hyperlink>
+        </w:p>
+        <w:p>
+          <w:pPr>
+            <w:pStyle w:val="30"/>
+            <w:tabs>
+              <w:tab w:val="right" w:leader="dot" w:pos="8296"/>
+            </w:tabs>
+            <w:rPr>
+              <w:noProof/>
+            </w:rPr>
+          </w:pPr>
+          <w:hyperlink w:anchor="_Toc25593218" w:history="1">
+            <w:r>
+              <w:rPr>
+                <w:rStyle w:val="a7"/>
+                <w:rFonts w:hint="eastAsia"/>
+                <w:noProof/>
+              </w:rPr>
+              <w:t>被互斥所阻塞</w:t>
+            </w:r>
+            <w:r>
+              <w:rPr>
+                <w:noProof/>
+                <w:webHidden/>
+              </w:rPr>
+              <w:tab/>
+            </w:r>
+            <w:r>
+              <w:rPr>
+                <w:noProof/>
+                <w:webHidden/>
+              </w:rPr>
+              <w:fldChar w:fldCharType="begin"/>
+            </w:r>
+            <w:r>
+              <w:rPr>
+                <w:noProof/>
+                <w:webHidden/>
+              </w:rPr>
+              <w:instrText xml:space="preserve"> PAGEREF _Toc25593218 \h </w:instrText>
+            </w:r>
+            <w:r>
+              <w:rPr>
+                <w:noProof/>
+                <w:webHidden/>
+              </w:rPr>
+            </w:r>
+            <w:r>
+              <w:rPr>
+                <w:noProof/>
+                <w:webHidden/>
+              </w:rPr>
+              <w:fldChar w:fldCharType="separate"/>
+            </w:r>
+            <w:r>
+              <w:rPr>
+                <w:noProof/>
+                <w:webHidden/>
+              </w:rPr>
+              <w:t>42</w:t>
+            </w:r>
+            <w:r>
+              <w:rPr>
+                <w:noProof/>
+                <w:webHidden/>
+              </w:rPr>
+              <w:fldChar w:fldCharType="end"/>
+            </w:r>
+          </w:hyperlink>
+        </w:p>
+        <w:p>
+          <w:pPr>
+            <w:pStyle w:val="30"/>
+            <w:tabs>
+              <w:tab w:val="right" w:leader="dot" w:pos="8296"/>
+            </w:tabs>
+            <w:rPr>
+              <w:noProof/>
+            </w:rPr>
+          </w:pPr>
+          <w:hyperlink w:anchor="_Toc25593219" w:history="1">
+            <w:r>
+              <w:rPr>
+                <w:rStyle w:val="a7"/>
+                <w:rFonts w:hint="eastAsia"/>
+                <w:noProof/>
+              </w:rPr>
+              <w:t>检查中断</w:t>
+            </w:r>
+            <w:r>
+              <w:rPr>
+                <w:noProof/>
+                <w:webHidden/>
+              </w:rPr>
+              <w:tab/>
+            </w:r>
+            <w:r>
+              <w:rPr>
+                <w:noProof/>
+                <w:webHidden/>
+              </w:rPr>
+              <w:fldChar w:fldCharType="begin"/>
+            </w:r>
+            <w:r>
+              <w:rPr>
+                <w:noProof/>
+                <w:webHidden/>
+              </w:rPr>
+              <w:instrText xml:space="preserve"> PAGEREF _Toc25593219 \h </w:instrText>
+            </w:r>
+            <w:r>
+              <w:rPr>
+                <w:noProof/>
+                <w:webHidden/>
+              </w:rPr>
+            </w:r>
+            <w:r>
+              <w:rPr>
+                <w:noProof/>
+                <w:webHidden/>
+              </w:rPr>
+              <w:fldChar w:fldCharType="separate"/>
+            </w:r>
+            <w:r>
+              <w:rPr>
+                <w:noProof/>
+                <w:webHidden/>
+              </w:rPr>
+              <w:t>43</w:t>
+            </w:r>
+            <w:r>
+              <w:rPr>
+                <w:noProof/>
+                <w:webHidden/>
+              </w:rPr>
+              <w:fldChar w:fldCharType="end"/>
+            </w:r>
+          </w:hyperlink>
+        </w:p>
+        <w:p>
+          <w:pPr>
+            <w:pStyle w:val="10"/>
+            <w:tabs>
+              <w:tab w:val="right" w:leader="dot" w:pos="8296"/>
+            </w:tabs>
+            <w:rPr>
+              <w:noProof/>
+            </w:rPr>
+          </w:pPr>
+          <w:hyperlink w:anchor="_Toc25593220" w:history="1">
+            <w:r>
+              <w:rPr>
+                <w:rStyle w:val="a7"/>
+                <w:noProof/>
+              </w:rPr>
+              <w:t>SE5</w:t>
+            </w:r>
+            <w:r>
+              <w:rPr>
+                <w:rStyle w:val="a7"/>
+                <w:rFonts w:hint="eastAsia"/>
+                <w:noProof/>
+              </w:rPr>
+              <w:t>新特性</w:t>
+            </w:r>
+            <w:r>
+              <w:rPr>
+                <w:noProof/>
+                <w:webHidden/>
+              </w:rPr>
+              <w:tab/>
+            </w:r>
+            <w:r>
+              <w:rPr>
+                <w:noProof/>
+                <w:webHidden/>
+              </w:rPr>
+              <w:fldChar w:fldCharType="begin"/>
+            </w:r>
+            <w:r>
+              <w:rPr>
+                <w:noProof/>
+                <w:webHidden/>
+              </w:rPr>
+              <w:instrText xml:space="preserve"> PAGEREF _Toc25593220 \h </w:instrText>
+            </w:r>
+            <w:r>
+              <w:rPr>
+                <w:noProof/>
+                <w:webHidden/>
+              </w:rPr>
+            </w:r>
+            <w:r>
+              <w:rPr>
+                <w:noProof/>
+                <w:webHidden/>
+              </w:rPr>
+              <w:fldChar w:fldCharType="separate"/>
+            </w:r>
+            <w:r>
+              <w:rPr>
+                <w:noProof/>
+                <w:webHidden/>
+              </w:rPr>
+              <w:t>45</w:t>
+            </w:r>
+            <w:r>
+              <w:rPr>
+                <w:noProof/>
+                <w:webHidden/>
+              </w:rPr>
+              <w:fldChar w:fldCharType="end"/>
+            </w:r>
+          </w:hyperlink>
+        </w:p>
+        <w:p>
+          <w:pPr>
+            <w:pStyle w:val="20"/>
+            <w:tabs>
+              <w:tab w:val="right" w:leader="dot" w:pos="8296"/>
+            </w:tabs>
+            <w:rPr>
+              <w:noProof/>
+            </w:rPr>
+          </w:pPr>
+          <w:hyperlink w:anchor="_Toc25593221" w:history="1">
+            <w:r>
+              <w:rPr>
+                <w:rStyle w:val="a7"/>
+                <w:noProof/>
+              </w:rPr>
+              <w:t>CountDownLatch</w:t>
+            </w:r>
+            <w:r>
+              <w:rPr>
+                <w:noProof/>
+                <w:webHidden/>
+              </w:rPr>
+              <w:tab/>
+            </w:r>
+            <w:r>
+              <w:rPr>
+                <w:noProof/>
+                <w:webHidden/>
+              </w:rPr>
+              <w:fldChar w:fldCharType="begin"/>
+            </w:r>
+            <w:r>
+              <w:rPr>
+                <w:noProof/>
+                <w:webHidden/>
+              </w:rPr>
+              <w:instrText xml:space="preserve"> PAGEREF _Toc25593221 \h </w:instrText>
+            </w:r>
+            <w:r>
+              <w:rPr>
+                <w:noProof/>
+                <w:webHidden/>
+              </w:rPr>
+            </w:r>
+            <w:r>
+              <w:rPr>
+                <w:noProof/>
+                <w:webHidden/>
+              </w:rPr>
+              <w:fldChar w:fldCharType="separate"/>
+            </w:r>
+            <w:r>
+              <w:rPr>
+                <w:noProof/>
+                <w:webHidden/>
+              </w:rPr>
+              <w:t>45</w:t>
+            </w:r>
+            <w:r>
+              <w:rPr>
+                <w:noProof/>
+                <w:webHidden/>
+              </w:rPr>
+              <w:fldChar w:fldCharType="end"/>
+            </w:r>
+          </w:hyperlink>
+        </w:p>
+        <w:p>
+          <w:pPr>
+            <w:pStyle w:val="20"/>
+            <w:tabs>
+              <w:tab w:val="right" w:leader="dot" w:pos="8296"/>
+            </w:tabs>
+            <w:rPr>
+              <w:noProof/>
+            </w:rPr>
+          </w:pPr>
+          <w:hyperlink w:anchor="_Toc25593222" w:history="1">
+            <w:r>
+              <w:rPr>
+                <w:rStyle w:val="a7"/>
+                <w:rFonts w:hint="eastAsia"/>
+                <w:noProof/>
+              </w:rPr>
+              <w:t>类库的线程安全</w:t>
+            </w:r>
+            <w:r>
+              <w:rPr>
+                <w:noProof/>
+                <w:webHidden/>
+              </w:rPr>
+              <w:tab/>
+            </w:r>
+            <w:r>
+              <w:rPr>
+                <w:noProof/>
+                <w:webHidden/>
+              </w:rPr>
+              <w:fldChar w:fldCharType="begin"/>
+            </w:r>
+            <w:r>
+              <w:rPr>
+                <w:noProof/>
+                <w:webHidden/>
+              </w:rPr>
+              <w:instrText xml:space="preserve"> PAGEREF _Toc25593222 \h </w:instrText>
+            </w:r>
+            <w:r>
+              <w:rPr>
+                <w:noProof/>
+                <w:webHidden/>
+              </w:rPr>
+            </w:r>
+            <w:r>
+              <w:rPr>
+                <w:noProof/>
+                <w:webHidden/>
+              </w:rPr>
+              <w:fldChar w:fldCharType="separate"/>
+            </w:r>
+            <w:r>
+              <w:rPr>
+                <w:noProof/>
+                <w:webHidden/>
+              </w:rPr>
+              <w:t>45</w:t>
+            </w:r>
+            <w:r>
+              <w:rPr>
+                <w:noProof/>
+                <w:webHidden/>
+              </w:rPr>
+              <w:fldChar w:fldCharType="end"/>
+            </w:r>
+          </w:hyperlink>
+        </w:p>
+        <w:p>
+          <w:pPr>
+            <w:pStyle w:val="20"/>
+            <w:tabs>
+              <w:tab w:val="right" w:leader="dot" w:pos="8296"/>
+            </w:tabs>
+            <w:rPr>
+              <w:noProof/>
+            </w:rPr>
+          </w:pPr>
+          <w:hyperlink w:anchor="_Toc25593223" w:history="1">
+            <w:r>
+              <w:rPr>
+                <w:rStyle w:val="a7"/>
+                <w:noProof/>
+              </w:rPr>
+              <w:t>CyclicBarrier</w:t>
+            </w:r>
+            <w:r>
+              <w:rPr>
+                <w:noProof/>
+                <w:webHidden/>
+              </w:rPr>
+              <w:tab/>
+            </w:r>
+            <w:r>
+              <w:rPr>
+                <w:noProof/>
+                <w:webHidden/>
+              </w:rPr>
+              <w:fldChar w:fldCharType="begin"/>
+            </w:r>
+            <w:r>
+              <w:rPr>
+                <w:noProof/>
+                <w:webHidden/>
+              </w:rPr>
+              <w:instrText xml:space="preserve"> PAGEREF _Toc25593223 \h </w:instrText>
+            </w:r>
+            <w:r>
+              <w:rPr>
+                <w:noProof/>
+                <w:webHidden/>
+              </w:rPr>
+            </w:r>
+            <w:r>
+              <w:rPr>
+                <w:noProof/>
+                <w:webHidden/>
+              </w:rPr>
+              <w:fldChar w:fldCharType="separate"/>
+            </w:r>
+            <w:r>
+              <w:rPr>
+                <w:noProof/>
+                <w:webHidden/>
+              </w:rPr>
+              <w:t>46</w:t>
+            </w:r>
+            <w:r>
+              <w:rPr>
+                <w:noProof/>
+                <w:webHidden/>
+              </w:rPr>
+              <w:fldChar w:fldCharType="end"/>
+            </w:r>
+          </w:hyperlink>
+        </w:p>
+        <w:p>
+          <w:pPr>
+            <w:pStyle w:val="20"/>
+            <w:tabs>
+              <w:tab w:val="right" w:leader="dot" w:pos="8296"/>
+            </w:tabs>
+            <w:rPr>
+              <w:noProof/>
+            </w:rPr>
+          </w:pPr>
+          <w:hyperlink w:anchor="_Toc25593224" w:history="1">
+            <w:r>
+              <w:rPr>
+                <w:rStyle w:val="a7"/>
+                <w:noProof/>
+              </w:rPr>
+              <w:t>DelayQueue</w:t>
+            </w:r>
+            <w:r>
+              <w:rPr>
+                <w:noProof/>
+                <w:webHidden/>
+              </w:rPr>
+              <w:tab/>
+            </w:r>
+            <w:r>
+              <w:rPr>
+                <w:noProof/>
+                <w:webHidden/>
+              </w:rPr>
+              <w:fldChar w:fldCharType="begin"/>
+            </w:r>
+            <w:r>
+              <w:rPr>
+                <w:noProof/>
+                <w:webHidden/>
+              </w:rPr>
+              <w:instrText xml:space="preserve"> PAGEREF _Toc25593224 \h </w:instrText>
+            </w:r>
+            <w:r>
+              <w:rPr>
+                <w:noProof/>
+                <w:webHidden/>
+              </w:rPr>
+            </w:r>
+            <w:r>
+              <w:rPr>
+                <w:noProof/>
+                <w:webHidden/>
+              </w:rPr>
+              <w:fldChar w:fldCharType="separate"/>
+            </w:r>
+            <w:r>
+              <w:rPr>
+                <w:noProof/>
+                <w:webHidden/>
+              </w:rPr>
+              <w:t>46</w:t>
+            </w:r>
+            <w:r>
+              <w:rPr>
+                <w:noProof/>
+                <w:webHidden/>
+              </w:rPr>
+              <w:fldChar w:fldCharType="end"/>
+            </w:r>
+          </w:hyperlink>
+        </w:p>
+        <w:p>
+          <w:pPr>
+            <w:pStyle w:val="20"/>
+            <w:tabs>
+              <w:tab w:val="right" w:leader="dot" w:pos="8296"/>
+            </w:tabs>
+            <w:rPr>
+              <w:noProof/>
+            </w:rPr>
+          </w:pPr>
+          <w:hyperlink w:anchor="_Toc25593225" w:history="1">
+            <w:r>
+              <w:rPr>
+                <w:rStyle w:val="a7"/>
+                <w:noProof/>
+              </w:rPr>
+              <w:t>PriorityBlockingQueue</w:t>
+            </w:r>
+            <w:r>
+              <w:rPr>
+                <w:noProof/>
+                <w:webHidden/>
+              </w:rPr>
+              <w:tab/>
+            </w:r>
+            <w:r>
+              <w:rPr>
+                <w:noProof/>
+                <w:webHidden/>
+              </w:rPr>
+              <w:fldChar w:fldCharType="begin"/>
+            </w:r>
+            <w:r>
+              <w:rPr>
+                <w:noProof/>
+                <w:webHidden/>
+              </w:rPr>
+              <w:instrText xml:space="preserve"> PAGEREF _Toc25593225 \h </w:instrText>
+            </w:r>
+            <w:r>
+              <w:rPr>
+                <w:noProof/>
+                <w:webHidden/>
+              </w:rPr>
+            </w:r>
+            <w:r>
+              <w:rPr>
+                <w:noProof/>
+                <w:webHidden/>
+              </w:rPr>
+              <w:fldChar w:fldCharType="separate"/>
+            </w:r>
+            <w:r>
+              <w:rPr>
+                <w:noProof/>
+                <w:webHidden/>
+              </w:rPr>
+              <w:t>47</w:t>
+            </w:r>
+            <w:r>
+              <w:rPr>
+                <w:noProof/>
+                <w:webHidden/>
+              </w:rPr>
+              <w:fldChar w:fldCharType="end"/>
+            </w:r>
+          </w:hyperlink>
+        </w:p>
+        <w:p>
+          <w:pPr>
+            <w:pStyle w:val="20"/>
+            <w:tabs>
+              <w:tab w:val="right" w:leader="dot" w:pos="8296"/>
+            </w:tabs>
+            <w:rPr>
+              <w:noProof/>
+            </w:rPr>
+          </w:pPr>
+          <w:hyperlink w:anchor="_Toc25593226" w:history="1">
+            <w:r>
+              <w:rPr>
+                <w:rStyle w:val="a7"/>
+                <w:rFonts w:hint="eastAsia"/>
+                <w:noProof/>
+              </w:rPr>
+              <w:t>使用</w:t>
+            </w:r>
+            <w:r>
+              <w:rPr>
+                <w:rStyle w:val="a7"/>
+                <w:noProof/>
+              </w:rPr>
+              <w:t>ScheduledThreadPo</w:t>
+            </w:r>
+            <w:r>
+              <w:rPr>
+                <w:rStyle w:val="a7"/>
+                <w:noProof/>
+              </w:rPr>
+              <w:t>o</w:t>
+            </w:r>
+            <w:r>
+              <w:rPr>
+                <w:rStyle w:val="a7"/>
+                <w:noProof/>
+              </w:rPr>
+              <w:t>lExecutor</w:t>
+            </w:r>
+            <w:r>
+              <w:rPr>
+                <w:rStyle w:val="a7"/>
+                <w:rFonts w:hint="eastAsia"/>
+                <w:noProof/>
+              </w:rPr>
+              <w:t>的温室控制器</w:t>
+            </w:r>
+            <w:r>
+              <w:rPr>
+                <w:noProof/>
+                <w:webHidden/>
+              </w:rPr>
+              <w:tab/>
+            </w:r>
+            <w:r>
+              <w:rPr>
+                <w:noProof/>
+                <w:webHidden/>
+              </w:rPr>
+              <w:fldChar w:fldCharType="begin"/>
+            </w:r>
+            <w:r>
+              <w:rPr>
+                <w:noProof/>
+                <w:webHidden/>
+              </w:rPr>
+              <w:instrText xml:space="preserve"> PAGEREF _Toc25593226 \h </w:instrText>
+            </w:r>
+            <w:r>
+              <w:rPr>
+                <w:noProof/>
+                <w:webHidden/>
+              </w:rPr>
+            </w:r>
+            <w:r>
+              <w:rPr>
+                <w:noProof/>
+                <w:webHidden/>
+              </w:rPr>
+              <w:fldChar w:fldCharType="separate"/>
+            </w:r>
+            <w:r>
+              <w:rPr>
+                <w:noProof/>
+                <w:webHidden/>
+              </w:rPr>
+              <w:t>48</w:t>
+            </w:r>
+            <w:r>
+              <w:rPr>
+                <w:noProof/>
+                <w:webHidden/>
+              </w:rPr>
+              <w:fldChar w:fldCharType="end"/>
+            </w:r>
+          </w:hyperlink>
+        </w:p>
+        <w:p>
+          <w:pPr>
+            <w:pStyle w:val="20"/>
+            <w:tabs>
+              <w:tab w:val="right" w:leader="dot" w:pos="8296"/>
+            </w:tabs>
+            <w:rPr>
+              <w:noProof/>
+            </w:rPr>
+          </w:pPr>
+          <w:hyperlink w:anchor="_Toc25593227" w:history="1">
+            <w:r>
+              <w:rPr>
+                <w:rStyle w:val="a7"/>
+                <w:rFonts w:hint="eastAsia"/>
+                <w:noProof/>
+              </w:rPr>
+              <w:t>总结</w:t>
+            </w:r>
+            <w:r>
+              <w:rPr>
+                <w:noProof/>
+                <w:webHidden/>
+              </w:rPr>
+              <w:tab/>
+            </w:r>
+            <w:r>
+              <w:rPr>
+                <w:noProof/>
+                <w:webHidden/>
+              </w:rPr>
+              <w:fldChar w:fldCharType="begin"/>
+            </w:r>
+            <w:r>
+              <w:rPr>
+                <w:noProof/>
+                <w:webHidden/>
+              </w:rPr>
+              <w:instrText xml:space="preserve"> PAGEREF _Toc25593227 \h </w:instrText>
+            </w:r>
+            <w:r>
+              <w:rPr>
+                <w:noProof/>
+                <w:webHidden/>
+              </w:rPr>
+            </w:r>
+            <w:r>
+              <w:rPr>
+                <w:noProof/>
+                <w:webHidden/>
+              </w:rPr>
+              <w:fldChar w:fldCharType="separate"/>
+            </w:r>
+            <w:r>
+              <w:rPr>
+                <w:noProof/>
+                <w:webHidden/>
+              </w:rPr>
+              <w:t>48</w:t>
+            </w:r>
+            <w:r>
+              <w:rPr>
+                <w:noProof/>
+                <w:webHidden/>
+              </w:rPr>
+              <w:fldChar w:fldCharType="end"/>
+            </w:r>
+          </w:hyperlink>
+        </w:p>
+        <w:p>
+          <w:pPr>
+            <w:pStyle w:val="10"/>
+            <w:tabs>
+              <w:tab w:val="right" w:leader="dot" w:pos="8296"/>
+            </w:tabs>
+            <w:rPr>
+              <w:noProof/>
+            </w:rPr>
+          </w:pPr>
+          <w:hyperlink w:anchor="_Toc25593228" w:history="1">
+            <w:r>
+              <w:rPr>
+                <w:rStyle w:val="a7"/>
+                <w:rFonts w:hint="eastAsia"/>
+                <w:noProof/>
+              </w:rPr>
+              <w:t>性能优化</w:t>
+            </w:r>
+            <w:r>
+              <w:rPr>
+                <w:noProof/>
+                <w:webHidden/>
+              </w:rPr>
+              <w:tab/>
+            </w:r>
+            <w:r>
+              <w:rPr>
+                <w:noProof/>
+                <w:webHidden/>
+              </w:rPr>
+              <w:fldChar w:fldCharType="begin"/>
+            </w:r>
+            <w:r>
+              <w:rPr>
+                <w:noProof/>
+                <w:webHidden/>
+              </w:rPr>
+              <w:instrText xml:space="preserve"> PAGEREF _Toc25593228 \h </w:instrText>
+            </w:r>
+            <w:r>
+              <w:rPr>
+                <w:noProof/>
+                <w:webHidden/>
+              </w:rPr>
+            </w:r>
+            <w:r>
+              <w:rPr>
+                <w:noProof/>
+                <w:webHidden/>
+              </w:rPr>
+              <w:fldChar w:fldCharType="separate"/>
+            </w:r>
+            <w:r>
+              <w:rPr>
+                <w:noProof/>
+                <w:webHidden/>
+              </w:rPr>
+              <w:t>49</w:t>
+            </w:r>
+            <w:r>
+              <w:rPr>
+                <w:noProof/>
+                <w:webHidden/>
+              </w:rPr>
+              <w:fldChar w:fldCharType="end"/>
+            </w:r>
+          </w:hyperlink>
+        </w:p>
+        <w:p>
+          <w:pPr>
+            <w:pStyle w:val="20"/>
+            <w:tabs>
+              <w:tab w:val="right" w:leader="dot" w:pos="8296"/>
+            </w:tabs>
+            <w:rPr>
+              <w:noProof/>
+            </w:rPr>
+          </w:pPr>
+          <w:hyperlink w:anchor="_Toc25593229" w:history="1">
+            <w:r>
+              <w:rPr>
+                <w:rStyle w:val="a7"/>
+                <w:rFonts w:hint="eastAsia"/>
+                <w:noProof/>
+              </w:rPr>
+              <w:t>比较各类互斥技术</w:t>
+            </w:r>
+            <w:r>
+              <w:rPr>
+                <w:noProof/>
+                <w:webHidden/>
+              </w:rPr>
+              <w:tab/>
+            </w:r>
+            <w:r>
+              <w:rPr>
+                <w:noProof/>
+                <w:webHidden/>
+              </w:rPr>
+              <w:fldChar w:fldCharType="begin"/>
+            </w:r>
+            <w:r>
+              <w:rPr>
+                <w:noProof/>
+                <w:webHidden/>
+              </w:rPr>
+              <w:instrText xml:space="preserve"> PAGEREF _Toc25593229 \h </w:instrText>
+            </w:r>
+            <w:r>
+              <w:rPr>
+                <w:noProof/>
+                <w:webHidden/>
+              </w:rPr>
+            </w:r>
+            <w:r>
+              <w:rPr>
+                <w:noProof/>
+                <w:webHidden/>
+              </w:rPr>
+              <w:fldChar w:fldCharType="separate"/>
+            </w:r>
+            <w:r>
+              <w:rPr>
+                <w:noProof/>
+                <w:webHidden/>
+              </w:rPr>
+              <w:t>49</w:t>
+            </w:r>
+            <w:r>
+              <w:rPr>
+                <w:noProof/>
+                <w:webHidden/>
+              </w:rPr>
+              <w:fldChar w:fldCharType="end"/>
+            </w:r>
+          </w:hyperlink>
+        </w:p>
+        <w:p>
+          <w:pPr>
+            <w:pStyle w:val="20"/>
+            <w:tabs>
+              <w:tab w:val="right" w:leader="dot" w:pos="8296"/>
+            </w:tabs>
+            <w:rPr>
+              <w:noProof/>
+            </w:rPr>
+          </w:pPr>
+          <w:hyperlink w:anchor="_Toc25593230" w:history="1">
+            <w:r>
+              <w:rPr>
+                <w:rStyle w:val="a7"/>
+                <w:rFonts w:hint="eastAsia"/>
+                <w:noProof/>
+              </w:rPr>
+              <w:t>免锁容器</w:t>
+            </w:r>
+            <w:r>
+              <w:rPr>
+                <w:noProof/>
+                <w:webHidden/>
+              </w:rPr>
+              <w:tab/>
+            </w:r>
+            <w:r>
+              <w:rPr>
+                <w:noProof/>
+                <w:webHidden/>
+              </w:rPr>
+              <w:fldChar w:fldCharType="begin"/>
+            </w:r>
+            <w:r>
+              <w:rPr>
+                <w:noProof/>
+                <w:webHidden/>
+              </w:rPr>
+              <w:instrText xml:space="preserve"> PAGEREF _Toc25593230 \h </w:instrText>
+            </w:r>
+            <w:r>
+              <w:rPr>
+                <w:noProof/>
+                <w:webHidden/>
+              </w:rPr>
+            </w:r>
+            <w:r>
+              <w:rPr>
+                <w:noProof/>
+                <w:webHidden/>
+              </w:rPr>
+              <w:fldChar w:fldCharType="separate"/>
+            </w:r>
+            <w:r>
+              <w:rPr>
+                <w:noProof/>
+                <w:webHidden/>
+              </w:rPr>
+              <w:t>50</w:t>
+            </w:r>
+            <w:r>
+              <w:rPr>
+                <w:noProof/>
+                <w:webHidden/>
+              </w:rPr>
+              <w:fldChar w:fldCharType="end"/>
+            </w:r>
+          </w:hyperlink>
+        </w:p>
+        <w:p>
+          <w:pPr>
+            <w:pStyle w:val="20"/>
+            <w:tabs>
+              <w:tab w:val="right" w:leader="dot" w:pos="8296"/>
+            </w:tabs>
+            <w:rPr>
+              <w:noProof/>
+            </w:rPr>
+          </w:pPr>
+          <w:hyperlink w:anchor="_Toc25593231" w:history="1">
+            <w:r>
+              <w:rPr>
+                <w:rStyle w:val="a7"/>
+                <w:rFonts w:hint="eastAsia"/>
+                <w:noProof/>
+              </w:rPr>
+              <w:t>乐观锁</w:t>
+            </w:r>
+            <w:r>
+              <w:rPr>
+                <w:noProof/>
+                <w:webHidden/>
+              </w:rPr>
+              <w:tab/>
+            </w:r>
+            <w:r>
+              <w:rPr>
+                <w:noProof/>
+                <w:webHidden/>
+              </w:rPr>
+              <w:fldChar w:fldCharType="begin"/>
+            </w:r>
+            <w:r>
+              <w:rPr>
+                <w:noProof/>
+                <w:webHidden/>
+              </w:rPr>
+              <w:instrText xml:space="preserve"> PAGEREF _Toc25593231 \h </w:instrText>
+            </w:r>
+            <w:r>
+              <w:rPr>
+                <w:noProof/>
+                <w:webHidden/>
+              </w:rPr>
+            </w:r>
+            <w:r>
+              <w:rPr>
+                <w:noProof/>
+                <w:webHidden/>
+              </w:rPr>
+              <w:fldChar w:fldCharType="separate"/>
+            </w:r>
+            <w:r>
+              <w:rPr>
+                <w:noProof/>
+                <w:webHidden/>
+              </w:rPr>
+              <w:t>51</w:t>
+            </w:r>
+            <w:r>
+              <w:rPr>
+                <w:noProof/>
+                <w:webHidden/>
+              </w:rPr>
+              <w:fldChar w:fldCharType="end"/>
+            </w:r>
+          </w:hyperlink>
+        </w:p>
+        <w:p>
+          <w:pPr>
+            <w:pStyle w:val="20"/>
+            <w:tabs>
+              <w:tab w:val="right" w:leader="dot" w:pos="8296"/>
+            </w:tabs>
+            <w:rPr>
+              <w:noProof/>
+            </w:rPr>
+          </w:pPr>
+          <w:hyperlink w:anchor="_Toc25593232" w:history="1">
+            <w:r>
+              <w:rPr>
+                <w:rStyle w:val="a7"/>
+                <w:rFonts w:hint="eastAsia"/>
+                <w:noProof/>
+              </w:rPr>
+              <w:t>比较各种</w:t>
+            </w:r>
+            <w:r>
+              <w:rPr>
+                <w:rStyle w:val="a7"/>
+                <w:noProof/>
+              </w:rPr>
+              <w:t>Map</w:t>
+            </w:r>
+            <w:r>
+              <w:rPr>
+                <w:rStyle w:val="a7"/>
+                <w:rFonts w:hint="eastAsia"/>
+                <w:noProof/>
+              </w:rPr>
+              <w:t>实现</w:t>
+            </w:r>
+            <w:r>
+              <w:rPr>
+                <w:noProof/>
+                <w:webHidden/>
+              </w:rPr>
+              <w:tab/>
+            </w:r>
+            <w:r>
+              <w:rPr>
+                <w:noProof/>
+                <w:webHidden/>
+              </w:rPr>
+              <w:fldChar w:fldCharType="begin"/>
+            </w:r>
+            <w:r>
+              <w:rPr>
+                <w:noProof/>
+                <w:webHidden/>
+              </w:rPr>
+              <w:instrText xml:space="preserve"> PAGEREF _Toc25593232 \h </w:instrText>
+            </w:r>
+            <w:r>
+              <w:rPr>
+                <w:noProof/>
+                <w:webHidden/>
+              </w:rPr>
+            </w:r>
+            <w:r>
+              <w:rPr>
+                <w:noProof/>
+                <w:webHidden/>
+              </w:rPr>
+              <w:fldChar w:fldCharType="separate"/>
+            </w:r>
+            <w:r>
+              <w:rPr>
+                <w:noProof/>
+                <w:webHidden/>
+              </w:rPr>
+              <w:t>52</w:t>
+            </w:r>
+            <w:r>
+              <w:rPr>
+                <w:noProof/>
+                <w:webHidden/>
+              </w:rPr>
+              <w:fldChar w:fldCharType="end"/>
+            </w:r>
+          </w:hyperlink>
+        </w:p>
+        <w:p>
+          <w:pPr>
+            <w:pStyle w:val="20"/>
+            <w:tabs>
+              <w:tab w:val="right" w:leader="dot" w:pos="8296"/>
+            </w:tabs>
+            <w:rPr>
+              <w:noProof/>
+            </w:rPr>
+          </w:pPr>
+          <w:hyperlink w:anchor="_Toc25593233" w:history="1">
+            <w:r>
+              <w:rPr>
+                <w:rStyle w:val="a7"/>
+                <w:rFonts w:hint="eastAsia"/>
+                <w:noProof/>
+              </w:rPr>
+              <w:t>乐观加锁</w:t>
+            </w:r>
+            <w:r>
+              <w:rPr>
+                <w:noProof/>
+                <w:webHidden/>
+              </w:rPr>
+              <w:tab/>
+            </w:r>
+            <w:r>
+              <w:rPr>
+                <w:noProof/>
+                <w:webHidden/>
+              </w:rPr>
+              <w:fldChar w:fldCharType="begin"/>
+            </w:r>
+            <w:r>
+              <w:rPr>
+                <w:noProof/>
+                <w:webHidden/>
+              </w:rPr>
+              <w:instrText xml:space="preserve"> PAGEREF _Toc25593233 \h </w:instrText>
+            </w:r>
+            <w:r>
+              <w:rPr>
+                <w:noProof/>
+                <w:webHidden/>
+              </w:rPr>
+            </w:r>
+            <w:r>
+              <w:rPr>
+                <w:noProof/>
+                <w:webHidden/>
+              </w:rPr>
+              <w:fldChar w:fldCharType="separate"/>
+            </w:r>
+            <w:r>
+              <w:rPr>
+                <w:noProof/>
+                <w:webHidden/>
+              </w:rPr>
+              <w:t>53</w:t>
+            </w:r>
+            <w:r>
+              <w:rPr>
+                <w:noProof/>
+                <w:webHidden/>
+              </w:rPr>
+              <w:fldChar w:fldCharType="end"/>
+            </w:r>
+          </w:hyperlink>
+        </w:p>
+        <w:p>
+          <w:pPr>
+            <w:pStyle w:val="20"/>
+            <w:tabs>
+              <w:tab w:val="right" w:leader="dot" w:pos="8296"/>
+            </w:tabs>
+            <w:rPr>
+              <w:noProof/>
+            </w:rPr>
+          </w:pPr>
+          <w:hyperlink w:anchor="_Toc25593234" w:history="1">
+            <w:r>
+              <w:rPr>
+                <w:rStyle w:val="a7"/>
+                <w:noProof/>
+              </w:rPr>
+              <w:t>ReadWriteLock</w:t>
+            </w:r>
+            <w:r>
+              <w:rPr>
+                <w:noProof/>
+                <w:webHidden/>
+              </w:rPr>
+              <w:tab/>
+            </w:r>
+            <w:r>
+              <w:rPr>
+                <w:noProof/>
+                <w:webHidden/>
+              </w:rPr>
+              <w:fldChar w:fldCharType="begin"/>
+            </w:r>
+            <w:r>
+              <w:rPr>
+                <w:noProof/>
+                <w:webHidden/>
+              </w:rPr>
+              <w:instrText xml:space="preserve"> PAGEREF _Toc25593234 \h </w:instrText>
+            </w:r>
+            <w:r>
+              <w:rPr>
+                <w:noProof/>
+                <w:webHidden/>
+              </w:rPr>
+            </w:r>
+            <w:r>
+              <w:rPr>
+                <w:noProof/>
+                <w:webHidden/>
+              </w:rPr>
+              <w:fldChar w:fldCharType="separate"/>
+            </w:r>
+            <w:r>
+              <w:rPr>
+                <w:noProof/>
+                <w:webHidden/>
+              </w:rPr>
+              <w:t>54</w:t>
+            </w:r>
+            <w:r>
+              <w:rPr>
+                <w:noProof/>
+                <w:webHidden/>
+              </w:rPr>
+              <w:fldChar w:fldCharType="end"/>
+            </w:r>
+          </w:hyperlink>
+        </w:p>
+        <w:p>
+          <w:pPr>
+            <w:pStyle w:val="20"/>
+            <w:tabs>
+              <w:tab w:val="right" w:leader="dot" w:pos="8296"/>
+            </w:tabs>
+            <w:rPr>
+              <w:noProof/>
+            </w:rPr>
+          </w:pPr>
+          <w:hyperlink w:anchor="_Toc25593235" w:history="1">
+            <w:r>
+              <w:rPr>
+                <w:rStyle w:val="a7"/>
+                <w:rFonts w:hint="eastAsia"/>
+                <w:noProof/>
+              </w:rPr>
+              <w:t>活动对象</w:t>
+            </w:r>
+            <w:r>
+              <w:rPr>
+                <w:noProof/>
+                <w:webHidden/>
+              </w:rPr>
+              <w:tab/>
+            </w:r>
+            <w:r>
+              <w:rPr>
+                <w:noProof/>
+                <w:webHidden/>
+              </w:rPr>
+              <w:fldChar w:fldCharType="begin"/>
+            </w:r>
+            <w:r>
+              <w:rPr>
+                <w:noProof/>
+                <w:webHidden/>
+              </w:rPr>
+              <w:instrText xml:space="preserve"> PAGEREF _Toc25593235 \h </w:instrText>
+            </w:r>
+            <w:r>
+              <w:rPr>
+                <w:noProof/>
+                <w:webHidden/>
+              </w:rPr>
+            </w:r>
+            <w:r>
+              <w:rPr>
+                <w:noProof/>
+                <w:webHidden/>
+              </w:rPr>
+              <w:fldChar w:fldCharType="separate"/>
+            </w:r>
+            <w:r>
+              <w:rPr>
+                <w:noProof/>
+                <w:webHidden/>
+              </w:rPr>
+              <w:t>55</w:t>
+            </w:r>
+            <w:r>
+              <w:rPr>
+                <w:noProof/>
+                <w:webHidden/>
+              </w:rPr>
+              <w:fldChar w:fldCharType="end"/>
+            </w:r>
+          </w:hyperlink>
+        </w:p>
+        <w:p>
+          <w:pPr>
+            <w:pStyle w:val="10"/>
+            <w:tabs>
+              <w:tab w:val="right" w:leader="dot" w:pos="8296"/>
+            </w:tabs>
+            <w:rPr>
+              <w:noProof/>
+            </w:rPr>
+          </w:pPr>
+          <w:hyperlink w:anchor="_Toc25593236" w:history="1">
+            <w:r>
+              <w:rPr>
+                <w:rStyle w:val="a7"/>
+                <w:rFonts w:hint="eastAsia"/>
+                <w:noProof/>
+              </w:rPr>
+              <w:t>总结</w:t>
+            </w:r>
+            <w:r>
+              <w:rPr>
+                <w:noProof/>
+                <w:webHidden/>
+              </w:rPr>
+              <w:tab/>
+            </w:r>
+            <w:r>
+              <w:rPr>
+                <w:noProof/>
+                <w:webHidden/>
+              </w:rPr>
+              <w:fldChar w:fldCharType="begin"/>
+            </w:r>
+            <w:r>
+              <w:rPr>
+                <w:noProof/>
+                <w:webHidden/>
+              </w:rPr>
+              <w:instrText xml:space="preserve"> PAGEREF _Toc25593236 \h </w:instrText>
+            </w:r>
+            <w:r>
+              <w:rPr>
+                <w:noProof/>
+                <w:webHidden/>
+              </w:rPr>
+            </w:r>
+            <w:r>
+              <w:rPr>
+                <w:noProof/>
+                <w:webHidden/>
+              </w:rPr>
+              <w:fldChar w:fldCharType="separate"/>
+            </w:r>
+            <w:r>
+              <w:rPr>
+                <w:noProof/>
+                <w:webHidden/>
+              </w:rPr>
+              <w:t>58</w:t>
+            </w:r>
+            <w:r>
+              <w:rPr>
+                <w:noProof/>
+                <w:webHidden/>
+              </w:rPr>
+              <w:fldChar w:fldCharType="end"/>
+            </w:r>
+          </w:hyperlink>
+        </w:p>
+        <w:p>
+          <w:r>
+            <w:rPr>
+              <w:b/>
+              <w:bCs/>
+              <w:lang w:val="zh-CN"/>
+            </w:rPr>
+            <w:fldChar w:fldCharType="end"/>
+          </w:r>
+        </w:p>
+      </w:sdtContent>
+    </w:sdt>
+    <w:p>
+      <w:pPr>
+        <w:widowControl/>
+        <w:jc w:val="left"/>
+        <w:rPr>
+          <w:rFonts w:ascii="微软雅黑" w:eastAsia="微软雅黑" w:hAnsi="微软雅黑"/>
+        </w:rPr>
+      </w:pPr>
+    </w:p>
+    <w:p>
+      <w:pPr>
         <w:pStyle w:val="1"/>
         <w:rPr>
           <w:rFonts w:ascii="微软雅黑" w:eastAsia="微软雅黑" w:hAnsi="微软雅黑"/>
         </w:rPr>
       </w:pPr>
+      <w:bookmarkStart w:id="0" w:name="_Toc25593192"/>
       <w:r>
         <w:rPr>
           <w:rFonts w:ascii="微软雅黑" w:eastAsia="微软雅黑" w:hAnsi="微软雅黑" w:hint="eastAsia"/>
         </w:rPr>
         <w:t>认识多线程</w:t>
       </w:r>
+      <w:bookmarkEnd w:id="0"/>
     </w:p>
     <w:p/>
     <w:p>
@@ -147,6 +3454,7 @@
         <w:ind w:leftChars="300" w:left="630"/>
       </w:pPr>
       <w:r>
+        <w:lastRenderedPageBreak/>
         <w:t>J</w:t>
       </w:r>
       <w:r>
@@ -171,14 +3479,7 @@
         <w:rPr>
           <w:rFonts w:hint="eastAsia"/>
         </w:rPr>
-        <w:t>在每个任务中插入让步语句。协作系统的优势是双重的：上下文切换的</w:t>
-      </w:r>
-      <w:r>
-        <w:rPr>
-          <w:rFonts w:hint="eastAsia"/>
-        </w:rPr>
-        <w:lastRenderedPageBreak/>
-        <w:t>开销比抢占式要低廉的多，可以同时执行的线程数量理论上没有限制。当你处理大量的仿真元素时，这是一种理想的解决方案。但是注意，某些协作式系统</w:t>
+        <w:t>在每个任务中插入让步语句。协作系统的优势是双重的：上下文切换的开销比抢占式要低廉的多，可以同时执行的线程数量理论上没有限制。当你处理大量的仿真元素时，这是一种理想的解决方案。但是注意，某些协作式系统</w:t>
       </w:r>
       <w:r>
         <w:rPr>
@@ -215,6 +3516,7 @@
           <w:u w:val="single"/>
         </w:rPr>
       </w:pPr>
+      <w:bookmarkStart w:id="1" w:name="_Toc25593193"/>
       <w:r>
         <w:rPr>
           <w:rFonts w:hint="eastAsia"/>
@@ -223,6 +3525,7 @@
         <w:lastRenderedPageBreak/>
         <w:t>线程的基本机制</w:t>
       </w:r>
+      <w:bookmarkEnd w:id="1"/>
     </w:p>
     <w:p>
       <w:pPr>
@@ -9935,6 +13238,7 @@
       <w:pPr>
         <w:pStyle w:val="1"/>
       </w:pPr>
+      <w:bookmarkStart w:id="2" w:name="_Toc25593194"/>
       <w:r>
         <w:rPr>
           <w:rFonts w:hint="eastAsia"/>
@@ -9945,6 +13249,7 @@
       <w:r>
         <w:t>资源</w:t>
       </w:r>
+      <w:bookmarkEnd w:id="2"/>
     </w:p>
     <w:p>
       <w:pPr>
@@ -10057,8 +13362,6 @@
         </w:rPr>
         <w:t>，sync/simple/EvenGenerator.java</w:t>
       </w:r>
-      <w:bookmarkStart w:id="0" w:name="_GoBack"/>
-      <w:bookmarkEnd w:id="0"/>
     </w:p>
     <w:p>
       <w:pPr>
@@ -10509,6 +13812,7 @@
       <w:pPr>
         <w:pStyle w:val="2"/>
       </w:pPr>
+      <w:bookmarkStart w:id="3" w:name="_Toc25593195"/>
       <w:r>
         <w:rPr>
           <w:rFonts w:hint="eastAsia"/>
@@ -10518,6 +13822,7 @@
       <w:r>
         <w:t>共享资源竞争</w:t>
       </w:r>
+      <w:bookmarkEnd w:id="3"/>
     </w:p>
     <w:p>
       <w:pPr>
@@ -11359,6 +14664,7 @@
       <w:pPr>
         <w:pStyle w:val="3"/>
       </w:pPr>
+      <w:bookmarkStart w:id="4" w:name="_Toc25593196"/>
       <w:r>
         <w:rPr>
           <w:rFonts w:hint="eastAsia"/>
@@ -11377,6 +14683,7 @@
       <w:r>
         <w:t>ock对象</w:t>
       </w:r>
+      <w:bookmarkEnd w:id="4"/>
     </w:p>
     <w:p>
       <w:pPr>
@@ -12240,6 +15547,7 @@
       <w:pPr>
         <w:pStyle w:val="3"/>
       </w:pPr>
+      <w:bookmarkStart w:id="5" w:name="_Toc25593197"/>
       <w:r>
         <w:rPr>
           <w:rFonts w:hint="eastAsia"/>
@@ -12249,6 +15557,7 @@
       <w:r>
         <w:t>性和易变性</w:t>
       </w:r>
+      <w:bookmarkEnd w:id="5"/>
     </w:p>
     <w:p>
       <w:pPr>
@@ -12657,6 +15966,7 @@
       <w:pPr>
         <w:pStyle w:val="3"/>
       </w:pPr>
+      <w:bookmarkStart w:id="6" w:name="_Toc25593198"/>
       <w:r>
         <w:rPr>
           <w:rFonts w:hint="eastAsia"/>
@@ -12666,6 +15976,7 @@
       <w:r>
         <w:t>是原子性操作</w:t>
       </w:r>
+      <w:bookmarkEnd w:id="6"/>
     </w:p>
     <w:p>
       <w:pPr>
@@ -12979,6 +16290,7 @@
       <w:pPr>
         <w:pStyle w:val="3"/>
       </w:pPr>
+      <w:bookmarkStart w:id="7" w:name="_Toc25593199"/>
       <w:r>
         <w:rPr>
           <w:rFonts w:hint="eastAsia"/>
@@ -12988,6 +16300,7 @@
       <w:r>
         <w:t>类</w:t>
       </w:r>
+      <w:bookmarkEnd w:id="7"/>
     </w:p>
     <w:p>
       <w:pPr>
@@ -13341,12 +16654,14 @@
       <w:pPr>
         <w:pStyle w:val="3"/>
       </w:pPr>
+      <w:bookmarkStart w:id="8" w:name="_Toc25593200"/>
       <w:r>
         <w:rPr>
           <w:rFonts w:hint="eastAsia"/>
         </w:rPr>
         <w:t>临界区</w:t>
       </w:r>
+      <w:bookmarkEnd w:id="8"/>
     </w:p>
     <w:p>
       <w:pPr>
@@ -14239,6 +17554,7 @@
           <w:noProof/>
         </w:rPr>
       </w:pPr>
+      <w:bookmarkStart w:id="9" w:name="_Toc25593201"/>
       <w:r>
         <w:rPr>
           <w:rFonts w:hint="eastAsia"/>
@@ -14252,6 +17568,7 @@
         </w:rPr>
         <w:t>其他对象上同步</w:t>
       </w:r>
+      <w:bookmarkEnd w:id="9"/>
     </w:p>
     <w:p>
       <w:r>
@@ -14679,6 +17996,7 @@
       <w:pPr>
         <w:pStyle w:val="2"/>
       </w:pPr>
+      <w:bookmarkStart w:id="10" w:name="_Toc25593202"/>
       <w:r>
         <w:rPr>
           <w:rFonts w:hint="eastAsia"/>
@@ -14688,6 +18006,7 @@
       <w:r>
         <w:t>本地存储</w:t>
       </w:r>
+      <w:bookmarkEnd w:id="10"/>
     </w:p>
     <w:p>
       <w:pPr>
@@ -14700,7 +18019,16 @@
         <w:t>防止</w:t>
       </w:r>
       <w:r>
-        <w:t>任务在共享资源上产生冲突的第二中方式是根除对变量内存的共享。线程</w:t>
+        <w:t>任务在共享资源上产生冲突的第二</w:t>
+      </w:r>
+      <w:r>
+        <w:rPr>
+          <w:rFonts w:hint="eastAsia"/>
+        </w:rPr>
+        <w:t>种</w:t>
+      </w:r>
+      <w:r>
+        <w:t>方式是根除对变量内存的共享。线程</w:t>
       </w:r>
       <w:r>
         <w:rPr>
@@ -15141,6 +18469,7 @@
       <w:pPr>
         <w:pStyle w:val="1"/>
       </w:pPr>
+      <w:bookmarkStart w:id="11" w:name="_Toc25593203"/>
       <w:r>
         <w:rPr>
           <w:rFonts w:hint="eastAsia"/>
@@ -15148,6 +18477,7 @@
         <w:lastRenderedPageBreak/>
         <w:t>死锁</w:t>
       </w:r>
+      <w:bookmarkEnd w:id="11"/>
     </w:p>
     <w:p>
       <w:pPr>
@@ -15237,7 +18567,19 @@
         <w:t>这时</w:t>
       </w:r>
       <w:r>
-        <w:t>，死锁可能发生，而事先却没有任何征兆，所以缺陷会潜伏在你的程序里，知道被人意外的发现了。因此</w:t>
+        <w:t>，死锁</w:t>
+      </w:r>
+      <w:r>
+        <w:t>可能发生，而事先却没有任何征兆，所以缺陷会潜伏在你的程序里，</w:t>
+      </w:r>
+      <w:r>
+        <w:rPr>
+          <w:rFonts w:hint="eastAsia"/>
+        </w:rPr>
+        <w:t>直到</w:t>
+      </w:r>
+      <w:r>
+        <w:t>被人意外的发现了。因此</w:t>
       </w:r>
       <w:r>
         <w:rPr>
@@ -16917,6 +20259,7 @@
       <w:pPr>
         <w:pStyle w:val="1"/>
       </w:pPr>
+      <w:bookmarkStart w:id="12" w:name="_Toc25593204"/>
       <w:r>
         <w:rPr>
           <w:rFonts w:hint="eastAsia"/>
@@ -16927,6 +20270,7 @@
       <w:r>
         <w:t>之间的协作</w:t>
       </w:r>
+      <w:bookmarkEnd w:id="12"/>
     </w:p>
     <w:p>
       <w:pPr>
@@ -16966,7 +20310,13 @@
         <w:t>的</w:t>
       </w:r>
       <w:r>
-        <w:t>不如某项共享资源，你可以使用互斥来保证任何时刻只有一个任务可以</w:t>
+        <w:rPr>
+          <w:rFonts w:hint="eastAsia"/>
+        </w:rPr>
+        <w:t>步入</w:t>
+      </w:r>
+      <w:r>
+        <w:t>某项共享资源，你可以使用互斥来保证任何时刻只有一个任务可以</w:t>
       </w:r>
       <w:r>
         <w:rPr>
@@ -17082,6 +20432,7 @@
       <w:pPr>
         <w:pStyle w:val="2"/>
       </w:pPr>
+      <w:bookmarkStart w:id="13" w:name="_Toc25593205"/>
       <w:r>
         <w:t>wait()</w:t>
       </w:r>
@@ -17091,6 +20442,7 @@
         </w:rPr>
         <w:t>与notifyAll()</w:t>
       </w:r>
+      <w:bookmarkEnd w:id="13"/>
     </w:p>
     <w:p>
       <w:pPr>
@@ -17307,7 +20659,13 @@
         <w:t>synchronized操作</w:t>
       </w:r>
       <w:r>
-        <w:t>再条件合适</w:t>
+        <w:rPr>
+          <w:rFonts w:hint="eastAsia"/>
+        </w:rPr>
+        <w:t>在</w:t>
+      </w:r>
+      <w:r>
+        <w:t>条件合适</w:t>
       </w:r>
       <w:r>
         <w:rPr>
@@ -18699,6 +22057,7 @@
       <w:pPr>
         <w:pStyle w:val="3"/>
       </w:pPr>
+      <w:bookmarkStart w:id="14" w:name="_Toc25593206"/>
       <w:r>
         <w:rPr>
           <w:rFonts w:hint="eastAsia"/>
@@ -18714,6 +22073,7 @@
         </w:rPr>
         <w:t>信号</w:t>
       </w:r>
+      <w:bookmarkEnd w:id="14"/>
     </w:p>
     <w:p>
       <w:pPr>
@@ -19917,6 +23277,7 @@
       <w:pPr>
         <w:pStyle w:val="2"/>
       </w:pPr>
+      <w:bookmarkStart w:id="15" w:name="_Toc25593207"/>
       <w:r>
         <w:rPr>
           <w:rFonts w:hint="eastAsia"/>
@@ -19924,6 +23285,7 @@
         <w:lastRenderedPageBreak/>
         <w:t>notify()与notifyAll()</w:t>
       </w:r>
+      <w:bookmarkEnd w:id="15"/>
     </w:p>
     <w:p>
       <w:pPr>
@@ -24478,6 +27840,7 @@
       <w:pPr>
         <w:pStyle w:val="3"/>
       </w:pPr>
+      <w:bookmarkStart w:id="16" w:name="_Toc25593208"/>
       <w:r>
         <w:rPr>
           <w:rFonts w:hint="eastAsia"/>
@@ -24487,6 +27850,7 @@
       <w:r>
         <w:t>与消费者</w:t>
       </w:r>
+      <w:bookmarkEnd w:id="16"/>
     </w:p>
     <w:p>
       <w:pPr>
@@ -25810,6 +29174,7 @@
       <w:pPr>
         <w:pStyle w:val="3"/>
       </w:pPr>
+      <w:bookmarkStart w:id="17" w:name="_Toc25593209"/>
       <w:r>
         <w:rPr>
           <w:rFonts w:hint="eastAsia"/>
@@ -25834,6 +29199,7 @@
         </w:rPr>
         <w:t>Condition对象</w:t>
       </w:r>
+      <w:bookmarkEnd w:id="17"/>
     </w:p>
     <w:p>
       <w:pPr>
@@ -26067,6 +29433,7 @@
       <w:pPr>
         <w:pStyle w:val="3"/>
       </w:pPr>
+      <w:bookmarkStart w:id="18" w:name="_Toc25593210"/>
       <w:r>
         <w:rPr>
           <w:rFonts w:hint="eastAsia"/>
@@ -26076,6 +29443,7 @@
       <w:r>
         <w:t>消费者与队列</w:t>
       </w:r>
+      <w:bookmarkEnd w:id="18"/>
     </w:p>
     <w:p>
       <w:pPr>
@@ -26280,12 +29648,14 @@
       <w:pPr>
         <w:pStyle w:val="3"/>
       </w:pPr>
+      <w:bookmarkStart w:id="19" w:name="_Toc25593211"/>
       <w:r>
         <w:rPr>
           <w:rFonts w:hint="eastAsia"/>
         </w:rPr>
         <w:t>吐司BlockingQueue</w:t>
       </w:r>
+      <w:bookmarkEnd w:id="19"/>
     </w:p>
     <w:p>
       <w:pPr>
@@ -26435,6 +29805,7 @@
       <w:pPr>
         <w:pStyle w:val="1"/>
       </w:pPr>
+      <w:bookmarkStart w:id="20" w:name="_Toc25593212"/>
       <w:r>
         <w:rPr>
           <w:rFonts w:hint="eastAsia"/>
@@ -26445,6 +29816,7 @@
       <w:r>
         <w:t>任务</w:t>
       </w:r>
+      <w:bookmarkEnd w:id="20"/>
     </w:p>
     <w:p>
       <w:r>
@@ -26461,6 +29833,7 @@
       <w:pPr>
         <w:pStyle w:val="2"/>
       </w:pPr>
+      <w:bookmarkStart w:id="21" w:name="_Toc25593213"/>
       <w:r>
         <w:rPr>
           <w:rFonts w:hint="eastAsia"/>
@@ -26470,6 +29843,7 @@
       <w:r>
         <w:t>性花园</w:t>
       </w:r>
+      <w:bookmarkEnd w:id="21"/>
     </w:p>
     <w:p>
       <w:pPr>
@@ -27567,6 +30941,7 @@
       <w:pPr>
         <w:pStyle w:val="2"/>
       </w:pPr>
+      <w:bookmarkStart w:id="22" w:name="_Toc25593214"/>
       <w:r>
         <w:rPr>
           <w:rFonts w:hint="eastAsia"/>
@@ -27576,6 +30951,7 @@
       <w:r>
         <w:t>阻塞时中介</w:t>
       </w:r>
+      <w:bookmarkEnd w:id="22"/>
     </w:p>
     <w:p>
       <w:pPr>
@@ -27622,6 +30998,7 @@
       <w:pPr>
         <w:pStyle w:val="3"/>
       </w:pPr>
+      <w:bookmarkStart w:id="23" w:name="_Toc25593215"/>
       <w:r>
         <w:rPr>
           <w:rFonts w:hint="eastAsia"/>
@@ -27631,6 +31008,7 @@
       <w:r>
         <w:t>状态</w:t>
       </w:r>
+      <w:bookmarkEnd w:id="23"/>
     </w:p>
     <w:p>
       <w:pPr>
@@ -27913,6 +31291,7 @@
       <w:pPr>
         <w:pStyle w:val="3"/>
       </w:pPr>
+      <w:bookmarkStart w:id="24" w:name="_Toc25593216"/>
       <w:r>
         <w:rPr>
           <w:rFonts w:hint="eastAsia"/>
@@ -27922,6 +31301,7 @@
       <w:r>
         <w:t>状态</w:t>
       </w:r>
+      <w:bookmarkEnd w:id="24"/>
     </w:p>
     <w:p>
       <w:pPr>
@@ -28126,12 +31506,14 @@
       <w:pPr>
         <w:pStyle w:val="3"/>
       </w:pPr>
+      <w:bookmarkStart w:id="25" w:name="_Toc25593217"/>
       <w:r>
         <w:rPr>
           <w:rFonts w:hint="eastAsia"/>
         </w:rPr>
         <w:t>中断</w:t>
       </w:r>
+      <w:bookmarkEnd w:id="25"/>
     </w:p>
     <w:p>
       <w:pPr>
@@ -30115,6 +33497,7 @@
       <w:pPr>
         <w:pStyle w:val="3"/>
       </w:pPr>
+      <w:bookmarkStart w:id="26" w:name="_Toc25593218"/>
       <w:r>
         <w:rPr>
           <w:rFonts w:hint="eastAsia"/>
@@ -30124,6 +33507,7 @@
       <w:r>
         <w:t>互斥所阻塞</w:t>
       </w:r>
+      <w:bookmarkEnd w:id="26"/>
     </w:p>
     <w:p>
       <w:pPr>
@@ -30894,6 +34278,7 @@
       <w:pPr>
         <w:pStyle w:val="3"/>
       </w:pPr>
+      <w:bookmarkStart w:id="27" w:name="_Toc25593219"/>
       <w:r>
         <w:rPr>
           <w:rFonts w:hint="eastAsia"/>
@@ -30903,6 +34288,7 @@
       <w:r>
         <w:t>中断</w:t>
       </w:r>
+      <w:bookmarkEnd w:id="27"/>
     </w:p>
     <w:p>
       <w:pPr>
@@ -32665,6 +36051,7 @@
       <w:pPr>
         <w:pStyle w:val="1"/>
       </w:pPr>
+      <w:bookmarkStart w:id="28" w:name="_Toc25593220"/>
       <w:r>
         <w:rPr>
           <w:rFonts w:hint="eastAsia"/>
@@ -32675,6 +36062,7 @@
       <w:r>
         <w:t>特性</w:t>
       </w:r>
+      <w:bookmarkEnd w:id="28"/>
     </w:p>
     <w:p>
       <w:pPr>
@@ -32730,6 +36118,7 @@
       <w:pPr>
         <w:pStyle w:val="2"/>
       </w:pPr>
+      <w:bookmarkStart w:id="29" w:name="_Toc25593221"/>
       <w:r>
         <w:rPr>
           <w:rFonts w:hint="eastAsia"/>
@@ -32739,6 +36128,7 @@
       <w:r>
         <w:t>ountDownLatch</w:t>
       </w:r>
+      <w:bookmarkEnd w:id="29"/>
     </w:p>
     <w:p>
       <w:pPr>
@@ -33070,6 +36460,7 @@
       <w:pPr>
         <w:pStyle w:val="2"/>
       </w:pPr>
+      <w:bookmarkStart w:id="30" w:name="_Toc25593222"/>
       <w:r>
         <w:rPr>
           <w:rFonts w:hint="eastAsia"/>
@@ -33079,6 +36470,7 @@
       <w:r>
         <w:t>的线程安全</w:t>
       </w:r>
+      <w:bookmarkEnd w:id="30"/>
     </w:p>
     <w:p>
       <w:pPr>
@@ -33207,12 +36599,14 @@
       <w:pPr>
         <w:pStyle w:val="2"/>
       </w:pPr>
+      <w:bookmarkStart w:id="31" w:name="_Toc25593223"/>
       <w:r>
         <w:rPr>
           <w:rFonts w:hint="eastAsia"/>
         </w:rPr>
         <w:t>CyclicBarrier</w:t>
       </w:r>
+      <w:bookmarkEnd w:id="31"/>
     </w:p>
     <w:p>
       <w:pPr>
@@ -33463,12 +36857,14 @@
           <w:noProof/>
         </w:rPr>
       </w:pPr>
+      <w:bookmarkStart w:id="32" w:name="_Toc25593224"/>
       <w:r>
         <w:rPr>
           <w:noProof/>
         </w:rPr>
         <w:t>DelayQueue</w:t>
       </w:r>
+      <w:bookmarkEnd w:id="32"/>
     </w:p>
     <w:p>
       <w:pPr>
@@ -33724,9 +37120,11 @@
       <w:pPr>
         <w:pStyle w:val="2"/>
       </w:pPr>
+      <w:bookmarkStart w:id="33" w:name="_Toc25593225"/>
       <w:r>
         <w:t>PriorityBlockingQueue</w:t>
       </w:r>
+      <w:bookmarkEnd w:id="33"/>
     </w:p>
     <w:p>
       <w:pPr>
@@ -33833,6 +37231,7 @@
       <w:pPr>
         <w:pStyle w:val="2"/>
       </w:pPr>
+      <w:bookmarkStart w:id="34" w:name="_Toc25593226"/>
       <w:r>
         <w:rPr>
           <w:rFonts w:hint="eastAsia"/>
@@ -33842,6 +37241,7 @@
       <w:r>
         <w:t>温室控制器</w:t>
       </w:r>
+      <w:bookmarkEnd w:id="34"/>
     </w:p>
     <w:p>
       <w:pPr>
@@ -34028,12 +37428,14 @@
       <w:pPr>
         <w:pStyle w:val="2"/>
       </w:pPr>
+      <w:bookmarkStart w:id="35" w:name="_Toc25593227"/>
       <w:r>
         <w:rPr>
           <w:rFonts w:hint="eastAsia"/>
         </w:rPr>
         <w:t>总结</w:t>
       </w:r>
+      <w:bookmarkEnd w:id="35"/>
     </w:p>
     <w:p>
       <w:pPr>
@@ -34122,6 +37524,7 @@
       <w:pPr>
         <w:pStyle w:val="1"/>
       </w:pPr>
+      <w:bookmarkStart w:id="36" w:name="_Toc25593228"/>
       <w:r>
         <w:rPr>
           <w:rFonts w:hint="eastAsia"/>
@@ -34132,6 +37535,7 @@
       <w:r>
         <w:t>优化</w:t>
       </w:r>
+      <w:bookmarkEnd w:id="36"/>
     </w:p>
     <w:p>
       <w:pPr>
@@ -34178,6 +37582,7 @@
       <w:pPr>
         <w:pStyle w:val="2"/>
       </w:pPr>
+      <w:bookmarkStart w:id="37" w:name="_Toc25593229"/>
       <w:r>
         <w:rPr>
           <w:rFonts w:hint="eastAsia"/>
@@ -34187,6 +37592,7 @@
       <w:r>
         <w:t>各类互斥技术</w:t>
       </w:r>
+      <w:bookmarkEnd w:id="37"/>
     </w:p>
     <w:p>
       <w:pPr>
@@ -34613,6 +38019,7 @@
       <w:pPr>
         <w:pStyle w:val="2"/>
       </w:pPr>
+      <w:bookmarkStart w:id="38" w:name="_Toc25593230"/>
       <w:r>
         <w:rPr>
           <w:rFonts w:hint="eastAsia"/>
@@ -34622,6 +38029,7 @@
       <w:r>
         <w:t>锁容器</w:t>
       </w:r>
+      <w:bookmarkEnd w:id="38"/>
     </w:p>
     <w:p>
       <w:pPr>
@@ -34830,7 +38238,19 @@
         <w:t>中</w:t>
       </w:r>
       <w:r>
-        <w:t>，写入将导致创建整个底层数组的副本，而源数组将保留在原地，使得复制的数组再被修改时，读取操作</w:t>
+        <w:t>，写入将导</w:t>
+      </w:r>
+      <w:r>
+        <w:t>致创建整个底层数组的副本，而源数组将保留在原地，使得复制的数组</w:t>
+      </w:r>
+      <w:r>
+        <w:rPr>
+          <w:rFonts w:hint="eastAsia"/>
+        </w:rPr>
+        <w:t>在</w:t>
+      </w:r>
+      <w:r>
+        <w:t>被修改时，读取操作</w:t>
       </w:r>
       <w:r>
         <w:rPr>
@@ -34963,6 +38383,7 @@
       <w:pPr>
         <w:pStyle w:val="2"/>
       </w:pPr>
+      <w:bookmarkStart w:id="39" w:name="_Toc25593231"/>
       <w:r>
         <w:rPr>
           <w:rFonts w:hint="eastAsia"/>
@@ -34973,6 +38394,7 @@
       <w:r>
         <w:t>锁</w:t>
       </w:r>
+      <w:bookmarkEnd w:id="39"/>
     </w:p>
     <w:p>
       <w:pPr>
@@ -35016,6 +38438,9 @@
       </w:r>
     </w:p>
     <w:p>
+      <w:pPr>
+        <w:ind w:firstLineChars="200" w:firstLine="420"/>
+      </w:pPr>
       <w:r>
         <w:rPr>
           <w:rFonts w:hint="eastAsia"/>
@@ -36569,6 +39994,7 @@
       <w:pPr>
         <w:pStyle w:val="2"/>
       </w:pPr>
+      <w:bookmarkStart w:id="40" w:name="_Toc25593232"/>
       <w:r>
         <w:rPr>
           <w:rFonts w:hint="eastAsia"/>
@@ -36587,6 +40013,7 @@
       <w:r>
         <w:t>ap实现</w:t>
       </w:r>
+      <w:bookmarkEnd w:id="40"/>
     </w:p>
     <w:p>
       <w:pPr>
@@ -37897,6 +41324,7 @@
           <w:noProof/>
         </w:rPr>
       </w:pPr>
+      <w:bookmarkStart w:id="41" w:name="_Toc25593233"/>
       <w:r>
         <w:rPr>
           <w:rFonts w:hint="eastAsia"/>
@@ -37910,6 +41338,7 @@
         </w:rPr>
         <w:t>加锁</w:t>
       </w:r>
+      <w:bookmarkEnd w:id="41"/>
     </w:p>
     <w:p>
       <w:pPr>
@@ -38071,7 +41500,16 @@
         <w:t>失败</w:t>
       </w:r>
       <w:r>
-        <w:t>就必须决定做些什么。因为不能执行某些恢复操作，那么你就不能</w:t>
+        <w:t>就必须决定做些什么。因为</w:t>
+      </w:r>
+      <w:r>
+        <w:rPr>
+          <w:rFonts w:hint="eastAsia"/>
+        </w:rPr>
+        <w:t>如果</w:t>
+      </w:r>
+      <w:r>
+        <w:t>不能执行某些恢复操作，那么你就不能</w:t>
       </w:r>
       <w:r>
         <w:rPr>
@@ -38182,12 +41620,14 @@
       <w:pPr>
         <w:pStyle w:val="2"/>
       </w:pPr>
+      <w:bookmarkStart w:id="42" w:name="_Toc25593234"/>
       <w:r>
         <w:rPr>
           <w:rFonts w:hint="eastAsia"/>
         </w:rPr>
         <w:t>ReadWriteLock</w:t>
       </w:r>
+      <w:bookmarkEnd w:id="42"/>
     </w:p>
     <w:p>
       <w:pPr>
@@ -38492,6 +41932,7 @@
       <w:pPr>
         <w:pStyle w:val="2"/>
       </w:pPr>
+      <w:bookmarkStart w:id="43" w:name="_Toc25593235"/>
       <w:r>
         <w:rPr>
           <w:rFonts w:hint="eastAsia"/>
@@ -38501,6 +41942,7 @@
       <w:r>
         <w:t>对象</w:t>
       </w:r>
+      <w:bookmarkEnd w:id="43"/>
     </w:p>
     <w:p>
       <w:pPr>
@@ -40293,6 +43735,7 @@
       <w:pPr>
         <w:pStyle w:val="1"/>
       </w:pPr>
+      <w:bookmarkStart w:id="44" w:name="_Toc25593236"/>
       <w:r>
         <w:rPr>
           <w:rFonts w:hint="eastAsia"/>
@@ -40300,6 +43743,7 @@
         <w:lastRenderedPageBreak/>
         <w:t>总结</w:t>
       </w:r>
+      <w:bookmarkEnd w:id="44"/>
     </w:p>
     <w:p>
       <w:pPr>
@@ -40321,7 +43765,19 @@
         <w:t>J</w:t>
       </w:r>
       <w:r>
-        <w:t>ava并发编程设计的基础知识，我们需要理解</w:t>
+        <w:t>ava</w:t>
+      </w:r>
+      <w:r>
+        <w:t>并发编程</w:t>
+      </w:r>
+      <w:r>
+        <w:rPr>
+          <w:rFonts w:hint="eastAsia"/>
+        </w:rPr>
+        <w:t>涉及</w:t>
+      </w:r>
+      <w:r>
+        <w:t>的基础知识，我们需要理解</w:t>
       </w:r>
       <w:r>
         <w:rPr>
@@ -40376,6 +43832,8 @@
       <w:r>
         <w:t>考虑当这些任务关闭时，可能出现的所有问题。</w:t>
       </w:r>
+      <w:bookmarkStart w:id="45" w:name="_GoBack"/>
+      <w:bookmarkEnd w:id="45"/>
     </w:p>
     <w:p>
       <w:pPr>
@@ -42018,6 +45476,74 @@
       <w:szCs w:val="18"/>
     </w:rPr>
   </w:style>
+  <w:style w:type="paragraph" w:styleId="TOC">
+    <w:name w:val="TOC Heading"/>
+    <w:basedOn w:val="1"/>
+    <w:next w:val="a"/>
+    <w:uiPriority w:val="39"/>
+    <w:unhideWhenUsed/>
+    <w:qFormat/>
+    <w:rsid w:val="00D258BF"/>
+    <w:pPr>
+      <w:widowControl/>
+      <w:spacing w:before="240" w:after="0" w:line="259" w:lineRule="auto"/>
+      <w:jc w:val="left"/>
+      <w:outlineLvl w:val="9"/>
+    </w:pPr>
+    <w:rPr>
+      <w:rFonts w:asciiTheme="majorHAnsi" w:eastAsiaTheme="majorEastAsia" w:hAnsiTheme="majorHAnsi" w:cstheme="majorBidi"/>
+      <w:b w:val="0"/>
+      <w:bCs w:val="0"/>
+      <w:color w:val="2F5496" w:themeColor="accent1" w:themeShade="BF"/>
+      <w:kern w:val="0"/>
+      <w:sz w:val="32"/>
+      <w:szCs w:val="32"/>
+    </w:rPr>
+  </w:style>
+  <w:style w:type="paragraph" w:styleId="10">
+    <w:name w:val="toc 1"/>
+    <w:basedOn w:val="a"/>
+    <w:next w:val="a"/>
+    <w:autoRedefine/>
+    <w:uiPriority w:val="39"/>
+    <w:unhideWhenUsed/>
+    <w:rsid w:val="00D258BF"/>
+  </w:style>
+  <w:style w:type="paragraph" w:styleId="20">
+    <w:name w:val="toc 2"/>
+    <w:basedOn w:val="a"/>
+    <w:next w:val="a"/>
+    <w:autoRedefine/>
+    <w:uiPriority w:val="39"/>
+    <w:unhideWhenUsed/>
+    <w:rsid w:val="00D258BF"/>
+    <w:pPr>
+      <w:ind w:leftChars="200" w:left="420"/>
+    </w:pPr>
+  </w:style>
+  <w:style w:type="paragraph" w:styleId="30">
+    <w:name w:val="toc 3"/>
+    <w:basedOn w:val="a"/>
+    <w:next w:val="a"/>
+    <w:autoRedefine/>
+    <w:uiPriority w:val="39"/>
+    <w:unhideWhenUsed/>
+    <w:rsid w:val="00D258BF"/>
+    <w:pPr>
+      <w:ind w:leftChars="400" w:left="840"/>
+    </w:pPr>
+  </w:style>
+  <w:style w:type="character" w:styleId="a7">
+    <w:name w:val="Hyperlink"/>
+    <w:basedOn w:val="a0"/>
+    <w:uiPriority w:val="99"/>
+    <w:unhideWhenUsed/>
+    <w:rsid w:val="00D258BF"/>
+    <w:rPr>
+      <w:color w:val="0563C1" w:themeColor="hyperlink"/>
+      <w:u w:val="single"/>
+    </w:rPr>
+  </w:style>
 </w:styles>
 </file>
 
@@ -42314,4 +45840,16 @@
     </a:ext>
   </a:extLst>
 </a:theme>
+</file>
+
+<file path=customXml/item1.xml><?xml version="1.0" encoding="utf-8"?>
+<b:Sources xmlns:b="http://schemas.openxmlformats.org/officeDocument/2006/bibliography" xmlns="http://schemas.openxmlformats.org/officeDocument/2006/bibliography" SelectedStyle="\APASixthEditionOfficeOnline.xsl" StyleName="APA" Version="6"/>
+</file>
+
+<file path=customXml/itemProps1.xml><?xml version="1.0" encoding="utf-8"?>
+<ds:datastoreItem xmlns:ds="http://schemas.openxmlformats.org/officeDocument/2006/customXml" ds:itemID="{8DA4F0F1-E05D-4F12-BB6F-91D8983B2EA9}">
+  <ds:schemaRefs>
+    <ds:schemaRef ds:uri="http://schemas.openxmlformats.org/officeDocument/2006/bibliography"/>
+  </ds:schemaRefs>
+</ds:datastoreItem>
 </file>
</xml_diff>